<commit_message>
RELEASE: updated CHANGES.TXT and QR version
</commit_message>
<xml_diff>
--- a/bitvis_vip_axi/doc/axi_bfm_QuickRef.docx
+++ b/bitvis_vip_axi/doc/axi_bfm_QuickRef.docx
@@ -418,7 +418,7 @@
     </w:p>
     <w:tbl>
       <w:tblPr>
-        <w:tblStyle w:val="GridTable1Light-Accent1"/>
+        <w:tblStyle w:val="Rutenettabell1lysuthevingsfarge1"/>
         <w:tblW w:w="13183" w:type="dxa"/>
         <w:tblBorders>
           <w:top w:val="single" w:sz="4" w:space="0" w:color="auto"/>
@@ -1405,7 +1405,27 @@
                 <w:sz w:val="15"/>
                 <w:szCs w:val="13"/>
               </w:rPr>
-              <w:t xml:space="preserve"> =&gt; INCR,</w:t>
+              <w:t xml:space="preserve"> =&gt; </w:t>
+            </w:r>
+            <w:proofErr w:type="spellStart"/>
+            <w:r>
+              <w:rPr>
+                <w:rFonts w:cs="Verdana"/>
+                <w:b w:val="0"/>
+                <w:sz w:val="15"/>
+                <w:szCs w:val="13"/>
+              </w:rPr>
+              <w:t>INCR</w:t>
+            </w:r>
+            <w:proofErr w:type="spellEnd"/>
+            <w:r>
+              <w:rPr>
+                <w:rFonts w:cs="Verdana"/>
+                <w:b w:val="0"/>
+                <w:sz w:val="15"/>
+                <w:szCs w:val="13"/>
+              </w:rPr>
+              <w:t>,</w:t>
             </w:r>
           </w:p>
           <w:p>
@@ -1565,6 +1585,7 @@
               </w:rPr>
               <w:t xml:space="preserve">     =&gt; </w:t>
             </w:r>
+            <w:proofErr w:type="spellStart"/>
             <w:r>
               <w:rPr>
                 <w:rFonts w:cs="Verdana"/>
@@ -1583,6 +1604,7 @@
               </w:rPr>
               <w:t>_UNSECURE_DATA</w:t>
             </w:r>
+            <w:proofErr w:type="spellEnd"/>
             <w:r>
               <w:rPr>
                 <w:rFonts w:cs="Verdana"/>
@@ -2604,7 +2626,6 @@
               <w:t>axi_if</w:t>
             </w:r>
             <w:proofErr w:type="spellEnd"/>
-            <w:proofErr w:type="gramStart"/>
             <w:r>
               <w:rPr>
                 <w:rFonts w:cs="Verdana"/>
@@ -2614,7 +2635,6 @@
               </w:rPr>
               <w:t>);</w:t>
             </w:r>
-            <w:proofErr w:type="gramEnd"/>
           </w:p>
           <w:p>
             <w:pPr>
@@ -2672,7 +2692,7 @@
           </w:p>
           <w:p>
             <w:pPr>
-              <w:pStyle w:val="ListParagraph"/>
+              <w:pStyle w:val="Listeavsnitt"/>
               <w:widowControl w:val="0"/>
               <w:numPr>
                 <w:ilvl w:val="0"/>
@@ -2708,7 +2728,7 @@
           </w:p>
           <w:p>
             <w:pPr>
-              <w:pStyle w:val="ListParagraph"/>
+              <w:pStyle w:val="Listeavsnitt"/>
               <w:widowControl w:val="0"/>
               <w:numPr>
                 <w:ilvl w:val="0"/>
@@ -2744,7 +2764,7 @@
           </w:p>
           <w:p>
             <w:pPr>
-              <w:pStyle w:val="ListParagraph"/>
+              <w:pStyle w:val="Listeavsnitt"/>
               <w:widowControl w:val="0"/>
               <w:numPr>
                 <w:ilvl w:val="0"/>
@@ -2780,7 +2800,7 @@
           </w:p>
           <w:p>
             <w:pPr>
-              <w:pStyle w:val="ListParagraph"/>
+              <w:pStyle w:val="Listeavsnitt"/>
               <w:widowControl w:val="0"/>
               <w:numPr>
                 <w:ilvl w:val="0"/>
@@ -2816,7 +2836,7 @@
           </w:p>
           <w:p>
             <w:pPr>
-              <w:pStyle w:val="ListParagraph"/>
+              <w:pStyle w:val="Listeavsnitt"/>
               <w:widowControl w:val="0"/>
               <w:numPr>
                 <w:ilvl w:val="0"/>
@@ -2852,7 +2872,7 @@
           </w:p>
           <w:p>
             <w:pPr>
-              <w:pStyle w:val="ListParagraph"/>
+              <w:pStyle w:val="Listeavsnitt"/>
               <w:widowControl w:val="0"/>
               <w:numPr>
                 <w:ilvl w:val="0"/>
@@ -2888,7 +2908,7 @@
           </w:p>
           <w:p>
             <w:pPr>
-              <w:pStyle w:val="ListParagraph"/>
+              <w:pStyle w:val="Listeavsnitt"/>
               <w:widowControl w:val="0"/>
               <w:numPr>
                 <w:ilvl w:val="0"/>
@@ -2924,7 +2944,7 @@
           </w:p>
           <w:p>
             <w:pPr>
-              <w:pStyle w:val="ListParagraph"/>
+              <w:pStyle w:val="Listeavsnitt"/>
               <w:widowControl w:val="0"/>
               <w:numPr>
                 <w:ilvl w:val="0"/>
@@ -2960,7 +2980,7 @@
           </w:p>
           <w:p>
             <w:pPr>
-              <w:pStyle w:val="ListParagraph"/>
+              <w:pStyle w:val="Listeavsnitt"/>
               <w:widowControl w:val="0"/>
               <w:numPr>
                 <w:ilvl w:val="0"/>
@@ -2996,7 +3016,7 @@
           </w:p>
           <w:p>
             <w:pPr>
-              <w:pStyle w:val="ListParagraph"/>
+              <w:pStyle w:val="Listeavsnitt"/>
               <w:widowControl w:val="0"/>
               <w:numPr>
                 <w:ilvl w:val="0"/>
@@ -3032,7 +3052,7 @@
           </w:p>
           <w:p>
             <w:pPr>
-              <w:pStyle w:val="ListParagraph"/>
+              <w:pStyle w:val="Listeavsnitt"/>
               <w:widowControl w:val="0"/>
               <w:numPr>
                 <w:ilvl w:val="0"/>
@@ -3068,7 +3088,7 @@
           </w:p>
           <w:p>
             <w:pPr>
-              <w:pStyle w:val="ListParagraph"/>
+              <w:pStyle w:val="Listeavsnitt"/>
               <w:widowControl w:val="0"/>
               <w:numPr>
                 <w:ilvl w:val="0"/>
@@ -3517,31 +3537,7 @@
                 <w:sz w:val="15"/>
                 <w:szCs w:val="13"/>
               </w:rPr>
-              <w:t>"</w:t>
-            </w:r>
-            <w:proofErr w:type="gramStart"/>
-            <w:r>
-              <w:rPr>
-                <w:rFonts w:cs="Verdana"/>
-                <w:bCs/>
-                <w:i/>
-                <w:iCs/>
-                <w:sz w:val="15"/>
-                <w:szCs w:val="13"/>
-              </w:rPr>
-              <w:t>);</w:t>
-            </w:r>
-            <w:proofErr w:type="gramEnd"/>
-            <w:r>
-              <w:rPr>
-                <w:rFonts w:cs="Verdana"/>
-                <w:bCs/>
-                <w:i/>
-                <w:iCs/>
-                <w:sz w:val="15"/>
-                <w:szCs w:val="13"/>
-              </w:rPr>
-              <w:t xml:space="preserve"> </w:t>
+              <w:t xml:space="preserve">"); </w:t>
             </w:r>
           </w:p>
           <w:p>
@@ -3630,13 +3626,13 @@
           <w:lang w:val="en-US"/>
         </w:rPr>
         <w:drawing>
-          <wp:anchor distT="0" distB="0" distL="114300" distR="114300" simplePos="0" relativeHeight="251676672" behindDoc="0" locked="0" layoutInCell="1" allowOverlap="1" wp14:anchorId="783BB280" wp14:editId="7ADE6592">
+          <wp:anchor distT="0" distB="0" distL="114300" distR="114300" simplePos="0" relativeHeight="251676672" behindDoc="0" locked="0" layoutInCell="1" allowOverlap="1" wp14:anchorId="783BB280" wp14:editId="7073DDA7">
             <wp:simplePos x="0" y="0"/>
             <wp:positionH relativeFrom="margin">
-              <wp:align>right</wp:align>
+              <wp:posOffset>8762903</wp:posOffset>
             </wp:positionH>
             <wp:positionV relativeFrom="paragraph">
-              <wp:posOffset>2540201</wp:posOffset>
+              <wp:posOffset>2337776</wp:posOffset>
             </wp:positionV>
             <wp:extent cx="712470" cy="685800"/>
             <wp:effectExtent l="0" t="0" r="0" b="0"/>
@@ -3688,7 +3684,7 @@
     </w:p>
     <w:tbl>
       <w:tblPr>
-        <w:tblStyle w:val="GridTable1Light-Accent1"/>
+        <w:tblStyle w:val="Rutenettabell1lysuthevingsfarge1"/>
         <w:tblW w:w="13183" w:type="dxa"/>
         <w:tblBorders>
           <w:top w:val="single" w:sz="4" w:space="0" w:color="auto"/>
@@ -4554,7 +4550,27 @@
                 <w:sz w:val="15"/>
                 <w:szCs w:val="13"/>
               </w:rPr>
-              <w:t xml:space="preserve">   =&gt; INCR,</w:t>
+              <w:t xml:space="preserve">   =&gt; </w:t>
+            </w:r>
+            <w:proofErr w:type="spellStart"/>
+            <w:r>
+              <w:rPr>
+                <w:rFonts w:cs="Verdana"/>
+                <w:b w:val="0"/>
+                <w:sz w:val="15"/>
+                <w:szCs w:val="13"/>
+              </w:rPr>
+              <w:t>INCR</w:t>
+            </w:r>
+            <w:proofErr w:type="spellEnd"/>
+            <w:r>
+              <w:rPr>
+                <w:rFonts w:cs="Verdana"/>
+                <w:b w:val="0"/>
+                <w:sz w:val="15"/>
+                <w:szCs w:val="13"/>
+              </w:rPr>
+              <w:t>,</w:t>
             </w:r>
           </w:p>
           <w:p>
@@ -4694,6 +4710,7 @@
               </w:rPr>
               <w:t xml:space="preserve">    =&gt; </w:t>
             </w:r>
+            <w:proofErr w:type="spellStart"/>
             <w:r>
               <w:rPr>
                 <w:rFonts w:cs="Verdana"/>
@@ -4712,6 +4729,7 @@
               </w:rPr>
               <w:t>_UNSECURE_DATA</w:t>
             </w:r>
+            <w:proofErr w:type="spellEnd"/>
             <w:r>
               <w:rPr>
                 <w:rFonts w:cs="Verdana"/>
@@ -5286,7 +5304,6 @@
               <w:t>axi_if</w:t>
             </w:r>
             <w:proofErr w:type="spellEnd"/>
-            <w:proofErr w:type="gramStart"/>
             <w:r>
               <w:rPr>
                 <w:rFonts w:cs="Verdana"/>
@@ -5298,7 +5315,6 @@
               </w:rPr>
               <w:t>);</w:t>
             </w:r>
-            <w:proofErr w:type="gramEnd"/>
           </w:p>
           <w:p>
             <w:pPr>
@@ -5358,7 +5374,7 @@
           </w:p>
           <w:p>
             <w:pPr>
-              <w:pStyle w:val="ListParagraph"/>
+              <w:pStyle w:val="Listeavsnitt"/>
               <w:widowControl w:val="0"/>
               <w:numPr>
                 <w:ilvl w:val="0"/>
@@ -5414,7 +5430,7 @@
           </w:p>
           <w:p>
             <w:pPr>
-              <w:pStyle w:val="ListParagraph"/>
+              <w:pStyle w:val="Listeavsnitt"/>
               <w:widowControl w:val="0"/>
               <w:numPr>
                 <w:ilvl w:val="0"/>
@@ -5470,7 +5486,7 @@
           </w:p>
           <w:p>
             <w:pPr>
-              <w:pStyle w:val="ListParagraph"/>
+              <w:pStyle w:val="Listeavsnitt"/>
               <w:widowControl w:val="0"/>
               <w:numPr>
                 <w:ilvl w:val="0"/>
@@ -5526,7 +5542,7 @@
           </w:p>
           <w:p>
             <w:pPr>
-              <w:pStyle w:val="ListParagraph"/>
+              <w:pStyle w:val="Listeavsnitt"/>
               <w:widowControl w:val="0"/>
               <w:numPr>
                 <w:ilvl w:val="0"/>
@@ -5582,7 +5598,7 @@
           </w:p>
           <w:p>
             <w:pPr>
-              <w:pStyle w:val="ListParagraph"/>
+              <w:pStyle w:val="Listeavsnitt"/>
               <w:widowControl w:val="0"/>
               <w:numPr>
                 <w:ilvl w:val="0"/>
@@ -5638,7 +5654,7 @@
           </w:p>
           <w:p>
             <w:pPr>
-              <w:pStyle w:val="ListParagraph"/>
+              <w:pStyle w:val="Listeavsnitt"/>
               <w:widowControl w:val="0"/>
               <w:numPr>
                 <w:ilvl w:val="0"/>
@@ -5694,7 +5710,7 @@
           </w:p>
           <w:p>
             <w:pPr>
-              <w:pStyle w:val="ListParagraph"/>
+              <w:pStyle w:val="Listeavsnitt"/>
               <w:widowControl w:val="0"/>
               <w:numPr>
                 <w:ilvl w:val="0"/>
@@ -5750,7 +5766,7 @@
           </w:p>
           <w:p>
             <w:pPr>
-              <w:pStyle w:val="ListParagraph"/>
+              <w:pStyle w:val="Listeavsnitt"/>
               <w:widowControl w:val="0"/>
               <w:numPr>
                 <w:ilvl w:val="0"/>
@@ -5806,7 +5822,7 @@
           </w:p>
           <w:p>
             <w:pPr>
-              <w:pStyle w:val="ListParagraph"/>
+              <w:pStyle w:val="Listeavsnitt"/>
               <w:widowControl w:val="0"/>
               <w:numPr>
                 <w:ilvl w:val="0"/>
@@ -5862,7 +5878,7 @@
           </w:p>
           <w:p>
             <w:pPr>
-              <w:pStyle w:val="ListParagraph"/>
+              <w:pStyle w:val="Listeavsnitt"/>
               <w:widowControl w:val="0"/>
               <w:numPr>
                 <w:ilvl w:val="0"/>
@@ -6210,27 +6226,7 @@
                 <w:sz w:val="15"/>
                 <w:szCs w:val="28"/>
               </w:rPr>
-              <w:t xml:space="preserve">               =&gt; “Read from IO”</w:t>
-            </w:r>
-            <w:proofErr w:type="gramStart"/>
-            <w:r>
-              <w:rPr>
-                <w:rFonts w:cs="Verdana"/>
-                <w:i/>
-                <w:sz w:val="15"/>
-                <w:szCs w:val="28"/>
-              </w:rPr>
-              <w:t>);</w:t>
-            </w:r>
-            <w:proofErr w:type="gramEnd"/>
-            <w:r>
-              <w:rPr>
-                <w:rFonts w:cs="Verdana"/>
-                <w:i/>
-                <w:sz w:val="15"/>
-                <w:szCs w:val="28"/>
-              </w:rPr>
-              <w:t xml:space="preserve">  </w:t>
+              <w:t xml:space="preserve">               =&gt; “Read from IO”);  </w:t>
             </w:r>
           </w:p>
           <w:p>
@@ -6304,7 +6300,7 @@
     </w:p>
     <w:tbl>
       <w:tblPr>
-        <w:tblStyle w:val="GridTable1Light-Accent1"/>
+        <w:tblStyle w:val="Rutenettabell1lysuthevingsfarge1"/>
         <w:tblW w:w="13183" w:type="dxa"/>
         <w:tblBorders>
           <w:top w:val="single" w:sz="4" w:space="0" w:color="auto"/>
@@ -7130,7 +7126,27 @@
                 <w:sz w:val="15"/>
                 <w:szCs w:val="13"/>
               </w:rPr>
-              <w:t xml:space="preserve">   =&gt; INCR,</w:t>
+              <w:t xml:space="preserve">   =&gt; </w:t>
+            </w:r>
+            <w:proofErr w:type="spellStart"/>
+            <w:r>
+              <w:rPr>
+                <w:rFonts w:cs="Verdana"/>
+                <w:b w:val="0"/>
+                <w:sz w:val="15"/>
+                <w:szCs w:val="13"/>
+              </w:rPr>
+              <w:t>INCR</w:t>
+            </w:r>
+            <w:proofErr w:type="spellEnd"/>
+            <w:r>
+              <w:rPr>
+                <w:rFonts w:cs="Verdana"/>
+                <w:b w:val="0"/>
+                <w:sz w:val="15"/>
+                <w:szCs w:val="13"/>
+              </w:rPr>
+              <w:t>,</w:t>
             </w:r>
           </w:p>
           <w:p>
@@ -7270,6 +7286,7 @@
               </w:rPr>
               <w:t xml:space="preserve">    =&gt; </w:t>
             </w:r>
+            <w:proofErr w:type="spellStart"/>
             <w:r>
               <w:rPr>
                 <w:rFonts w:cs="Verdana"/>
@@ -7288,6 +7305,7 @@
               </w:rPr>
               <w:t>_UNSECURE_DATA</w:t>
             </w:r>
+            <w:proofErr w:type="spellEnd"/>
             <w:r>
               <w:rPr>
                 <w:rFonts w:cs="Verdana"/>
@@ -7975,7 +7993,6 @@
               <w:t>axi_if</w:t>
             </w:r>
             <w:proofErr w:type="spellEnd"/>
-            <w:proofErr w:type="gramStart"/>
             <w:r>
               <w:rPr>
                 <w:rFonts w:cs="Verdana"/>
@@ -7987,7 +8004,6 @@
               </w:rPr>
               <w:t>);</w:t>
             </w:r>
-            <w:proofErr w:type="gramEnd"/>
           </w:p>
           <w:p>
             <w:pPr>
@@ -8046,7 +8062,7 @@
           </w:p>
           <w:p>
             <w:pPr>
-              <w:pStyle w:val="ListParagraph"/>
+              <w:pStyle w:val="Listeavsnitt"/>
               <w:widowControl w:val="0"/>
               <w:numPr>
                 <w:ilvl w:val="0"/>
@@ -8102,7 +8118,7 @@
           </w:p>
           <w:p>
             <w:pPr>
-              <w:pStyle w:val="ListParagraph"/>
+              <w:pStyle w:val="Listeavsnitt"/>
               <w:widowControl w:val="0"/>
               <w:numPr>
                 <w:ilvl w:val="0"/>
@@ -8158,7 +8174,7 @@
           </w:p>
           <w:p>
             <w:pPr>
-              <w:pStyle w:val="ListParagraph"/>
+              <w:pStyle w:val="Listeavsnitt"/>
               <w:widowControl w:val="0"/>
               <w:numPr>
                 <w:ilvl w:val="0"/>
@@ -8214,7 +8230,7 @@
           </w:p>
           <w:p>
             <w:pPr>
-              <w:pStyle w:val="ListParagraph"/>
+              <w:pStyle w:val="Listeavsnitt"/>
               <w:widowControl w:val="0"/>
               <w:numPr>
                 <w:ilvl w:val="0"/>
@@ -8270,7 +8286,7 @@
           </w:p>
           <w:p>
             <w:pPr>
-              <w:pStyle w:val="ListParagraph"/>
+              <w:pStyle w:val="Listeavsnitt"/>
               <w:widowControl w:val="0"/>
               <w:numPr>
                 <w:ilvl w:val="0"/>
@@ -8326,7 +8342,7 @@
           </w:p>
           <w:p>
             <w:pPr>
-              <w:pStyle w:val="ListParagraph"/>
+              <w:pStyle w:val="Listeavsnitt"/>
               <w:widowControl w:val="0"/>
               <w:numPr>
                 <w:ilvl w:val="0"/>
@@ -8382,7 +8398,7 @@
           </w:p>
           <w:p>
             <w:pPr>
-              <w:pStyle w:val="ListParagraph"/>
+              <w:pStyle w:val="Listeavsnitt"/>
               <w:widowControl w:val="0"/>
               <w:numPr>
                 <w:ilvl w:val="0"/>
@@ -8438,7 +8454,7 @@
           </w:p>
           <w:p>
             <w:pPr>
-              <w:pStyle w:val="ListParagraph"/>
+              <w:pStyle w:val="Listeavsnitt"/>
               <w:widowControl w:val="0"/>
               <w:numPr>
                 <w:ilvl w:val="0"/>
@@ -8494,7 +8510,7 @@
           </w:p>
           <w:p>
             <w:pPr>
-              <w:pStyle w:val="ListParagraph"/>
+              <w:pStyle w:val="Listeavsnitt"/>
               <w:widowControl w:val="0"/>
               <w:numPr>
                 <w:ilvl w:val="0"/>
@@ -8550,7 +8566,7 @@
           </w:p>
           <w:p>
             <w:pPr>
-              <w:pStyle w:val="ListParagraph"/>
+              <w:pStyle w:val="Listeavsnitt"/>
               <w:widowControl w:val="0"/>
               <w:numPr>
                 <w:ilvl w:val="0"/>
@@ -8606,7 +8622,7 @@
           </w:p>
           <w:p>
             <w:pPr>
-              <w:pStyle w:val="ListParagraph"/>
+              <w:pStyle w:val="Listeavsnitt"/>
               <w:widowControl w:val="0"/>
               <w:numPr>
                 <w:ilvl w:val="0"/>
@@ -8642,7 +8658,7 @@
           </w:p>
           <w:p>
             <w:pPr>
-              <w:pStyle w:val="ListParagraph"/>
+              <w:pStyle w:val="Listeavsnitt"/>
               <w:widowControl w:val="0"/>
               <w:numPr>
                 <w:ilvl w:val="0"/>
@@ -8958,21 +8974,8 @@
                 <w:szCs w:val="13"/>
                 <w:lang w:val="en-US"/>
               </w:rPr>
-              <w:t>msg               =&gt; “Checking data from Peripheral 1”</w:t>
-            </w:r>
-            <w:proofErr w:type="gramStart"/>
-            <w:r>
-              <w:rPr>
-                <w:rFonts w:cs="Verdana"/>
-                <w:i/>
-                <w:iCs/>
-                <w:sz w:val="15"/>
-                <w:szCs w:val="13"/>
-                <w:lang w:val="en-US"/>
-              </w:rPr>
-              <w:t>);</w:t>
-            </w:r>
-            <w:proofErr w:type="gramEnd"/>
+              <w:t>msg               =&gt; “Checking data from Peripheral 1”);</w:t>
+            </w:r>
           </w:p>
           <w:p>
             <w:pPr>
@@ -9041,7 +9044,7 @@
     </w:p>
     <w:tbl>
       <w:tblPr>
-        <w:tblStyle w:val="GridTable1Light-Accent1"/>
+        <w:tblStyle w:val="Rutenettabell1lysuthevingsfarge1"/>
         <w:tblW w:w="13168" w:type="dxa"/>
         <w:tblInd w:w="15" w:type="dxa"/>
         <w:tblBorders>
@@ -9487,20 +9490,30 @@
     </w:p>
     <w:p>
       <w:pPr>
-        <w:pStyle w:val="Subtitle"/>
+        <w:pStyle w:val="Undertittel"/>
         <w:rPr>
           <w:rFonts w:ascii="Helvetica Light" w:hAnsi="Helvetica Light"/>
           <w:sz w:val="24"/>
           <w:szCs w:val="24"/>
         </w:rPr>
       </w:pPr>
+      <w:proofErr w:type="spellStart"/>
       <w:r>
         <w:rPr>
           <w:rFonts w:ascii="Helvetica Light" w:hAnsi="Helvetica Light"/>
           <w:sz w:val="24"/>
           <w:szCs w:val="24"/>
         </w:rPr>
-        <w:t>BFM Configuration record ´</w:t>
+        <w:t>BFM</w:t>
+      </w:r>
+      <w:proofErr w:type="spellEnd"/>
+      <w:r>
+        <w:rPr>
+          <w:rFonts w:ascii="Helvetica Light" w:hAnsi="Helvetica Light"/>
+          <w:sz w:val="24"/>
+          <w:szCs w:val="24"/>
+        </w:rPr>
+        <w:t xml:space="preserve"> Configuration record ´</w:t>
       </w:r>
       <w:proofErr w:type="spellStart"/>
       <w:r>
@@ -11328,6 +11341,7 @@
                 <w:bCs/>
                 <w:sz w:val="15"/>
               </w:rPr>
+              <w:lastRenderedPageBreak/>
               <w:t>can contain the don’t care operator ‘</w:t>
             </w:r>
             <w:proofErr w:type="gramStart"/>
@@ -11371,7 +11385,6 @@
                 <w:bCs/>
                 <w:sz w:val="15"/>
               </w:rPr>
-              <w:lastRenderedPageBreak/>
               <w:t>MATCH_STD allows comparisons between ‘H’ and ‘1’, ‘L’ and ‘0’ and ‘</w:t>
             </w:r>
             <w:proofErr w:type="gramStart"/>
@@ -12641,7 +12654,7 @@
     </w:p>
     <w:p>
       <w:pPr>
-        <w:pStyle w:val="Subtitle"/>
+        <w:pStyle w:val="Undertittel"/>
         <w:spacing w:after="40"/>
         <w:rPr>
           <w:rFonts w:ascii="Helvetica Light" w:hAnsi="Helvetica Light"/>
@@ -17048,6 +17061,7 @@
                 <w:color w:val="000000" w:themeColor="text1"/>
                 <w:sz w:val="15"/>
               </w:rPr>
+              <w:lastRenderedPageBreak/>
               <w:t>arregion_value</w:t>
             </w:r>
             <w:proofErr w:type="spellEnd"/>
@@ -17547,7 +17561,6 @@
                 <w:color w:val="000000" w:themeColor="text1"/>
                 <w:sz w:val="15"/>
               </w:rPr>
-              <w:lastRenderedPageBreak/>
               <w:t>rresp_value</w:t>
             </w:r>
             <w:proofErr w:type="spellEnd"/>
@@ -19447,7 +19460,7 @@
     </w:p>
     <w:p>
       <w:pPr>
-        <w:pStyle w:val="Subtitle"/>
+        <w:pStyle w:val="Undertittel"/>
         <w:spacing w:after="40"/>
         <w:rPr>
           <w:rFonts w:ascii="Helvetica Light" w:hAnsi="Helvetica Light"/>
@@ -19886,7 +19899,7 @@
     </w:p>
     <w:p>
       <w:pPr>
-        <w:pStyle w:val="Subtitle"/>
+        <w:pStyle w:val="Undertittel"/>
         <w:spacing w:after="40"/>
         <w:rPr>
           <w:rFonts w:ascii="Helvetica Light" w:hAnsi="Helvetica Light"/>
@@ -19931,7 +19944,7 @@
     </w:p>
     <w:tbl>
       <w:tblPr>
-        <w:tblStyle w:val="TableGrid"/>
+        <w:tblStyle w:val="Tabellrutenett"/>
         <w:tblW w:w="0" w:type="auto"/>
         <w:tblBorders>
           <w:top w:val="none" w:sz="0" w:space="0" w:color="auto"/>
@@ -20582,7 +20595,7 @@
           </w:p>
           <w:tbl>
             <w:tblPr>
-              <w:tblStyle w:val="TableGrid"/>
+              <w:tblStyle w:val="Tabellrutenett"/>
               <w:tblW w:w="0" w:type="auto"/>
               <w:tblLook w:val="04A0" w:firstRow="1" w:lastRow="0" w:firstColumn="1" w:lastColumn="0" w:noHBand="0" w:noVBand="1"/>
             </w:tblPr>
@@ -21567,7 +21580,7 @@
           </w:p>
           <w:tbl>
             <w:tblPr>
-              <w:tblStyle w:val="TableGrid"/>
+              <w:tblStyle w:val="Tabellrutenett"/>
               <w:tblW w:w="0" w:type="auto"/>
               <w:tblLook w:val="04A0" w:firstRow="1" w:lastRow="0" w:firstColumn="1" w:lastColumn="0" w:noHBand="0" w:noVBand="1"/>
             </w:tblPr>
@@ -22579,7 +22592,7 @@
           </w:p>
           <w:tbl>
             <w:tblPr>
-              <w:tblStyle w:val="TableGrid"/>
+              <w:tblStyle w:val="Tabellrutenett"/>
               <w:tblW w:w="0" w:type="auto"/>
               <w:tblLook w:val="04A0" w:firstRow="1" w:lastRow="0" w:firstColumn="1" w:lastColumn="0" w:noHBand="0" w:noVBand="1"/>
             </w:tblPr>
@@ -23044,7 +23057,7 @@
           </w:p>
           <w:tbl>
             <w:tblPr>
-              <w:tblStyle w:val="TableGrid"/>
+              <w:tblStyle w:val="Tabellrutenett"/>
               <w:tblW w:w="0" w:type="auto"/>
               <w:tblLook w:val="04A0" w:firstRow="1" w:lastRow="0" w:firstColumn="1" w:lastColumn="0" w:noHBand="0" w:noVBand="1"/>
             </w:tblPr>
@@ -23501,7 +23514,7 @@
           </w:p>
           <w:tbl>
             <w:tblPr>
-              <w:tblStyle w:val="TableGrid"/>
+              <w:tblStyle w:val="Tabellrutenett"/>
               <w:tblW w:w="0" w:type="auto"/>
               <w:tblLook w:val="04A0" w:firstRow="1" w:lastRow="0" w:firstColumn="1" w:lastColumn="0" w:noHBand="0" w:noVBand="1"/>
             </w:tblPr>
@@ -23995,7 +24008,7 @@
     </w:p>
     <w:p>
       <w:pPr>
-        <w:pStyle w:val="Subtitle"/>
+        <w:pStyle w:val="Undertittel"/>
         <w:spacing w:after="40"/>
         <w:rPr>
           <w:rFonts w:ascii="Helvetica Light" w:hAnsi="Helvetica Light"/>
@@ -24015,7 +24028,7 @@
     <w:p/>
     <w:tbl>
       <w:tblPr>
-        <w:tblStyle w:val="TableGrid"/>
+        <w:tblStyle w:val="Tabellrutenett"/>
         <w:tblW w:w="0" w:type="auto"/>
         <w:tblLook w:val="04A0" w:firstRow="1" w:lastRow="0" w:firstColumn="1" w:lastColumn="0" w:noHBand="0" w:noVBand="1"/>
       </w:tblPr>
@@ -24796,7 +24809,7 @@
     </w:p>
     <w:p>
       <w:pPr>
-        <w:pStyle w:val="Subtitle"/>
+        <w:pStyle w:val="Undertittel"/>
         <w:rPr>
           <w:rFonts w:ascii="Helvetica Light" w:hAnsi="Helvetica Light"/>
         </w:rPr>
@@ -24811,7 +24824,7 @@
     </w:p>
     <w:p>
       <w:pPr>
-        <w:pStyle w:val="Heading1"/>
+        <w:pStyle w:val="Overskrift1"/>
         <w:rPr>
           <w:rFonts w:ascii="Helvetica" w:hAnsi="Helvetica"/>
         </w:rPr>
@@ -25516,7 +25529,7 @@
           </w:p>
           <w:p>
             <w:pPr>
-              <w:pStyle w:val="ListParagraph"/>
+              <w:pStyle w:val="Listeavsnitt"/>
               <w:numPr>
                 <w:ilvl w:val="0"/>
                 <w:numId w:val="11"/>
@@ -25599,7 +25612,7 @@
           </w:p>
           <w:p>
             <w:pPr>
-              <w:pStyle w:val="ListParagraph"/>
+              <w:pStyle w:val="Listeavsnitt"/>
               <w:numPr>
                 <w:ilvl w:val="0"/>
                 <w:numId w:val="13"/>
@@ -25664,7 +25677,7 @@
           </w:p>
           <w:p>
             <w:pPr>
-              <w:pStyle w:val="ListParagraph"/>
+              <w:pStyle w:val="Listeavsnitt"/>
               <w:numPr>
                 <w:ilvl w:val="0"/>
                 <w:numId w:val="13"/>
@@ -25729,7 +25742,7 @@
           </w:p>
           <w:p>
             <w:pPr>
-              <w:pStyle w:val="ListParagraph"/>
+              <w:pStyle w:val="Listeavsnitt"/>
               <w:numPr>
                 <w:ilvl w:val="0"/>
                 <w:numId w:val="13"/>
@@ -26156,7 +26169,25 @@
                 <w:sz w:val="15"/>
                 <w:szCs w:val="15"/>
               </w:rPr>
-              <w:t>&gt; INCR,</w:t>
+              <w:t xml:space="preserve">&gt; </w:t>
+            </w:r>
+            <w:proofErr w:type="spellStart"/>
+            <w:r>
+              <w:rPr>
+                <w:rFonts w:ascii="Courier New" w:hAnsi="Courier New" w:cs="Courier New"/>
+                <w:sz w:val="15"/>
+                <w:szCs w:val="15"/>
+              </w:rPr>
+              <w:t>INCR</w:t>
+            </w:r>
+            <w:proofErr w:type="spellEnd"/>
+            <w:r>
+              <w:rPr>
+                <w:rFonts w:ascii="Courier New" w:hAnsi="Courier New" w:cs="Courier New"/>
+                <w:sz w:val="15"/>
+                <w:szCs w:val="15"/>
+              </w:rPr>
+              <w:t>,</w:t>
             </w:r>
           </w:p>
           <w:p>
@@ -26326,6 +26357,7 @@
               </w:rPr>
               <w:t xml:space="preserve">   =&gt; </w:t>
             </w:r>
+            <w:proofErr w:type="spellStart"/>
             <w:r>
               <w:rPr>
                 <w:rFonts w:ascii="Courier New" w:hAnsi="Courier New" w:cs="Courier New"/>
@@ -26340,7 +26372,16 @@
                 <w:sz w:val="15"/>
                 <w:szCs w:val="15"/>
               </w:rPr>
-              <w:t>_UNSECURE_DATA,</w:t>
+              <w:t>_UNSECURE_DATA</w:t>
+            </w:r>
+            <w:proofErr w:type="spellEnd"/>
+            <w:r>
+              <w:rPr>
+                <w:rFonts w:ascii="Courier New" w:hAnsi="Courier New" w:cs="Courier New"/>
+                <w:sz w:val="15"/>
+                <w:szCs w:val="15"/>
+              </w:rPr>
+              <w:t>,</w:t>
             </w:r>
           </w:p>
           <w:p>
@@ -27172,7 +27213,6 @@
               </w:rPr>
               <w:t xml:space="preserve">    config         =&gt; C_AXI_BFM_CONFIG_DEFAULT</w:t>
             </w:r>
-            <w:proofErr w:type="gramStart"/>
             <w:r>
               <w:rPr>
                 <w:rFonts w:ascii="Courier New" w:hAnsi="Courier New" w:cs="Courier New"/>
@@ -27181,7 +27221,6 @@
               </w:rPr>
               <w:t>);</w:t>
             </w:r>
-            <w:proofErr w:type="gramEnd"/>
           </w:p>
           <w:p>
             <w:pPr>
@@ -27553,18 +27592,8 @@
                 <w:sz w:val="15"/>
                 <w:szCs w:val="15"/>
               </w:rPr>
-              <w:t xml:space="preserve">            =&gt; "Writing data to Peripheral 1"</w:t>
-            </w:r>
-            <w:proofErr w:type="gramStart"/>
-            <w:r>
-              <w:rPr>
-                <w:rFonts w:ascii="Courier New" w:hAnsi="Courier New" w:cs="Courier New"/>
-                <w:sz w:val="15"/>
-                <w:szCs w:val="15"/>
-              </w:rPr>
-              <w:t>);</w:t>
-            </w:r>
-            <w:proofErr w:type="gramEnd"/>
+              <w:t xml:space="preserve">            =&gt; "Writing data to Peripheral 1");</w:t>
+            </w:r>
           </w:p>
           <w:p>
             <w:pPr>
@@ -27688,6 +27717,7 @@
               </w:rPr>
               <w:t>(</w:t>
             </w:r>
+            <w:proofErr w:type="spellStart"/>
             <w:proofErr w:type="gramEnd"/>
             <w:r>
               <w:rPr>
@@ -27697,6 +27727,7 @@
               </w:rPr>
               <w:t>C_ADDR_DMA</w:t>
             </w:r>
+            <w:proofErr w:type="spellEnd"/>
             <w:r>
               <w:rPr>
                 <w:rFonts w:ascii="Courier New" w:hAnsi="Courier New" w:cs="Courier New"/>
@@ -27787,6 +27818,7 @@
               </w:rPr>
               <w:t>(</w:t>
             </w:r>
+            <w:proofErr w:type="spellStart"/>
             <w:proofErr w:type="gramEnd"/>
             <w:r>
               <w:rPr>
@@ -27804,6 +27836,7 @@
               </w:rPr>
               <w:t>MEMORY</w:t>
             </w:r>
+            <w:proofErr w:type="spellEnd"/>
             <w:r>
               <w:rPr>
                 <w:rFonts w:ascii="Courier New" w:hAnsi="Courier New" w:cs="Courier New"/>
@@ -27955,6 +27988,7 @@
                 <w:b/>
                 <w:szCs w:val="14"/>
               </w:rPr>
+              <w:lastRenderedPageBreak/>
               <w:t>axi_</w:t>
             </w:r>
             <w:proofErr w:type="gramStart"/>
@@ -28490,7 +28524,7 @@
           </w:p>
           <w:p>
             <w:pPr>
-              <w:pStyle w:val="ListParagraph"/>
+              <w:pStyle w:val="Listeavsnitt"/>
               <w:numPr>
                 <w:ilvl w:val="0"/>
                 <w:numId w:val="11"/>
@@ -28590,7 +28624,7 @@
           </w:p>
           <w:p>
             <w:pPr>
-              <w:pStyle w:val="ListParagraph"/>
+              <w:pStyle w:val="Listeavsnitt"/>
               <w:numPr>
                 <w:ilvl w:val="0"/>
                 <w:numId w:val="11"/>
@@ -28698,7 +28732,7 @@
           </w:p>
           <w:p>
             <w:pPr>
-              <w:pStyle w:val="ListParagraph"/>
+              <w:pStyle w:val="Listeavsnitt"/>
               <w:numPr>
                 <w:ilvl w:val="0"/>
                 <w:numId w:val="13"/>
@@ -28738,7 +28772,7 @@
           </w:p>
           <w:p>
             <w:pPr>
-              <w:pStyle w:val="ListParagraph"/>
+              <w:pStyle w:val="Listeavsnitt"/>
               <w:numPr>
                 <w:ilvl w:val="0"/>
                 <w:numId w:val="13"/>
@@ -28803,7 +28837,7 @@
           </w:p>
           <w:p>
             <w:pPr>
-              <w:pStyle w:val="ListParagraph"/>
+              <w:pStyle w:val="Listeavsnitt"/>
               <w:numPr>
                 <w:ilvl w:val="0"/>
                 <w:numId w:val="13"/>
@@ -29246,7 +29280,27 @@
                 <w:sz w:val="15"/>
                 <w:szCs w:val="13"/>
               </w:rPr>
-              <w:t>&gt; INCR,</w:t>
+              <w:t xml:space="preserve">&gt; </w:t>
+            </w:r>
+            <w:proofErr w:type="spellStart"/>
+            <w:r>
+              <w:rPr>
+                <w:rFonts w:ascii="Courier New" w:hAnsi="Courier New" w:cs="Courier New"/>
+                <w:bCs/>
+                <w:sz w:val="15"/>
+                <w:szCs w:val="13"/>
+              </w:rPr>
+              <w:t>INCR</w:t>
+            </w:r>
+            <w:proofErr w:type="spellEnd"/>
+            <w:r>
+              <w:rPr>
+                <w:rFonts w:ascii="Courier New" w:hAnsi="Courier New" w:cs="Courier New"/>
+                <w:bCs/>
+                <w:sz w:val="15"/>
+                <w:szCs w:val="13"/>
+              </w:rPr>
+              <w:t>,</w:t>
             </w:r>
           </w:p>
           <w:p>
@@ -29424,6 +29478,7 @@
               </w:rPr>
               <w:t xml:space="preserve">   =&gt; </w:t>
             </w:r>
+            <w:proofErr w:type="spellStart"/>
             <w:r>
               <w:rPr>
                 <w:rFonts w:ascii="Courier New" w:hAnsi="Courier New" w:cs="Courier New"/>
@@ -29440,7 +29495,17 @@
                 <w:sz w:val="15"/>
                 <w:szCs w:val="13"/>
               </w:rPr>
-              <w:t>_UNSECURE_DATA,</w:t>
+              <w:t>_UNSECURE_DATA</w:t>
+            </w:r>
+            <w:proofErr w:type="spellEnd"/>
+            <w:r>
+              <w:rPr>
+                <w:rFonts w:ascii="Courier New" w:hAnsi="Courier New" w:cs="Courier New"/>
+                <w:bCs/>
+                <w:sz w:val="15"/>
+                <w:szCs w:val="13"/>
+              </w:rPr>
+              <w:t>,</w:t>
             </w:r>
           </w:p>
           <w:p>
@@ -30102,7 +30167,6 @@
               </w:rPr>
               <w:t xml:space="preserve">    config         =&gt; C_AXI_BFM_CONFIG_DEFAULT</w:t>
             </w:r>
-            <w:proofErr w:type="gramStart"/>
             <w:r>
               <w:rPr>
                 <w:rFonts w:ascii="Courier New" w:hAnsi="Courier New" w:cs="Courier New"/>
@@ -30111,7 +30175,6 @@
               </w:rPr>
               <w:t>);</w:t>
             </w:r>
-            <w:proofErr w:type="gramEnd"/>
           </w:p>
           <w:p>
             <w:pPr>
@@ -30604,7 +30667,6 @@
               <w:t>axi_if</w:t>
             </w:r>
             <w:proofErr w:type="spellEnd"/>
-            <w:proofErr w:type="gramStart"/>
             <w:r>
               <w:rPr>
                 <w:rFonts w:ascii="Courier New" w:hAnsi="Courier New" w:cs="Courier New"/>
@@ -30613,7 +30675,6 @@
               </w:rPr>
               <w:t>);</w:t>
             </w:r>
-            <w:proofErr w:type="gramEnd"/>
           </w:p>
           <w:p>
             <w:pPr>
@@ -30715,6 +30776,7 @@
               </w:rPr>
               <w:t>(</w:t>
             </w:r>
+            <w:proofErr w:type="spellStart"/>
             <w:proofErr w:type="gramEnd"/>
             <w:r>
               <w:rPr>
@@ -30724,6 +30786,7 @@
               </w:rPr>
               <w:t>C_ADDR_IO</w:t>
             </w:r>
+            <w:proofErr w:type="spellEnd"/>
             <w:r>
               <w:rPr>
                 <w:rFonts w:ascii="Courier New" w:hAnsi="Courier New" w:cs="Courier New"/>
@@ -30830,6 +30893,7 @@
               </w:rPr>
               <w:t>(</w:t>
             </w:r>
+            <w:proofErr w:type="spellStart"/>
             <w:proofErr w:type="gramEnd"/>
             <w:r>
               <w:rPr>
@@ -30847,6 +30911,7 @@
               </w:rPr>
               <w:t>MEMORY</w:t>
             </w:r>
+            <w:proofErr w:type="spellEnd"/>
             <w:r>
               <w:rPr>
                 <w:rFonts w:ascii="Courier New" w:hAnsi="Courier New" w:cs="Courier New"/>
@@ -30987,31 +31052,6 @@
               </w:rPr>
               <w:t>”);</w:t>
             </w:r>
-          </w:p>
-          <w:p>
-            <w:pPr>
-              <w:tabs>
-                <w:tab w:val="left" w:pos="4820"/>
-              </w:tabs>
-              <w:spacing w:line="276" w:lineRule="auto"/>
-              <w:rPr>
-                <w:rFonts w:ascii="Courier New" w:hAnsi="Courier New" w:cs="Courier New"/>
-                <w:sz w:val="15"/>
-                <w:szCs w:val="15"/>
-              </w:rPr>
-            </w:pPr>
-          </w:p>
-          <w:p>
-            <w:pPr>
-              <w:tabs>
-                <w:tab w:val="left" w:pos="4820"/>
-              </w:tabs>
-              <w:spacing w:line="276" w:lineRule="auto"/>
-              <w:rPr>
-                <w:sz w:val="14"/>
-                <w:szCs w:val="14"/>
-              </w:rPr>
-            </w:pPr>
             <w:r>
               <w:rPr>
                 <w:rFonts w:cs="Courier New"/>
@@ -31051,6 +31091,7 @@
                 <w:b/>
                 <w:szCs w:val="14"/>
               </w:rPr>
+              <w:lastRenderedPageBreak/>
               <w:t>axi_</w:t>
             </w:r>
             <w:proofErr w:type="gramStart"/>
@@ -31098,7 +31139,8 @@
               <w:rPr>
                 <w:rFonts w:cs="Courier New"/>
                 <w:b/>
-                <w:sz w:val="14"/>
+                <w:sz w:val="10"/>
+                <w:szCs w:val="10"/>
               </w:rPr>
             </w:pPr>
           </w:p>
@@ -31500,7 +31542,8 @@
               <w:rPr>
                 <w:rFonts w:cs="Courier New"/>
                 <w:b/>
-                <w:sz w:val="16"/>
+                <w:sz w:val="10"/>
+                <w:szCs w:val="10"/>
               </w:rPr>
             </w:pPr>
           </w:p>
@@ -31580,7 +31623,7 @@
           </w:p>
           <w:p>
             <w:pPr>
-              <w:pStyle w:val="ListParagraph"/>
+              <w:pStyle w:val="Listeavsnitt"/>
               <w:numPr>
                 <w:ilvl w:val="0"/>
                 <w:numId w:val="11"/>
@@ -31604,7 +31647,7 @@
           </w:p>
           <w:p>
             <w:pPr>
-              <w:pStyle w:val="ListParagraph"/>
+              <w:pStyle w:val="Listeavsnitt"/>
               <w:numPr>
                 <w:ilvl w:val="0"/>
                 <w:numId w:val="11"/>
@@ -31649,8 +31692,8 @@
               </w:tabs>
               <w:spacing w:line="276" w:lineRule="auto"/>
               <w:rPr>
-                <w:sz w:val="15"/>
-                <w:szCs w:val="15"/>
+                <w:sz w:val="10"/>
+                <w:szCs w:val="10"/>
               </w:rPr>
             </w:pPr>
           </w:p>
@@ -31740,8 +31783,8 @@
               </w:tabs>
               <w:spacing w:line="276" w:lineRule="auto"/>
               <w:rPr>
-                <w:sz w:val="15"/>
-                <w:szCs w:val="15"/>
+                <w:sz w:val="10"/>
+                <w:szCs w:val="10"/>
               </w:rPr>
             </w:pPr>
           </w:p>
@@ -32122,7 +32165,27 @@
                 <w:sz w:val="15"/>
                 <w:szCs w:val="13"/>
               </w:rPr>
-              <w:t>&gt; INCR,</w:t>
+              <w:t xml:space="preserve">&gt; </w:t>
+            </w:r>
+            <w:proofErr w:type="spellStart"/>
+            <w:r>
+              <w:rPr>
+                <w:rFonts w:ascii="Courier New" w:hAnsi="Courier New" w:cs="Courier New"/>
+                <w:bCs/>
+                <w:sz w:val="15"/>
+                <w:szCs w:val="13"/>
+              </w:rPr>
+              <w:t>INCR</w:t>
+            </w:r>
+            <w:proofErr w:type="spellEnd"/>
+            <w:r>
+              <w:rPr>
+                <w:rFonts w:ascii="Courier New" w:hAnsi="Courier New" w:cs="Courier New"/>
+                <w:bCs/>
+                <w:sz w:val="15"/>
+                <w:szCs w:val="13"/>
+              </w:rPr>
+              <w:t>,</w:t>
             </w:r>
           </w:p>
           <w:p>
@@ -32300,6 +32363,7 @@
               </w:rPr>
               <w:t xml:space="preserve">   =&gt; </w:t>
             </w:r>
+            <w:proofErr w:type="spellStart"/>
             <w:r>
               <w:rPr>
                 <w:rFonts w:ascii="Courier New" w:hAnsi="Courier New" w:cs="Courier New"/>
@@ -32316,7 +32380,17 @@
                 <w:sz w:val="15"/>
                 <w:szCs w:val="13"/>
               </w:rPr>
-              <w:t>_UNSECURE_DATA,</w:t>
+              <w:t>_UNSECURE_DATA</w:t>
+            </w:r>
+            <w:proofErr w:type="spellEnd"/>
+            <w:r>
+              <w:rPr>
+                <w:rFonts w:ascii="Courier New" w:hAnsi="Courier New" w:cs="Courier New"/>
+                <w:bCs/>
+                <w:sz w:val="15"/>
+                <w:szCs w:val="13"/>
+              </w:rPr>
+              <w:t>,</w:t>
             </w:r>
           </w:p>
           <w:p>
@@ -33041,7 +33115,6 @@
               </w:rPr>
               <w:t xml:space="preserve">    config         =&gt; C_AXI_BFM_CONFIG_DEFAULT</w:t>
             </w:r>
-            <w:proofErr w:type="gramStart"/>
             <w:r>
               <w:rPr>
                 <w:rFonts w:ascii="Courier New" w:hAnsi="Courier New" w:cs="Courier New"/>
@@ -33052,7 +33125,6 @@
               </w:rPr>
               <w:t>);</w:t>
             </w:r>
-            <w:proofErr w:type="gramEnd"/>
           </w:p>
           <w:p>
             <w:pPr>
@@ -33407,7 +33479,6 @@
               <w:t>axi_if</w:t>
             </w:r>
             <w:proofErr w:type="spellEnd"/>
-            <w:proofErr w:type="gramStart"/>
             <w:r>
               <w:rPr>
                 <w:rFonts w:ascii="Courier New" w:hAnsi="Courier New" w:cs="Courier New"/>
@@ -33418,7 +33489,6 @@
               </w:rPr>
               <w:t>);</w:t>
             </w:r>
-            <w:proofErr w:type="gramEnd"/>
           </w:p>
           <w:p>
             <w:pPr>
@@ -33520,6 +33590,7 @@
               </w:rPr>
               <w:t>(</w:t>
             </w:r>
+            <w:proofErr w:type="spellStart"/>
             <w:proofErr w:type="gramEnd"/>
             <w:r>
               <w:rPr>
@@ -33537,6 +33608,7 @@
               </w:rPr>
               <w:t>UART_RX</w:t>
             </w:r>
+            <w:proofErr w:type="spellEnd"/>
             <w:r>
               <w:rPr>
                 <w:rFonts w:ascii="Courier New" w:hAnsi="Courier New" w:cs="Courier New"/>
@@ -33617,6 +33689,7 @@
               </w:rPr>
               <w:t>(</w:t>
             </w:r>
+            <w:proofErr w:type="spellStart"/>
             <w:proofErr w:type="gramEnd"/>
             <w:r>
               <w:rPr>
@@ -33634,6 +33707,7 @@
               </w:rPr>
               <w:t>MEMORY</w:t>
             </w:r>
+            <w:proofErr w:type="spellEnd"/>
             <w:r>
               <w:rPr>
                 <w:rFonts w:ascii="Courier New" w:hAnsi="Courier New" w:cs="Courier New"/>
@@ -33783,8 +33857,8 @@
               <w:spacing w:line="276" w:lineRule="auto"/>
               <w:rPr>
                 <w:rFonts w:cs="Courier New"/>
-                <w:sz w:val="14"/>
-                <w:szCs w:val="14"/>
+                <w:sz w:val="10"/>
+                <w:szCs w:val="10"/>
               </w:rPr>
             </w:pPr>
           </w:p>
@@ -33879,8 +33953,8 @@
               </w:tabs>
               <w:spacing w:line="276" w:lineRule="auto"/>
               <w:rPr>
-                <w:sz w:val="14"/>
-                <w:szCs w:val="14"/>
+                <w:sz w:val="10"/>
+                <w:szCs w:val="10"/>
               </w:rPr>
             </w:pPr>
           </w:p>
@@ -34020,8 +34094,8 @@
               </w:tabs>
               <w:spacing w:line="276" w:lineRule="auto"/>
               <w:rPr>
-                <w:sz w:val="14"/>
-                <w:szCs w:val="14"/>
+                <w:sz w:val="10"/>
+                <w:szCs w:val="10"/>
               </w:rPr>
             </w:pPr>
           </w:p>
@@ -34095,7 +34169,6 @@
                 <w:sz w:val="15"/>
                 <w:szCs w:val="15"/>
               </w:rPr>
-              <w:lastRenderedPageBreak/>
               <w:t xml:space="preserve">Note: This function assumes that </w:t>
             </w:r>
             <w:proofErr w:type="spellStart"/>
@@ -34218,8 +34291,8 @@
               </w:tabs>
               <w:spacing w:line="276" w:lineRule="auto"/>
               <w:rPr>
-                <w:sz w:val="15"/>
-                <w:szCs w:val="15"/>
+                <w:sz w:val="10"/>
+                <w:szCs w:val="10"/>
               </w:rPr>
             </w:pPr>
           </w:p>
@@ -34411,42 +34484,14 @@
               </w:rPr>
               <w:t>;</w:t>
             </w:r>
-          </w:p>
-          <w:p>
-            <w:pPr>
-              <w:tabs>
-                <w:tab w:val="left" w:pos="4820"/>
-              </w:tabs>
-              <w:spacing w:line="276" w:lineRule="auto"/>
-              <w:rPr>
-                <w:sz w:val="14"/>
-                <w:szCs w:val="14"/>
-              </w:rPr>
-            </w:pPr>
-          </w:p>
-          <w:p>
-            <w:pPr>
-              <w:tabs>
-                <w:tab w:val="left" w:pos="4820"/>
-              </w:tabs>
-              <w:spacing w:line="276" w:lineRule="auto"/>
-              <w:rPr>
-                <w:sz w:val="14"/>
-                <w:szCs w:val="14"/>
-              </w:rPr>
-            </w:pPr>
           </w:p>
         </w:tc>
       </w:tr>
     </w:tbl>
-    <w:p>
-      <w:r>
-        <w:br w:type="page"/>
-      </w:r>
-    </w:p>
+    <w:p/>
     <w:p>
       <w:pPr>
-        <w:pStyle w:val="Heading1"/>
+        <w:pStyle w:val="Overskrift1"/>
         <w:rPr>
           <w:rFonts w:ascii="Helvetica" w:hAnsi="Helvetica"/>
         </w:rPr>
@@ -34456,7 +34501,6 @@
         <w:rPr>
           <w:rFonts w:ascii="Helvetica" w:hAnsi="Helvetica"/>
         </w:rPr>
-        <w:lastRenderedPageBreak/>
         <w:t>BFM Configuration</w:t>
       </w:r>
       <w:bookmarkEnd w:id="0"/>
@@ -36751,7 +36795,7 @@
     </w:p>
     <w:p>
       <w:pPr>
-        <w:pStyle w:val="Heading1"/>
+        <w:pStyle w:val="Overskrift1"/>
         <w:rPr>
           <w:rFonts w:ascii="Helvetica" w:hAnsi="Helvetica"/>
         </w:rPr>
@@ -36790,7 +36834,7 @@
     <w:p/>
     <w:p>
       <w:pPr>
-        <w:pStyle w:val="Heading1"/>
+        <w:pStyle w:val="Overskrift1"/>
         <w:rPr>
           <w:rFonts w:ascii="Helvetica" w:hAnsi="Helvetica"/>
         </w:rPr>
@@ -36883,7 +36927,15 @@
       </w:r>
       <w:proofErr w:type="spellEnd"/>
       <w:r>
-        <w:t xml:space="preserve"> BFM can be compiled into any desired library.</w:t>
+        <w:t xml:space="preserve"> </w:t>
+      </w:r>
+      <w:proofErr w:type="spellStart"/>
+      <w:r>
+        <w:t>BFM</w:t>
+      </w:r>
+      <w:proofErr w:type="spellEnd"/>
+      <w:r>
+        <w:t xml:space="preserve"> can be compiled into any desired library.</w:t>
       </w:r>
     </w:p>
     <w:p>
@@ -36902,7 +36954,7 @@
     <w:p/>
     <w:p>
       <w:pPr>
-        <w:pStyle w:val="Heading2"/>
+        <w:pStyle w:val="Overskrift2"/>
         <w:rPr>
           <w:rFonts w:ascii="Helvetica" w:hAnsi="Helvetica"/>
         </w:rPr>
@@ -36951,7 +37003,7 @@
     </w:p>
     <w:p>
       <w:pPr>
-        <w:pStyle w:val="Heading1"/>
+        <w:pStyle w:val="Overskrift1"/>
         <w:rPr>
           <w:rFonts w:ascii="Helvetica" w:hAnsi="Helvetica"/>
         </w:rPr>
@@ -37040,7 +37092,21 @@
         <w:rPr>
           <w:rFonts w:ascii="Courier New" w:hAnsi="Courier New" w:cs="Courier New"/>
         </w:rPr>
-        <w:t>C_ADDR_PERIPHERAL_1, C_TEST_DATA, “Sending data to Peripheral 1”</w:t>
+        <w:t xml:space="preserve">C_ADDR_PERIPHERAL_1, </w:t>
+      </w:r>
+      <w:proofErr w:type="spellStart"/>
+      <w:r>
+        <w:rPr>
+          <w:rFonts w:ascii="Courier New" w:hAnsi="Courier New" w:cs="Courier New"/>
+        </w:rPr>
+        <w:t>C_TEST_DATA</w:t>
+      </w:r>
+      <w:proofErr w:type="spellEnd"/>
+      <w:r>
+        <w:rPr>
+          <w:rFonts w:ascii="Courier New" w:hAnsi="Courier New" w:cs="Courier New"/>
+        </w:rPr>
+        <w:t>, “Sending data to Peripheral 1”</w:t>
       </w:r>
       <w:r>
         <w:rPr>
@@ -37320,7 +37386,23 @@
           <w:rFonts w:ascii="Courier New" w:hAnsi="Courier New" w:cs="Courier New"/>
           <w:szCs w:val="18"/>
         </w:rPr>
-        <w:t>&gt; INCR,</w:t>
+        <w:t xml:space="preserve">&gt; </w:t>
+      </w:r>
+      <w:proofErr w:type="spellStart"/>
+      <w:r>
+        <w:rPr>
+          <w:rFonts w:ascii="Courier New" w:hAnsi="Courier New" w:cs="Courier New"/>
+          <w:szCs w:val="18"/>
+        </w:rPr>
+        <w:t>INCR</w:t>
+      </w:r>
+      <w:proofErr w:type="spellEnd"/>
+      <w:r>
+        <w:rPr>
+          <w:rFonts w:ascii="Courier New" w:hAnsi="Courier New" w:cs="Courier New"/>
+          <w:szCs w:val="18"/>
+        </w:rPr>
+        <w:t>,</w:t>
       </w:r>
     </w:p>
     <w:p>
@@ -37452,6 +37534,7 @@
         </w:rPr>
         <w:t xml:space="preserve">   =&gt; </w:t>
       </w:r>
+      <w:proofErr w:type="spellStart"/>
       <w:r>
         <w:rPr>
           <w:rFonts w:ascii="Courier New" w:hAnsi="Courier New" w:cs="Courier New"/>
@@ -37464,7 +37547,15 @@
           <w:rFonts w:ascii="Courier New" w:hAnsi="Courier New" w:cs="Courier New"/>
           <w:szCs w:val="18"/>
         </w:rPr>
-        <w:t>_UNSECURE_DATA,</w:t>
+        <w:t>_UNSECURE_DATA</w:t>
+      </w:r>
+      <w:proofErr w:type="spellEnd"/>
+      <w:r>
+        <w:rPr>
+          <w:rFonts w:ascii="Courier New" w:hAnsi="Courier New" w:cs="Courier New"/>
+          <w:szCs w:val="18"/>
+        </w:rPr>
+        <w:t>,</w:t>
       </w:r>
     </w:p>
     <w:p>
@@ -38140,17 +38231,8 @@
           <w:rFonts w:ascii="Courier New" w:hAnsi="Courier New" w:cs="Courier New"/>
           <w:szCs w:val="18"/>
         </w:rPr>
-        <w:t xml:space="preserve">    config         =&gt; C_AXI_BFM_CONFIG_DEFAULT</w:t>
-      </w:r>
-      <w:proofErr w:type="gramStart"/>
-      <w:r>
-        <w:rPr>
-          <w:rFonts w:ascii="Courier New" w:hAnsi="Courier New" w:cs="Courier New"/>
-          <w:szCs w:val="18"/>
-        </w:rPr>
-        <w:t>);</w:t>
-      </w:r>
-      <w:proofErr w:type="gramEnd"/>
+        <w:t xml:space="preserve">    config         =&gt; C_AXI_BFM_CONFIG_DEFAULT);</w:t>
+      </w:r>
     </w:p>
     <w:p>
       <w:pPr>
@@ -39169,6 +39251,7 @@
         </w:rPr>
         <w:t xml:space="preserve">   =&gt; </w:t>
       </w:r>
+      <w:proofErr w:type="spellStart"/>
       <w:r>
         <w:rPr>
           <w:rFonts w:ascii="Courier New" w:hAnsi="Courier New" w:cs="Courier New"/>
@@ -39181,7 +39264,15 @@
           <w:rFonts w:ascii="Courier New" w:hAnsi="Courier New" w:cs="Courier New"/>
           <w:szCs w:val="18"/>
         </w:rPr>
-        <w:t>_UNSECURE_DATA,</w:t>
+        <w:t>_UNSECURE_DATA</w:t>
+      </w:r>
+      <w:proofErr w:type="spellEnd"/>
+      <w:r>
+        <w:rPr>
+          <w:rFonts w:ascii="Courier New" w:hAnsi="Courier New" w:cs="Courier New"/>
+          <w:szCs w:val="18"/>
+        </w:rPr>
+        <w:t>,</w:t>
       </w:r>
       <w:r>
         <w:rPr>
@@ -40333,16 +40424,8 @@
         <w:rPr>
           <w:rFonts w:ascii="Courier" w:hAnsi="Courier" w:cs="Courier New"/>
         </w:rPr>
-        <w:t xml:space="preserve">    </w:t>
-      </w:r>
-      <w:proofErr w:type="gramStart"/>
-      <w:r>
-        <w:rPr>
-          <w:rFonts w:ascii="Courier" w:hAnsi="Courier" w:cs="Courier New"/>
-        </w:rPr>
-        <w:t>end;</w:t>
-      </w:r>
-      <w:proofErr w:type="gramEnd"/>
+        <w:t xml:space="preserve">    end;</w:t>
+      </w:r>
     </w:p>
     <w:p>
       <w:pPr>
@@ -40367,7 +40450,7 @@
     </w:p>
     <w:p>
       <w:pPr>
-        <w:pStyle w:val="ListParagraph"/>
+        <w:pStyle w:val="Listeavsnitt"/>
         <w:numPr>
           <w:ilvl w:val="0"/>
           <w:numId w:val="10"/>
@@ -40379,7 +40462,7 @@
     </w:p>
     <w:p>
       <w:pPr>
-        <w:pStyle w:val="ListParagraph"/>
+        <w:pStyle w:val="Listeavsnitt"/>
         <w:numPr>
           <w:ilvl w:val="0"/>
           <w:numId w:val="10"/>
@@ -40391,7 +40474,7 @@
     </w:p>
     <w:p>
       <w:pPr>
-        <w:pStyle w:val="ListParagraph"/>
+        <w:pStyle w:val="Listeavsnitt"/>
         <w:numPr>
           <w:ilvl w:val="0"/>
           <w:numId w:val="10"/>
@@ -40435,7 +40518,15 @@
     </w:p>
     <w:p>
       <w:r>
-        <w:t xml:space="preserve">For a more advanced BFM please contact </w:t>
+        <w:t xml:space="preserve">For a more advanced </w:t>
+      </w:r>
+      <w:proofErr w:type="spellStart"/>
+      <w:r>
+        <w:t>BFM</w:t>
+      </w:r>
+      <w:proofErr w:type="spellEnd"/>
+      <w:r>
+        <w:t xml:space="preserve"> please contact </w:t>
       </w:r>
       <w:proofErr w:type="spellStart"/>
       <w:r>
@@ -40448,11 +40539,121 @@
       <w:hyperlink r:id="rId10" w:history="1">
         <w:r>
           <w:rPr>
-            <w:rStyle w:val="Hyperlink"/>
+            <w:rStyle w:val="Hyperkobling"/>
           </w:rPr>
           <w:t>support@bitvis.no</w:t>
         </w:r>
       </w:hyperlink>
+    </w:p>
+    <w:p>
+      <w:pPr>
+        <w:rPr>
+          <w:b/>
+          <w:i/>
+          <w:iCs/>
+          <w:sz w:val="14"/>
+          <w:szCs w:val="16"/>
+        </w:rPr>
+      </w:pPr>
+    </w:p>
+    <w:p>
+      <w:pPr>
+        <w:rPr>
+          <w:b/>
+          <w:i/>
+          <w:iCs/>
+          <w:sz w:val="14"/>
+          <w:szCs w:val="16"/>
+        </w:rPr>
+      </w:pPr>
+    </w:p>
+    <w:p>
+      <w:pPr>
+        <w:rPr>
+          <w:b/>
+          <w:i/>
+          <w:iCs/>
+          <w:sz w:val="14"/>
+          <w:szCs w:val="16"/>
+        </w:rPr>
+      </w:pPr>
+    </w:p>
+    <w:p>
+      <w:pPr>
+        <w:rPr>
+          <w:b/>
+          <w:i/>
+          <w:iCs/>
+          <w:sz w:val="14"/>
+          <w:szCs w:val="16"/>
+        </w:rPr>
+      </w:pPr>
+    </w:p>
+    <w:p>
+      <w:pPr>
+        <w:rPr>
+          <w:b/>
+          <w:i/>
+          <w:iCs/>
+          <w:sz w:val="14"/>
+          <w:szCs w:val="16"/>
+        </w:rPr>
+      </w:pPr>
+    </w:p>
+    <w:p>
+      <w:pPr>
+        <w:rPr>
+          <w:b/>
+          <w:i/>
+          <w:iCs/>
+          <w:sz w:val="14"/>
+          <w:szCs w:val="16"/>
+        </w:rPr>
+      </w:pPr>
+    </w:p>
+    <w:p>
+      <w:pPr>
+        <w:rPr>
+          <w:b/>
+          <w:i/>
+          <w:iCs/>
+          <w:sz w:val="14"/>
+          <w:szCs w:val="16"/>
+        </w:rPr>
+      </w:pPr>
+    </w:p>
+    <w:p>
+      <w:pPr>
+        <w:rPr>
+          <w:b/>
+          <w:i/>
+          <w:iCs/>
+          <w:sz w:val="14"/>
+          <w:szCs w:val="16"/>
+        </w:rPr>
+      </w:pPr>
+    </w:p>
+    <w:p>
+      <w:pPr>
+        <w:rPr>
+          <w:b/>
+          <w:i/>
+          <w:iCs/>
+          <w:sz w:val="14"/>
+          <w:szCs w:val="16"/>
+        </w:rPr>
+      </w:pPr>
+    </w:p>
+    <w:p>
+      <w:pPr>
+        <w:rPr>
+          <w:b/>
+          <w:i/>
+          <w:iCs/>
+          <w:sz w:val="14"/>
+          <w:szCs w:val="16"/>
+        </w:rPr>
+      </w:pPr>
     </w:p>
     <w:p>
       <w:pPr>
@@ -40842,34 +41043,34 @@
 <w:ftr xmlns:wpc="http://schemas.microsoft.com/office/word/2010/wordprocessingCanvas" xmlns:cx="http://schemas.microsoft.com/office/drawing/2014/chartex" xmlns:cx1="http://schemas.microsoft.com/office/drawing/2015/9/8/chartex" xmlns:cx2="http://schemas.microsoft.com/office/drawing/2015/10/21/chartex" xmlns:cx3="http://schemas.microsoft.com/office/drawing/2016/5/9/chartex" xmlns:cx4="http://schemas.microsoft.com/office/drawing/2016/5/10/chartex" xmlns:cx5="http://schemas.microsoft.com/office/drawing/2016/5/11/chartex" xmlns:cx6="http://schemas.microsoft.com/office/drawing/2016/5/12/chartex" xmlns:cx7="http://schemas.microsoft.com/office/drawing/2016/5/13/chartex" xmlns:cx8="http://schemas.microsoft.com/office/drawing/2016/5/14/chartex" xmlns:mc="http://schemas.openxmlformats.org/markup-compatibility/2006" xmlns:aink="http://schemas.microsoft.com/office/drawing/2016/ink" xmlns:am3d="http://schemas.microsoft.com/office/drawing/2017/model3d" xmlns:o="urn:schemas-microsoft-com:office:office" xmlns:r="http://schemas.openxmlformats.org/officeDocument/2006/relationships" xmlns:m="http://schemas.openxmlformats.org/officeDocument/2006/math" xmlns:v="urn:schemas-microsoft-com:vml" xmlns:wp14="http://schemas.microsoft.com/office/word/2010/wordprocessingDrawing" xmlns:wp="http://schemas.openxmlformats.org/drawingml/2006/wordprocessingDrawing" xmlns:w10="urn:schemas-microsoft-com:office:word" xmlns:w="http://schemas.openxmlformats.org/wordprocessingml/2006/main" xmlns:w14="http://schemas.microsoft.com/office/word/2010/wordml" xmlns:w15="http://schemas.microsoft.com/office/word/2012/wordml" xmlns:w16cex="http://schemas.microsoft.com/office/word/2018/wordml/cex" xmlns:w16cid="http://schemas.microsoft.com/office/word/2016/wordml/cid" xmlns:w16="http://schemas.microsoft.com/office/word/2018/wordml" xmlns:w16se="http://schemas.microsoft.com/office/word/2015/wordml/symex" xmlns:wpg="http://schemas.microsoft.com/office/word/2010/wordprocessingGroup" xmlns:wpi="http://schemas.microsoft.com/office/word/2010/wordprocessingInk" xmlns:wne="http://schemas.microsoft.com/office/word/2006/wordml" xmlns:wps="http://schemas.microsoft.com/office/word/2010/wordprocessingShape" mc:Ignorable="w14 w15 w16se w16cid w16 w16cex wp14">
   <w:p>
     <w:pPr>
-      <w:pStyle w:val="Footer"/>
+      <w:pStyle w:val="Bunntekst"/>
       <w:framePr w:wrap="none" w:vAnchor="text" w:hAnchor="margin" w:xAlign="right" w:y="1"/>
       <w:rPr>
-        <w:rStyle w:val="PageNumber"/>
+        <w:rStyle w:val="Sidetall"/>
       </w:rPr>
     </w:pPr>
     <w:r>
       <w:rPr>
-        <w:rStyle w:val="PageNumber"/>
+        <w:rStyle w:val="Sidetall"/>
       </w:rPr>
       <w:fldChar w:fldCharType="begin"/>
     </w:r>
     <w:r>
       <w:rPr>
-        <w:rStyle w:val="PageNumber"/>
+        <w:rStyle w:val="Sidetall"/>
       </w:rPr>
       <w:instrText xml:space="preserve">PAGE  </w:instrText>
     </w:r>
     <w:r>
       <w:rPr>
-        <w:rStyle w:val="PageNumber"/>
+        <w:rStyle w:val="Sidetall"/>
       </w:rPr>
       <w:fldChar w:fldCharType="end"/>
     </w:r>
   </w:p>
   <w:p>
     <w:pPr>
-      <w:pStyle w:val="Footer"/>
+      <w:pStyle w:val="Bunntekst"/>
       <w:ind w:right="360"/>
     </w:pPr>
   </w:p>
@@ -40880,10 +41081,10 @@
 <w:ftr xmlns:wpc="http://schemas.microsoft.com/office/word/2010/wordprocessingCanvas" xmlns:cx="http://schemas.microsoft.com/office/drawing/2014/chartex" xmlns:cx1="http://schemas.microsoft.com/office/drawing/2015/9/8/chartex" xmlns:cx2="http://schemas.microsoft.com/office/drawing/2015/10/21/chartex" xmlns:cx3="http://schemas.microsoft.com/office/drawing/2016/5/9/chartex" xmlns:cx4="http://schemas.microsoft.com/office/drawing/2016/5/10/chartex" xmlns:cx5="http://schemas.microsoft.com/office/drawing/2016/5/11/chartex" xmlns:cx6="http://schemas.microsoft.com/office/drawing/2016/5/12/chartex" xmlns:cx7="http://schemas.microsoft.com/office/drawing/2016/5/13/chartex" xmlns:cx8="http://schemas.microsoft.com/office/drawing/2016/5/14/chartex" xmlns:mc="http://schemas.openxmlformats.org/markup-compatibility/2006" xmlns:aink="http://schemas.microsoft.com/office/drawing/2016/ink" xmlns:am3d="http://schemas.microsoft.com/office/drawing/2017/model3d" xmlns:o="urn:schemas-microsoft-com:office:office" xmlns:r="http://schemas.openxmlformats.org/officeDocument/2006/relationships" xmlns:m="http://schemas.openxmlformats.org/officeDocument/2006/math" xmlns:v="urn:schemas-microsoft-com:vml" xmlns:wp14="http://schemas.microsoft.com/office/word/2010/wordprocessingDrawing" xmlns:wp="http://schemas.openxmlformats.org/drawingml/2006/wordprocessingDrawing" xmlns:w10="urn:schemas-microsoft-com:office:word" xmlns:w="http://schemas.openxmlformats.org/wordprocessingml/2006/main" xmlns:w14="http://schemas.microsoft.com/office/word/2010/wordml" xmlns:w15="http://schemas.microsoft.com/office/word/2012/wordml" xmlns:w16cex="http://schemas.microsoft.com/office/word/2018/wordml/cex" xmlns:w16cid="http://schemas.microsoft.com/office/word/2016/wordml/cid" xmlns:w16="http://schemas.microsoft.com/office/word/2018/wordml" xmlns:w16se="http://schemas.microsoft.com/office/word/2015/wordml/symex" xmlns:wpg="http://schemas.microsoft.com/office/word/2010/wordprocessingGroup" xmlns:wpi="http://schemas.microsoft.com/office/word/2010/wordprocessingInk" xmlns:wne="http://schemas.microsoft.com/office/word/2006/wordml" xmlns:wps="http://schemas.microsoft.com/office/word/2010/wordprocessingShape" mc:Ignorable="w14 w15 w16se w16cid w16 w16cex wp14">
   <w:p>
     <w:pPr>
-      <w:pStyle w:val="Footer"/>
+      <w:pStyle w:val="Bunntekst"/>
       <w:framePr w:wrap="none" w:vAnchor="text" w:hAnchor="margin" w:xAlign="right" w:y="1"/>
       <w:rPr>
-        <w:rStyle w:val="PageNumber"/>
+        <w:rStyle w:val="Sidetall"/>
         <w:rFonts w:ascii="Helvetica" w:hAnsi="Helvetica" w:cs="Helvetica"/>
         <w:color w:val="1381C4"/>
         <w:sz w:val="14"/>
@@ -40891,7 +41092,7 @@
     </w:pPr>
     <w:r>
       <w:rPr>
-        <w:rStyle w:val="PageNumber"/>
+        <w:rStyle w:val="Sidetall"/>
         <w:rFonts w:ascii="Helvetica" w:hAnsi="Helvetica" w:cs="Helvetica"/>
         <w:color w:val="1381C4"/>
         <w:sz w:val="14"/>
@@ -40900,7 +41101,7 @@
     </w:r>
     <w:r>
       <w:rPr>
-        <w:rStyle w:val="PageNumber"/>
+        <w:rStyle w:val="Sidetall"/>
         <w:rFonts w:ascii="Helvetica" w:hAnsi="Helvetica" w:cs="Helvetica"/>
         <w:color w:val="1381C4"/>
         <w:sz w:val="14"/>
@@ -40909,7 +41110,7 @@
     </w:r>
     <w:r>
       <w:rPr>
-        <w:rStyle w:val="PageNumber"/>
+        <w:rStyle w:val="Sidetall"/>
         <w:rFonts w:ascii="Helvetica" w:hAnsi="Helvetica" w:cs="Helvetica"/>
         <w:color w:val="1381C4"/>
         <w:sz w:val="14"/>
@@ -40918,7 +41119,7 @@
     </w:r>
     <w:r>
       <w:rPr>
-        <w:rStyle w:val="PageNumber"/>
+        <w:rStyle w:val="Sidetall"/>
         <w:rFonts w:ascii="Helvetica" w:hAnsi="Helvetica" w:cs="Helvetica"/>
         <w:color w:val="1381C4"/>
         <w:sz w:val="14"/>
@@ -40927,7 +41128,7 @@
     </w:r>
     <w:r>
       <w:rPr>
-        <w:rStyle w:val="PageNumber"/>
+        <w:rStyle w:val="Sidetall"/>
         <w:rFonts w:ascii="Helvetica" w:hAnsi="Helvetica" w:cs="Helvetica"/>
         <w:color w:val="1381C4"/>
         <w:sz w:val="14"/>
@@ -40936,7 +41137,7 @@
     </w:r>
     <w:r>
       <w:rPr>
-        <w:rStyle w:val="PageNumber"/>
+        <w:rStyle w:val="Sidetall"/>
         <w:rFonts w:ascii="Helvetica" w:hAnsi="Helvetica" w:cs="Helvetica"/>
         <w:color w:val="1381C4"/>
         <w:sz w:val="14"/>
@@ -40945,7 +41146,7 @@
     </w:r>
     <w:r>
       <w:rPr>
-        <w:rStyle w:val="PageNumber"/>
+        <w:rStyle w:val="Sidetall"/>
         <w:rFonts w:ascii="Helvetica" w:hAnsi="Helvetica" w:cs="Helvetica"/>
         <w:color w:val="1381C4"/>
         <w:sz w:val="14"/>
@@ -40954,7 +41155,7 @@
     </w:r>
     <w:r>
       <w:rPr>
-        <w:rStyle w:val="PageNumber"/>
+        <w:rStyle w:val="Sidetall"/>
         <w:rFonts w:ascii="Helvetica" w:hAnsi="Helvetica" w:cs="Helvetica"/>
         <w:color w:val="1381C4"/>
         <w:sz w:val="14"/>
@@ -40963,7 +41164,7 @@
     </w:r>
     <w:r>
       <w:rPr>
-        <w:rStyle w:val="PageNumber"/>
+        <w:rStyle w:val="Sidetall"/>
         <w:rFonts w:ascii="Helvetica" w:hAnsi="Helvetica" w:cs="Helvetica"/>
         <w:color w:val="1381C4"/>
         <w:sz w:val="14"/>
@@ -40972,7 +41173,7 @@
     </w:r>
     <w:r>
       <w:rPr>
-        <w:rStyle w:val="PageNumber"/>
+        <w:rStyle w:val="Sidetall"/>
         <w:rFonts w:ascii="Helvetica" w:hAnsi="Helvetica" w:cs="Helvetica"/>
         <w:color w:val="1381C4"/>
         <w:sz w:val="14"/>
@@ -40981,7 +41182,7 @@
     </w:r>
     <w:r>
       <w:rPr>
-        <w:rStyle w:val="PageNumber"/>
+        <w:rStyle w:val="Sidetall"/>
         <w:rFonts w:ascii="Helvetica" w:hAnsi="Helvetica" w:cs="Helvetica"/>
         <w:color w:val="1381C4"/>
         <w:sz w:val="14"/>
@@ -40990,7 +41191,7 @@
     </w:r>
     <w:r>
       <w:rPr>
-        <w:rStyle w:val="PageNumber"/>
+        <w:rStyle w:val="Sidetall"/>
         <w:rFonts w:ascii="Helvetica" w:hAnsi="Helvetica" w:cs="Helvetica"/>
         <w:color w:val="1381C4"/>
         <w:sz w:val="14"/>
@@ -41026,7 +41227,7 @@
         </w:tcPr>
         <w:p>
           <w:pPr>
-            <w:pStyle w:val="Footer"/>
+            <w:pStyle w:val="Bunntekst"/>
             <w:tabs>
               <w:tab w:val="clear" w:pos="4153"/>
               <w:tab w:val="clear" w:pos="8306"/>
@@ -41068,7 +41269,7 @@
         </w:tcPr>
         <w:p>
           <w:pPr>
-            <w:pStyle w:val="Footer"/>
+            <w:pStyle w:val="Bunntekst"/>
             <w:tabs>
               <w:tab w:val="clear" w:pos="4153"/>
               <w:tab w:val="clear" w:pos="8306"/>
@@ -41145,7 +41346,7 @@
               <w:sz w:val="14"/>
               <w:lang w:val="en-US"/>
             </w:rPr>
-            <w:t>2020-09-23</w:t>
+            <w:t>2020-10-05</w:t>
           </w:r>
           <w:r>
             <w:rPr>
@@ -41165,7 +41366,7 @@
         </w:tcPr>
         <w:p>
           <w:pPr>
-            <w:pStyle w:val="Footer"/>
+            <w:pStyle w:val="Bunntekst"/>
             <w:tabs>
               <w:tab w:val="clear" w:pos="4153"/>
               <w:tab w:val="clear" w:pos="8306"/>
@@ -41181,7 +41382,7 @@
           <w:hyperlink r:id="rId1" w:history="1">
             <w:r>
               <w:rPr>
-                <w:rStyle w:val="Hyperlink"/>
+                <w:rStyle w:val="Hyperkobling"/>
                 <w:rFonts w:ascii="Helvetica" w:hAnsi="Helvetica" w:cs="Arial"/>
                 <w:color w:val="1381C4"/>
                 <w:sz w:val="14"/>
@@ -41211,7 +41412,7 @@
           </w:r>
           <w:r>
             <w:rPr>
-              <w:rStyle w:val="Hyperlink"/>
+              <w:rStyle w:val="Hyperkobling"/>
               <w:rFonts w:ascii="Helvetica" w:hAnsi="Helvetica" w:cs="Arial"/>
               <w:color w:val="1381C4"/>
               <w:sz w:val="14"/>
@@ -41228,7 +41429,7 @@
         </w:tcPr>
         <w:p>
           <w:pPr>
-            <w:pStyle w:val="Footer"/>
+            <w:pStyle w:val="Bunntekst"/>
             <w:tabs>
               <w:tab w:val="clear" w:pos="4153"/>
               <w:tab w:val="clear" w:pos="8306"/>
@@ -41248,7 +41449,7 @@
   </w:tbl>
   <w:p>
     <w:pPr>
-      <w:pStyle w:val="Footer"/>
+      <w:pStyle w:val="Bunntekst"/>
       <w:rPr>
         <w:rFonts w:ascii="Helvetica" w:hAnsi="Helvetica"/>
         <w:lang w:val="sq-AL"/>
@@ -41537,7 +41738,7 @@
 <w:hdr xmlns:wpc="http://schemas.microsoft.com/office/word/2010/wordprocessingCanvas" xmlns:cx="http://schemas.microsoft.com/office/drawing/2014/chartex" xmlns:cx1="http://schemas.microsoft.com/office/drawing/2015/9/8/chartex" xmlns:cx2="http://schemas.microsoft.com/office/drawing/2015/10/21/chartex" xmlns:cx3="http://schemas.microsoft.com/office/drawing/2016/5/9/chartex" xmlns:cx4="http://schemas.microsoft.com/office/drawing/2016/5/10/chartex" xmlns:cx5="http://schemas.microsoft.com/office/drawing/2016/5/11/chartex" xmlns:cx6="http://schemas.microsoft.com/office/drawing/2016/5/12/chartex" xmlns:cx7="http://schemas.microsoft.com/office/drawing/2016/5/13/chartex" xmlns:cx8="http://schemas.microsoft.com/office/drawing/2016/5/14/chartex" xmlns:mc="http://schemas.openxmlformats.org/markup-compatibility/2006" xmlns:aink="http://schemas.microsoft.com/office/drawing/2016/ink" xmlns:am3d="http://schemas.microsoft.com/office/drawing/2017/model3d" xmlns:o="urn:schemas-microsoft-com:office:office" xmlns:r="http://schemas.openxmlformats.org/officeDocument/2006/relationships" xmlns:m="http://schemas.openxmlformats.org/officeDocument/2006/math" xmlns:v="urn:schemas-microsoft-com:vml" xmlns:wp14="http://schemas.microsoft.com/office/word/2010/wordprocessingDrawing" xmlns:wp="http://schemas.openxmlformats.org/drawingml/2006/wordprocessingDrawing" xmlns:w10="urn:schemas-microsoft-com:office:word" xmlns:w="http://schemas.openxmlformats.org/wordprocessingml/2006/main" xmlns:w14="http://schemas.microsoft.com/office/word/2010/wordml" xmlns:w15="http://schemas.microsoft.com/office/word/2012/wordml" xmlns:w16cex="http://schemas.microsoft.com/office/word/2018/wordml/cex" xmlns:w16cid="http://schemas.microsoft.com/office/word/2016/wordml/cid" xmlns:w16="http://schemas.microsoft.com/office/word/2018/wordml" xmlns:w16se="http://schemas.microsoft.com/office/word/2015/wordml/symex" xmlns:wpg="http://schemas.microsoft.com/office/word/2010/wordprocessingGroup" xmlns:wpi="http://schemas.microsoft.com/office/word/2010/wordprocessingInk" xmlns:wne="http://schemas.microsoft.com/office/word/2006/wordml" xmlns:wps="http://schemas.microsoft.com/office/word/2010/wordprocessingShape" mc:Ignorable="w14 w15 w16se w16cid w16 w16cex wp14">
   <w:p>
     <w:pPr>
-      <w:pStyle w:val="Header"/>
+      <w:pStyle w:val="Topptekst"/>
     </w:pPr>
     <w:r>
       <w:rPr>
@@ -41568,9 +41769,10 @@
           </v:handles>
           <o:lock v:ext="edit" text="t" shapetype="t"/>
         </v:shapetype>
-        <v:shape id="PowerPlusWaterMarkObject1196647626" o:spid="_x0000_s2050" type="#_x0000_t136" style="position:absolute;margin-left:0;margin-top:0;width:466.3pt;height:233.15pt;rotation:315;z-index:-251652096;mso-position-horizontal:center;mso-position-horizontal-relative:margin;mso-position-vertical:center;mso-position-vertical-relative:margin" o:allowincell="f" fillcolor="silver" stroked="f">
+        <v:shape id="PowerPlusWaterMarkObject1196647626" o:spid="_x0000_s2051" type="#_x0000_t136" alt="" style="position:absolute;margin-left:0;margin-top:0;width:466.3pt;height:233.15pt;rotation:315;z-index:-251652096;mso-wrap-edited:f;mso-width-percent:0;mso-height-percent:0;mso-position-horizontal:center;mso-position-horizontal-relative:margin;mso-position-vertical:center;mso-position-vertical-relative:margin;mso-width-percent:0;mso-height-percent:0" o:allowincell="f" fillcolor="silver" stroked="f">
           <v:fill opacity=".5"/>
           <v:textpath style="font-family:&quot;Helvetica&quot;;font-size:1pt" string="BETA"/>
+          <w10:wrap anchorx="margin" anchory="margin"/>
         </v:shape>
       </w:pict>
     </w:r>
@@ -41582,7 +41784,7 @@
 <w:hdr xmlns:wpc="http://schemas.microsoft.com/office/word/2010/wordprocessingCanvas" xmlns:cx="http://schemas.microsoft.com/office/drawing/2014/chartex" xmlns:cx1="http://schemas.microsoft.com/office/drawing/2015/9/8/chartex" xmlns:cx2="http://schemas.microsoft.com/office/drawing/2015/10/21/chartex" xmlns:cx3="http://schemas.microsoft.com/office/drawing/2016/5/9/chartex" xmlns:cx4="http://schemas.microsoft.com/office/drawing/2016/5/10/chartex" xmlns:cx5="http://schemas.microsoft.com/office/drawing/2016/5/11/chartex" xmlns:cx6="http://schemas.microsoft.com/office/drawing/2016/5/12/chartex" xmlns:cx7="http://schemas.microsoft.com/office/drawing/2016/5/13/chartex" xmlns:cx8="http://schemas.microsoft.com/office/drawing/2016/5/14/chartex" xmlns:mc="http://schemas.openxmlformats.org/markup-compatibility/2006" xmlns:aink="http://schemas.microsoft.com/office/drawing/2016/ink" xmlns:am3d="http://schemas.microsoft.com/office/drawing/2017/model3d" xmlns:o="urn:schemas-microsoft-com:office:office" xmlns:r="http://schemas.openxmlformats.org/officeDocument/2006/relationships" xmlns:m="http://schemas.openxmlformats.org/officeDocument/2006/math" xmlns:v="urn:schemas-microsoft-com:vml" xmlns:wp14="http://schemas.microsoft.com/office/word/2010/wordprocessingDrawing" xmlns:wp="http://schemas.openxmlformats.org/drawingml/2006/wordprocessingDrawing" xmlns:w10="urn:schemas-microsoft-com:office:word" xmlns:w="http://schemas.openxmlformats.org/wordprocessingml/2006/main" xmlns:w14="http://schemas.microsoft.com/office/word/2010/wordml" xmlns:w15="http://schemas.microsoft.com/office/word/2012/wordml" xmlns:w16cex="http://schemas.microsoft.com/office/word/2018/wordml/cex" xmlns:w16cid="http://schemas.microsoft.com/office/word/2016/wordml/cid" xmlns:w16="http://schemas.microsoft.com/office/word/2018/wordml" xmlns:w16se="http://schemas.microsoft.com/office/word/2015/wordml/symex" xmlns:wpg="http://schemas.microsoft.com/office/word/2010/wordprocessingGroup" xmlns:wpi="http://schemas.microsoft.com/office/word/2010/wordprocessingInk" xmlns:wne="http://schemas.microsoft.com/office/word/2006/wordml" xmlns:wps="http://schemas.microsoft.com/office/word/2010/wordprocessingShape" mc:Ignorable="w14 w15 w16se w16cid w16 w16cex wp14">
   <w:p>
     <w:pPr>
-      <w:pStyle w:val="Header"/>
+      <w:pStyle w:val="Topptekst"/>
       <w:jc w:val="right"/>
     </w:pPr>
     <w:r>
@@ -41614,9 +41816,10 @@
           </v:handles>
           <o:lock v:ext="edit" text="t" shapetype="t"/>
         </v:shapetype>
-        <v:shape id="PowerPlusWaterMarkObject1196647627" o:spid="_x0000_s2051" type="#_x0000_t136" style="position:absolute;left:0;text-align:left;margin-left:0;margin-top:0;width:466.3pt;height:233.15pt;rotation:315;z-index:-251650048;mso-position-horizontal:center;mso-position-horizontal-relative:margin;mso-position-vertical:center;mso-position-vertical-relative:margin" o:allowincell="f" fillcolor="silver" stroked="f">
+        <v:shape id="PowerPlusWaterMarkObject1196647627" o:spid="_x0000_s2050" type="#_x0000_t136" alt="" style="position:absolute;left:0;text-align:left;margin-left:0;margin-top:0;width:466.3pt;height:233.15pt;rotation:315;z-index:-251650048;mso-wrap-edited:f;mso-width-percent:0;mso-height-percent:0;mso-position-horizontal:center;mso-position-horizontal-relative:margin;mso-position-vertical:center;mso-position-vertical-relative:margin;mso-width-percent:0;mso-height-percent:0" o:allowincell="f" fillcolor="silver" stroked="f">
           <v:fill opacity=".5"/>
           <v:textpath style="font-family:&quot;Helvetica&quot;;font-size:1pt" string="BETA"/>
+          <w10:wrap anchorx="margin" anchory="margin"/>
         </v:shape>
       </w:pict>
     </w:r>
@@ -41684,7 +41887,7 @@
 <w:hdr xmlns:wpc="http://schemas.microsoft.com/office/word/2010/wordprocessingCanvas" xmlns:cx="http://schemas.microsoft.com/office/drawing/2014/chartex" xmlns:cx1="http://schemas.microsoft.com/office/drawing/2015/9/8/chartex" xmlns:cx2="http://schemas.microsoft.com/office/drawing/2015/10/21/chartex" xmlns:cx3="http://schemas.microsoft.com/office/drawing/2016/5/9/chartex" xmlns:cx4="http://schemas.microsoft.com/office/drawing/2016/5/10/chartex" xmlns:cx5="http://schemas.microsoft.com/office/drawing/2016/5/11/chartex" xmlns:cx6="http://schemas.microsoft.com/office/drawing/2016/5/12/chartex" xmlns:cx7="http://schemas.microsoft.com/office/drawing/2016/5/13/chartex" xmlns:cx8="http://schemas.microsoft.com/office/drawing/2016/5/14/chartex" xmlns:mc="http://schemas.openxmlformats.org/markup-compatibility/2006" xmlns:aink="http://schemas.microsoft.com/office/drawing/2016/ink" xmlns:am3d="http://schemas.microsoft.com/office/drawing/2017/model3d" xmlns:o="urn:schemas-microsoft-com:office:office" xmlns:r="http://schemas.openxmlformats.org/officeDocument/2006/relationships" xmlns:m="http://schemas.openxmlformats.org/officeDocument/2006/math" xmlns:v="urn:schemas-microsoft-com:vml" xmlns:wp14="http://schemas.microsoft.com/office/word/2010/wordprocessingDrawing" xmlns:wp="http://schemas.openxmlformats.org/drawingml/2006/wordprocessingDrawing" xmlns:w10="urn:schemas-microsoft-com:office:word" xmlns:w="http://schemas.openxmlformats.org/wordprocessingml/2006/main" xmlns:w14="http://schemas.microsoft.com/office/word/2010/wordml" xmlns:w15="http://schemas.microsoft.com/office/word/2012/wordml" xmlns:w16cex="http://schemas.microsoft.com/office/word/2018/wordml/cex" xmlns:w16cid="http://schemas.microsoft.com/office/word/2016/wordml/cid" xmlns:w16="http://schemas.microsoft.com/office/word/2018/wordml" xmlns:w16se="http://schemas.microsoft.com/office/word/2015/wordml/symex" xmlns:wpg="http://schemas.microsoft.com/office/word/2010/wordprocessingGroup" xmlns:wpi="http://schemas.microsoft.com/office/word/2010/wordprocessingInk" xmlns:wne="http://schemas.microsoft.com/office/word/2006/wordml" xmlns:wps="http://schemas.microsoft.com/office/word/2010/wordprocessingShape" mc:Ignorable="w14 w15 w16se w16cid w16 w16cex wp14">
   <w:p>
     <w:pPr>
-      <w:pStyle w:val="Header"/>
+      <w:pStyle w:val="Topptekst"/>
       <w:jc w:val="right"/>
     </w:pPr>
     <w:r>
@@ -41716,9 +41919,10 @@
           </v:handles>
           <o:lock v:ext="edit" text="t" shapetype="t"/>
         </v:shapetype>
-        <v:shape id="PowerPlusWaterMarkObject1196647625" o:spid="_x0000_s2049" type="#_x0000_t136" style="position:absolute;left:0;text-align:left;margin-left:0;margin-top:0;width:466.3pt;height:233.15pt;rotation:315;z-index:-251654144;mso-position-horizontal:center;mso-position-horizontal-relative:margin;mso-position-vertical:center;mso-position-vertical-relative:margin" o:allowincell="f" fillcolor="silver" stroked="f">
+        <v:shape id="PowerPlusWaterMarkObject1196647625" o:spid="_x0000_s2049" type="#_x0000_t136" alt="" style="position:absolute;left:0;text-align:left;margin-left:0;margin-top:0;width:466.3pt;height:233.15pt;rotation:315;z-index:-251654144;mso-wrap-edited:f;mso-width-percent:0;mso-height-percent:0;mso-position-horizontal:center;mso-position-horizontal-relative:margin;mso-position-vertical:center;mso-position-vertical-relative:margin;mso-width-percent:0;mso-height-percent:0" o:allowincell="f" fillcolor="silver" stroked="f">
           <v:fill opacity=".5"/>
           <v:textpath style="font-family:&quot;Helvetica&quot;;font-size:1pt" string="BETA"/>
+          <w10:wrap anchorx="margin" anchory="margin"/>
         </v:shape>
       </w:pict>
     </w:r>
@@ -41800,7 +42004,7 @@
     <w:lvl w:ilvl="0">
       <w:start w:val="1"/>
       <w:numFmt w:val="decimal"/>
-      <w:pStyle w:val="ListNumber"/>
+      <w:pStyle w:val="Nummerertliste"/>
       <w:lvlText w:val="%1."/>
       <w:lvlJc w:val="left"/>
       <w:pPr>
@@ -42939,7 +43143,7 @@
     <w:lvl w:ilvl="0">
       <w:start w:val="1"/>
       <w:numFmt w:val="decimal"/>
-      <w:pStyle w:val="Heading1"/>
+      <w:pStyle w:val="Overskrift1"/>
       <w:lvlText w:val="%1"/>
       <w:lvlJc w:val="left"/>
       <w:pPr>
@@ -42952,7 +43156,7 @@
     <w:lvl w:ilvl="1">
       <w:start w:val="1"/>
       <w:numFmt w:val="decimal"/>
-      <w:pStyle w:val="Heading2"/>
+      <w:pStyle w:val="Overskrift2"/>
       <w:lvlText w:val="%1.%2"/>
       <w:lvlJc w:val="left"/>
       <w:pPr>
@@ -42965,7 +43169,7 @@
     <w:lvl w:ilvl="2">
       <w:start w:val="1"/>
       <w:numFmt w:val="decimal"/>
-      <w:pStyle w:val="Heading3"/>
+      <w:pStyle w:val="Overskrift3"/>
       <w:lvlText w:val="%1.%2.%3"/>
       <w:lvlJc w:val="left"/>
       <w:pPr>
@@ -42978,7 +43182,7 @@
     <w:lvl w:ilvl="3">
       <w:start w:val="1"/>
       <w:numFmt w:val="decimal"/>
-      <w:pStyle w:val="Heading4"/>
+      <w:pStyle w:val="Overskrift4"/>
       <w:lvlText w:val="%1.%2.%3.%4"/>
       <w:lvlJc w:val="left"/>
       <w:pPr>
@@ -42991,7 +43195,7 @@
     <w:lvl w:ilvl="4">
       <w:start w:val="1"/>
       <w:numFmt w:val="decimal"/>
-      <w:pStyle w:val="Heading5"/>
+      <w:pStyle w:val="Overskrift5"/>
       <w:lvlText w:val="%1.%2.%3.%4.%5"/>
       <w:lvlJc w:val="left"/>
       <w:pPr>
@@ -43004,7 +43208,7 @@
     <w:lvl w:ilvl="5">
       <w:start w:val="1"/>
       <w:numFmt w:val="decimal"/>
-      <w:pStyle w:val="Heading6"/>
+      <w:pStyle w:val="Overskrift6"/>
       <w:lvlText w:val="%1.%2.%3.%4.%5.%6"/>
       <w:lvlJc w:val="left"/>
       <w:pPr>
@@ -43017,7 +43221,7 @@
     <w:lvl w:ilvl="6">
       <w:start w:val="1"/>
       <w:numFmt w:val="decimal"/>
-      <w:pStyle w:val="Heading7"/>
+      <w:pStyle w:val="Overskrift7"/>
       <w:lvlText w:val="%1.%2.%3.%4.%5.%6.%7"/>
       <w:lvlJc w:val="left"/>
       <w:pPr>
@@ -43030,7 +43234,7 @@
     <w:lvl w:ilvl="7">
       <w:start w:val="1"/>
       <w:numFmt w:val="decimal"/>
-      <w:pStyle w:val="Heading8"/>
+      <w:pStyle w:val="Overskrift8"/>
       <w:lvlText w:val="%1.%2.%3.%4.%5.%6.%7.%8"/>
       <w:lvlJc w:val="left"/>
       <w:pPr>
@@ -43043,7 +43247,7 @@
     <w:lvl w:ilvl="8">
       <w:start w:val="1"/>
       <w:numFmt w:val="decimal"/>
-      <w:pStyle w:val="Heading9"/>
+      <w:pStyle w:val="Overskrift9"/>
       <w:lvlText w:val="%1.%2.%3.%4.%5.%6.%7.%8.%9"/>
       <w:lvlJc w:val="left"/>
       <w:pPr>
@@ -43614,7 +43818,7 @@
       <w:lang w:val="en-GB" w:eastAsia="en-US"/>
     </w:rPr>
   </w:style>
-  <w:style w:type="paragraph" w:styleId="Heading1">
+  <w:style w:type="paragraph" w:styleId="Overskrift1">
     <w:name w:val="heading 1"/>
     <w:basedOn w:val="Normal"/>
     <w:next w:val="Normal"/>
@@ -43634,7 +43838,7 @@
       <w:sz w:val="24"/>
     </w:rPr>
   </w:style>
-  <w:style w:type="paragraph" w:styleId="Heading2">
+  <w:style w:type="paragraph" w:styleId="Overskrift2">
     <w:name w:val="heading 2"/>
     <w:basedOn w:val="Normal"/>
     <w:next w:val="Normal"/>
@@ -43660,7 +43864,7 @@
       <w:sz w:val="22"/>
     </w:rPr>
   </w:style>
-  <w:style w:type="paragraph" w:styleId="Heading3">
+  <w:style w:type="paragraph" w:styleId="Overskrift3">
     <w:name w:val="heading 3"/>
     <w:basedOn w:val="Normal"/>
     <w:next w:val="Normal"/>
@@ -43679,7 +43883,7 @@
       <w:b/>
     </w:rPr>
   </w:style>
-  <w:style w:type="paragraph" w:styleId="Heading4">
+  <w:style w:type="paragraph" w:styleId="Overskrift4">
     <w:name w:val="heading 4"/>
     <w:basedOn w:val="Normal"/>
     <w:next w:val="Normal"/>
@@ -43699,7 +43903,7 @@
       <w:lang w:val="sq-AL"/>
     </w:rPr>
   </w:style>
-  <w:style w:type="paragraph" w:styleId="Heading5">
+  <w:style w:type="paragraph" w:styleId="Overskrift5">
     <w:name w:val="heading 5"/>
     <w:basedOn w:val="Normal"/>
     <w:next w:val="Normal"/>
@@ -43719,7 +43923,7 @@
       <w:sz w:val="22"/>
     </w:rPr>
   </w:style>
-  <w:style w:type="paragraph" w:styleId="Heading6">
+  <w:style w:type="paragraph" w:styleId="Overskrift6">
     <w:name w:val="heading 6"/>
     <w:basedOn w:val="Normal"/>
     <w:next w:val="Normal"/>
@@ -43739,7 +43943,7 @@
       <w:sz w:val="22"/>
     </w:rPr>
   </w:style>
-  <w:style w:type="paragraph" w:styleId="Heading7">
+  <w:style w:type="paragraph" w:styleId="Overskrift7">
     <w:name w:val="heading 7"/>
     <w:basedOn w:val="Normal"/>
     <w:next w:val="Normal"/>
@@ -43757,7 +43961,7 @@
       <w:i/>
     </w:rPr>
   </w:style>
-  <w:style w:type="paragraph" w:styleId="Heading8">
+  <w:style w:type="paragraph" w:styleId="Overskrift8">
     <w:name w:val="heading 8"/>
     <w:basedOn w:val="Normal"/>
     <w:next w:val="Normal"/>
@@ -43775,7 +43979,7 @@
       <w:i/>
     </w:rPr>
   </w:style>
-  <w:style w:type="paragraph" w:styleId="Heading9">
+  <w:style w:type="paragraph" w:styleId="Overskrift9">
     <w:name w:val="heading 9"/>
     <w:basedOn w:val="Normal"/>
     <w:next w:val="Normal"/>
@@ -43793,13 +43997,13 @@
       <w:i/>
     </w:rPr>
   </w:style>
-  <w:style w:type="character" w:default="1" w:styleId="DefaultParagraphFont">
+  <w:style w:type="character" w:default="1" w:styleId="Standardskriftforavsnitt">
     <w:name w:val="Default Paragraph Font"/>
     <w:uiPriority w:val="1"/>
     <w:semiHidden/>
     <w:unhideWhenUsed/>
   </w:style>
-  <w:style w:type="table" w:default="1" w:styleId="TableNormal">
+  <w:style w:type="table" w:default="1" w:styleId="Vanligtabell">
     <w:name w:val="Normal Table"/>
     <w:uiPriority w:val="99"/>
     <w:semiHidden/>
@@ -43814,13 +44018,13 @@
       </w:tblCellMar>
     </w:tblPr>
   </w:style>
-  <w:style w:type="numbering" w:default="1" w:styleId="NoList">
+  <w:style w:type="numbering" w:default="1" w:styleId="Ingenliste">
     <w:name w:val="No List"/>
     <w:uiPriority w:val="99"/>
     <w:semiHidden/>
     <w:unhideWhenUsed/>
   </w:style>
-  <w:style w:type="paragraph" w:styleId="Header">
+  <w:style w:type="paragraph" w:styleId="Topptekst">
     <w:name w:val="header"/>
     <w:basedOn w:val="Normal"/>
     <w:pPr>
@@ -43830,10 +44034,10 @@
       </w:tabs>
     </w:pPr>
   </w:style>
-  <w:style w:type="paragraph" w:styleId="Footer">
+  <w:style w:type="paragraph" w:styleId="Bunntekst">
     <w:name w:val="footer"/>
     <w:basedOn w:val="Normal"/>
-    <w:link w:val="FooterChar"/>
+    <w:link w:val="BunntekstTegn"/>
     <w:uiPriority w:val="99"/>
     <w:pPr>
       <w:tabs>
@@ -43846,7 +44050,7 @@
       <w:sz w:val="16"/>
     </w:rPr>
   </w:style>
-  <w:style w:type="paragraph" w:styleId="TOC1">
+  <w:style w:type="paragraph" w:styleId="INNH1">
     <w:name w:val="toc 1"/>
     <w:basedOn w:val="Normal"/>
     <w:next w:val="Normal"/>
@@ -43860,7 +44064,7 @@
       <w:sz w:val="20"/>
     </w:rPr>
   </w:style>
-  <w:style w:type="paragraph" w:styleId="TOC2">
+  <w:style w:type="paragraph" w:styleId="INNH2">
     <w:name w:val="toc 2"/>
     <w:basedOn w:val="Normal"/>
     <w:next w:val="Normal"/>
@@ -43873,7 +44077,7 @@
       <w:sz w:val="20"/>
     </w:rPr>
   </w:style>
-  <w:style w:type="paragraph" w:styleId="TOC3">
+  <w:style w:type="paragraph" w:styleId="INNH3">
     <w:name w:val="toc 3"/>
     <w:basedOn w:val="Normal"/>
     <w:next w:val="Normal"/>
@@ -43886,7 +44090,7 @@
       <w:sz w:val="20"/>
     </w:rPr>
   </w:style>
-  <w:style w:type="paragraph" w:styleId="TOC4">
+  <w:style w:type="paragraph" w:styleId="INNH4">
     <w:name w:val="toc 4"/>
     <w:basedOn w:val="Normal"/>
     <w:next w:val="Normal"/>
@@ -43895,7 +44099,7 @@
       <w:ind w:left="720"/>
     </w:pPr>
   </w:style>
-  <w:style w:type="paragraph" w:styleId="TOC5">
+  <w:style w:type="paragraph" w:styleId="INNH5">
     <w:name w:val="toc 5"/>
     <w:basedOn w:val="Normal"/>
     <w:next w:val="Normal"/>
@@ -43904,7 +44108,7 @@
       <w:ind w:left="960"/>
     </w:pPr>
   </w:style>
-  <w:style w:type="paragraph" w:styleId="TOC6">
+  <w:style w:type="paragraph" w:styleId="INNH6">
     <w:name w:val="toc 6"/>
     <w:basedOn w:val="Normal"/>
     <w:next w:val="Normal"/>
@@ -43913,7 +44117,7 @@
       <w:ind w:left="1200"/>
     </w:pPr>
   </w:style>
-  <w:style w:type="paragraph" w:styleId="TOC7">
+  <w:style w:type="paragraph" w:styleId="INNH7">
     <w:name w:val="toc 7"/>
     <w:basedOn w:val="Normal"/>
     <w:next w:val="Normal"/>
@@ -43922,7 +44126,7 @@
       <w:ind w:left="1440"/>
     </w:pPr>
   </w:style>
-  <w:style w:type="paragraph" w:styleId="TOC8">
+  <w:style w:type="paragraph" w:styleId="INNH8">
     <w:name w:val="toc 8"/>
     <w:basedOn w:val="Normal"/>
     <w:next w:val="Normal"/>
@@ -43931,7 +44135,7 @@
       <w:ind w:left="1680"/>
     </w:pPr>
   </w:style>
-  <w:style w:type="paragraph" w:styleId="TOC9">
+  <w:style w:type="paragraph" w:styleId="INNH9">
     <w:name w:val="toc 9"/>
     <w:basedOn w:val="Normal"/>
     <w:next w:val="Normal"/>
@@ -43940,7 +44144,7 @@
       <w:ind w:left="1920"/>
     </w:pPr>
   </w:style>
-  <w:style w:type="paragraph" w:styleId="Index1">
+  <w:style w:type="paragraph" w:styleId="Indeks1">
     <w:name w:val="index 1"/>
     <w:basedOn w:val="Normal"/>
     <w:next w:val="Normal"/>
@@ -43955,7 +44159,7 @@
       <w:b/>
     </w:rPr>
   </w:style>
-  <w:style w:type="paragraph" w:styleId="Index3">
+  <w:style w:type="paragraph" w:styleId="Indeks3">
     <w:name w:val="index 3"/>
     <w:basedOn w:val="Normal"/>
     <w:next w:val="Normal"/>
@@ -43967,7 +44171,7 @@
       <w:ind w:left="600" w:hanging="200"/>
     </w:pPr>
   </w:style>
-  <w:style w:type="paragraph" w:styleId="Caption">
+  <w:style w:type="paragraph" w:styleId="Bildetekst">
     <w:name w:val="caption"/>
     <w:basedOn w:val="Normal"/>
     <w:next w:val="Normal"/>
@@ -43979,14 +44183,14 @@
       <w:i/>
     </w:rPr>
   </w:style>
-  <w:style w:type="character" w:styleId="FootnoteReference">
+  <w:style w:type="character" w:styleId="Fotnotereferanse">
     <w:name w:val="footnote reference"/>
     <w:semiHidden/>
     <w:rPr>
       <w:vertAlign w:val="superscript"/>
     </w:rPr>
   </w:style>
-  <w:style w:type="paragraph" w:styleId="FootnoteText">
+  <w:style w:type="paragraph" w:styleId="Fotnotetekst">
     <w:name w:val="footnote text"/>
     <w:basedOn w:val="Normal"/>
     <w:semiHidden/>
@@ -43997,30 +44201,30 @@
       <w:sz w:val="20"/>
     </w:rPr>
   </w:style>
-  <w:style w:type="character" w:styleId="CommentReference">
+  <w:style w:type="character" w:styleId="Merknadsreferanse">
     <w:name w:val="annotation reference"/>
     <w:semiHidden/>
     <w:rPr>
       <w:sz w:val="16"/>
     </w:rPr>
   </w:style>
-  <w:style w:type="paragraph" w:styleId="CommentText">
+  <w:style w:type="paragraph" w:styleId="Merknadstekst">
     <w:name w:val="annotation text"/>
     <w:basedOn w:val="Normal"/>
-    <w:link w:val="CommentTextChar"/>
+    <w:link w:val="MerknadstekstTegn"/>
     <w:semiHidden/>
     <w:rPr>
       <w:sz w:val="20"/>
     </w:rPr>
   </w:style>
-  <w:style w:type="character" w:styleId="Hyperlink">
+  <w:style w:type="character" w:styleId="Hyperkobling">
     <w:name w:val="Hyperlink"/>
     <w:rPr>
       <w:color w:val="0000FF"/>
       <w:u w:val="single"/>
     </w:rPr>
   </w:style>
-  <w:style w:type="character" w:styleId="FollowedHyperlink">
+  <w:style w:type="character" w:styleId="Fulgthyperkobling">
     <w:name w:val="FollowedHyperlink"/>
     <w:rPr>
       <w:color w:val="800080"/>
@@ -44038,7 +44242,7 @@
   </w:style>
   <w:style w:type="paragraph" w:customStyle="1" w:styleId="Appendix">
     <w:name w:val="Appendix"/>
-    <w:basedOn w:val="Heading1"/>
+    <w:basedOn w:val="Overskrift1"/>
     <w:pPr>
       <w:keepNext/>
       <w:numPr>
@@ -44064,7 +44268,7 @@
       <w:lang w:val="en-US"/>
     </w:rPr>
   </w:style>
-  <w:style w:type="paragraph" w:styleId="DocumentMap">
+  <w:style w:type="paragraph" w:styleId="Dokumentkart">
     <w:name w:val="Document Map"/>
     <w:basedOn w:val="Normal"/>
     <w:semiHidden/>
@@ -44087,9 +44291,9 @@
       <w:sz w:val="20"/>
     </w:rPr>
   </w:style>
-  <w:style w:type="table" w:styleId="TableGrid">
+  <w:style w:type="table" w:styleId="Tabellrutenett">
     <w:name w:val="Table Grid"/>
-    <w:basedOn w:val="TableNormal"/>
+    <w:basedOn w:val="Vanligtabell"/>
     <w:uiPriority w:val="59"/>
     <w:rsid w:val="00FB38FA"/>
     <w:tblPr>
@@ -44114,7 +44318,7 @@
       <w:sz w:val="20"/>
     </w:rPr>
   </w:style>
-  <w:style w:type="character" w:styleId="Emphasis">
+  <w:style w:type="character" w:styleId="Utheving">
     <w:name w:val="Emphasis"/>
     <w:qFormat/>
     <w:rsid w:val="00376949"/>
@@ -44125,7 +44329,7 @@
   </w:style>
   <w:style w:type="paragraph" w:customStyle="1" w:styleId="Style1">
     <w:name w:val="Style1"/>
-    <w:basedOn w:val="Heading4"/>
+    <w:basedOn w:val="Overskrift4"/>
     <w:autoRedefine/>
     <w:rsid w:val="0092522D"/>
     <w:rPr>
@@ -44134,16 +44338,16 @@
   </w:style>
   <w:style w:type="paragraph" w:customStyle="1" w:styleId="Ref">
     <w:name w:val="Ref"/>
-    <w:basedOn w:val="ListNumber"/>
+    <w:basedOn w:val="Nummerertliste"/>
     <w:rsid w:val="0015485B"/>
     <w:rPr>
       <w:rFonts w:cs="Arial"/>
       <w:lang w:val="sq-AL"/>
     </w:rPr>
   </w:style>
-  <w:style w:type="table" w:styleId="Table3Deffects3">
+  <w:style w:type="table" w:styleId="Tabell-3D-effekt3">
     <w:name w:val="Table 3D effects 3"/>
-    <w:basedOn w:val="TableNormal"/>
+    <w:basedOn w:val="Vanligtabell"/>
     <w:rsid w:val="00360D8E"/>
     <w:tblPr>
       <w:tblStyleRowBandSize w:val="1"/>
@@ -44227,7 +44431,7 @@
       </w:tcPr>
     </w:tblStylePr>
   </w:style>
-  <w:style w:type="paragraph" w:styleId="ListNumber">
+  <w:style w:type="paragraph" w:styleId="Nummerertliste">
     <w:name w:val="List Number"/>
     <w:basedOn w:val="Normal"/>
     <w:rsid w:val="00680AFE"/>
@@ -44237,7 +44441,7 @@
       </w:numPr>
     </w:pPr>
   </w:style>
-  <w:style w:type="paragraph" w:styleId="ListParagraph">
+  <w:style w:type="paragraph" w:styleId="Listeavsnitt">
     <w:name w:val="List Paragraph"/>
     <w:basedOn w:val="Normal"/>
     <w:uiPriority w:val="34"/>
@@ -44247,9 +44451,9 @@
       <w:ind w:left="708"/>
     </w:pPr>
   </w:style>
-  <w:style w:type="table" w:styleId="TableSimple3">
+  <w:style w:type="table" w:styleId="Enkelttabell3">
     <w:name w:val="Table Simple 3"/>
-    <w:basedOn w:val="TableNormal"/>
+    <w:basedOn w:val="Vanligtabell"/>
     <w:rsid w:val="00F56828"/>
     <w:tblPr>
       <w:tblBorders>
@@ -44280,7 +44484,7 @@
   </w:style>
   <w:style w:type="table" w:customStyle="1" w:styleId="BV-QR-SingleColumn">
     <w:name w:val="BV-QR-SingleColumn"/>
-    <w:basedOn w:val="TableNormal"/>
+    <w:basedOn w:val="Vanligtabell"/>
     <w:rsid w:val="001A0E53"/>
     <w:pPr>
       <w:spacing w:before="20" w:after="20" w:line="20" w:lineRule="atLeast"/>
@@ -44327,13 +44531,13 @@
   </w:style>
   <w:style w:type="table" w:customStyle="1" w:styleId="BV-QR-Nx3">
     <w:name w:val="BV-QR-Nx3"/>
-    <w:basedOn w:val="TableNormal"/>
+    <w:basedOn w:val="Vanligtabell"/>
     <w:rsid w:val="009C332E"/>
     <w:tblPr/>
   </w:style>
   <w:style w:type="table" w:customStyle="1" w:styleId="BV-Table-Nx1">
     <w:name w:val="BV-Table-Nx1"/>
-    <w:basedOn w:val="TableNormal"/>
+    <w:basedOn w:val="Vanligtabell"/>
     <w:rsid w:val="00E258C3"/>
     <w:pPr>
       <w:spacing w:before="20" w:after="20" w:line="20" w:lineRule="atLeast"/>
@@ -44385,29 +44589,29 @@
       </w:tcPr>
     </w:tblStylePr>
   </w:style>
-  <w:style w:type="paragraph" w:styleId="CommentSubject">
+  <w:style w:type="paragraph" w:styleId="Kommentaremne">
     <w:name w:val="annotation subject"/>
-    <w:basedOn w:val="CommentText"/>
-    <w:next w:val="CommentText"/>
-    <w:link w:val="CommentSubjectChar"/>
+    <w:basedOn w:val="Merknadstekst"/>
+    <w:next w:val="Merknadstekst"/>
+    <w:link w:val="KommentaremneTegn"/>
     <w:rsid w:val="0003573B"/>
     <w:rPr>
       <w:b/>
       <w:bCs/>
     </w:rPr>
   </w:style>
-  <w:style w:type="character" w:customStyle="1" w:styleId="CommentTextChar">
-    <w:name w:val="Comment Text Char"/>
-    <w:link w:val="CommentText"/>
+  <w:style w:type="character" w:customStyle="1" w:styleId="MerknadstekstTegn">
+    <w:name w:val="Merknadstekst Tegn"/>
+    <w:link w:val="Merknadstekst"/>
     <w:semiHidden/>
     <w:rsid w:val="0003573B"/>
     <w:rPr>
       <w:lang w:val="en-GB"/>
     </w:rPr>
   </w:style>
-  <w:style w:type="character" w:customStyle="1" w:styleId="CommentSubjectChar">
-    <w:name w:val="Comment Subject Char"/>
-    <w:link w:val="CommentSubject"/>
+  <w:style w:type="character" w:customStyle="1" w:styleId="KommentaremneTegn">
+    <w:name w:val="Kommentaremne Tegn"/>
+    <w:link w:val="Kommentaremne"/>
     <w:rsid w:val="0003573B"/>
     <w:rPr>
       <w:b/>
@@ -44415,10 +44619,10 @@
       <w:lang w:val="en-GB"/>
     </w:rPr>
   </w:style>
-  <w:style w:type="paragraph" w:styleId="BalloonText">
+  <w:style w:type="paragraph" w:styleId="Bobletekst">
     <w:name w:val="Balloon Text"/>
     <w:basedOn w:val="Normal"/>
-    <w:link w:val="BalloonTextChar"/>
+    <w:link w:val="BobletekstTegn"/>
     <w:rsid w:val="0003573B"/>
     <w:rPr>
       <w:rFonts w:ascii="Tahoma" w:hAnsi="Tahoma" w:cs="Tahoma"/>
@@ -44426,9 +44630,9 @@
       <w:szCs w:val="16"/>
     </w:rPr>
   </w:style>
-  <w:style w:type="character" w:customStyle="1" w:styleId="BalloonTextChar">
-    <w:name w:val="Balloon Text Char"/>
-    <w:link w:val="BalloonText"/>
+  <w:style w:type="character" w:customStyle="1" w:styleId="BobletekstTegn">
+    <w:name w:val="Bobletekst Tegn"/>
+    <w:link w:val="Bobletekst"/>
     <w:rsid w:val="0003573B"/>
     <w:rPr>
       <w:rFonts w:ascii="Tahoma" w:hAnsi="Tahoma" w:cs="Tahoma"/>
@@ -44437,18 +44641,18 @@
       <w:lang w:val="en-GB"/>
     </w:rPr>
   </w:style>
-  <w:style w:type="paragraph" w:styleId="BodyText">
+  <w:style w:type="paragraph" w:styleId="Brdtekst">
     <w:name w:val="Body Text"/>
     <w:basedOn w:val="Normal"/>
-    <w:link w:val="BodyTextChar"/>
+    <w:link w:val="BrdtekstTegn"/>
     <w:rsid w:val="00E2206C"/>
     <w:pPr>
       <w:spacing w:after="120"/>
     </w:pPr>
   </w:style>
-  <w:style w:type="character" w:customStyle="1" w:styleId="BodyTextChar">
-    <w:name w:val="Body Text Char"/>
-    <w:link w:val="BodyText"/>
+  <w:style w:type="character" w:customStyle="1" w:styleId="BrdtekstTegn">
+    <w:name w:val="Brødtekst Tegn"/>
+    <w:link w:val="Brdtekst"/>
     <w:rsid w:val="00E2206C"/>
     <w:rPr>
       <w:sz w:val="24"/>
@@ -44464,9 +44668,9 @@
       </w:numPr>
     </w:pPr>
   </w:style>
-  <w:style w:type="table" w:styleId="GridTable1Light-Accent1">
+  <w:style w:type="table" w:styleId="Rutenettabell1lysuthevingsfarge1">
     <w:name w:val="Grid Table 1 Light Accent 1"/>
-    <w:basedOn w:val="TableNormal"/>
+    <w:basedOn w:val="Vanligtabell"/>
     <w:uiPriority w:val="46"/>
     <w:rsid w:val="005A2CB9"/>
     <w:rPr>
@@ -44538,11 +44742,11 @@
       <w:color w:val="000000"/>
     </w:rPr>
   </w:style>
-  <w:style w:type="paragraph" w:styleId="Title">
+  <w:style w:type="paragraph" w:styleId="Tittel">
     <w:name w:val="Title"/>
     <w:basedOn w:val="Normal"/>
     <w:next w:val="Normal"/>
-    <w:link w:val="TitleChar"/>
+    <w:link w:val="TittelTegn"/>
     <w:qFormat/>
     <w:rsid w:val="00F26B83"/>
     <w:pPr>
@@ -44558,10 +44762,10 @@
       <w:szCs w:val="56"/>
     </w:rPr>
   </w:style>
-  <w:style w:type="character" w:customStyle="1" w:styleId="TitleChar">
-    <w:name w:val="Title Char"/>
-    <w:basedOn w:val="DefaultParagraphFont"/>
-    <w:link w:val="Title"/>
+  <w:style w:type="character" w:customStyle="1" w:styleId="TittelTegn">
+    <w:name w:val="Tittel Tegn"/>
+    <w:basedOn w:val="Standardskriftforavsnitt"/>
+    <w:link w:val="Tittel"/>
     <w:rsid w:val="00F26B83"/>
     <w:rPr>
       <w:rFonts w:ascii="Helvetica Neue" w:eastAsiaTheme="majorEastAsia" w:hAnsi="Helvetica Neue" w:cstheme="majorBidi"/>
@@ -44574,11 +44778,11 @@
       <w:lang w:val="en-GB" w:eastAsia="en-US"/>
     </w:rPr>
   </w:style>
-  <w:style w:type="paragraph" w:styleId="Subtitle">
+  <w:style w:type="paragraph" w:styleId="Undertittel">
     <w:name w:val="Subtitle"/>
     <w:basedOn w:val="Normal"/>
     <w:next w:val="Normal"/>
-    <w:link w:val="SubtitleChar"/>
+    <w:link w:val="UndertittelTegn"/>
     <w:qFormat/>
     <w:rsid w:val="00E61652"/>
     <w:pPr>
@@ -44595,10 +44799,10 @@
       <w:szCs w:val="22"/>
     </w:rPr>
   </w:style>
-  <w:style w:type="character" w:customStyle="1" w:styleId="SubtitleChar">
-    <w:name w:val="Subtitle Char"/>
-    <w:basedOn w:val="DefaultParagraphFont"/>
-    <w:link w:val="Subtitle"/>
+  <w:style w:type="character" w:customStyle="1" w:styleId="UndertittelTegn">
+    <w:name w:val="Undertittel Tegn"/>
+    <w:basedOn w:val="Standardskriftforavsnitt"/>
+    <w:link w:val="Undertittel"/>
     <w:rsid w:val="00E61652"/>
     <w:rPr>
       <w:rFonts w:ascii="Helvetica Neue Thin" w:eastAsiaTheme="minorEastAsia" w:hAnsi="Helvetica Neue Thin" w:cstheme="minorBidi"/>
@@ -44609,10 +44813,10 @@
       <w:lang w:val="en-GB" w:eastAsia="en-US"/>
     </w:rPr>
   </w:style>
-  <w:style w:type="character" w:customStyle="1" w:styleId="FooterChar">
-    <w:name w:val="Footer Char"/>
-    <w:basedOn w:val="DefaultParagraphFont"/>
-    <w:link w:val="Footer"/>
+  <w:style w:type="character" w:customStyle="1" w:styleId="BunntekstTegn">
+    <w:name w:val="Bunntekst Tegn"/>
+    <w:basedOn w:val="Standardskriftforavsnitt"/>
+    <w:link w:val="Bunntekst"/>
     <w:uiPriority w:val="99"/>
     <w:rsid w:val="0075323D"/>
     <w:rPr>
@@ -44621,14 +44825,14 @@
       <w:lang w:val="en-GB" w:eastAsia="en-US"/>
     </w:rPr>
   </w:style>
-  <w:style w:type="character" w:styleId="PageNumber">
+  <w:style w:type="character" w:styleId="Sidetall">
     <w:name w:val="page number"/>
-    <w:basedOn w:val="DefaultParagraphFont"/>
+    <w:basedOn w:val="Standardskriftforavsnitt"/>
     <w:rsid w:val="00DA1B07"/>
   </w:style>
-  <w:style w:type="character" w:styleId="UnresolvedMention">
+  <w:style w:type="character" w:styleId="Ulstomtale">
     <w:name w:val="Unresolved Mention"/>
-    <w:basedOn w:val="DefaultParagraphFont"/>
+    <w:basedOn w:val="Standardskriftforavsnitt"/>
     <w:uiPriority w:val="99"/>
     <w:semiHidden/>
     <w:unhideWhenUsed/>

</xml_diff>

<commit_message>
RELEASE: updated CHANGES.TXT, VERSION.TXT, AXI/AXI-Lite PDF version numbers.
</commit_message>
<xml_diff>
--- a/bitvis_vip_axi/doc/axi_bfm_QuickRef.docx
+++ b/bitvis_vip_axi/doc/axi_bfm_QuickRef.docx
@@ -1,6 +1,6 @@
 
 <file path=word/document.xml><?xml version="1.0" encoding="utf-8"?>
-<w:document xmlns:wpc="http://schemas.microsoft.com/office/word/2010/wordprocessingCanvas" xmlns:cx="http://schemas.microsoft.com/office/drawing/2014/chartex" xmlns:cx1="http://schemas.microsoft.com/office/drawing/2015/9/8/chartex" xmlns:cx2="http://schemas.microsoft.com/office/drawing/2015/10/21/chartex" xmlns:cx3="http://schemas.microsoft.com/office/drawing/2016/5/9/chartex" xmlns:cx4="http://schemas.microsoft.com/office/drawing/2016/5/10/chartex" xmlns:cx5="http://schemas.microsoft.com/office/drawing/2016/5/11/chartex" xmlns:cx6="http://schemas.microsoft.com/office/drawing/2016/5/12/chartex" xmlns:cx7="http://schemas.microsoft.com/office/drawing/2016/5/13/chartex" xmlns:cx8="http://schemas.microsoft.com/office/drawing/2016/5/14/chartex" xmlns:mc="http://schemas.openxmlformats.org/markup-compatibility/2006" xmlns:aink="http://schemas.microsoft.com/office/drawing/2016/ink" xmlns:am3d="http://schemas.microsoft.com/office/drawing/2017/model3d" xmlns:o="urn:schemas-microsoft-com:office:office" xmlns:r="http://schemas.openxmlformats.org/officeDocument/2006/relationships" xmlns:m="http://schemas.openxmlformats.org/officeDocument/2006/math" xmlns:v="urn:schemas-microsoft-com:vml" xmlns:wp14="http://schemas.microsoft.com/office/word/2010/wordprocessingDrawing" xmlns:wp="http://schemas.openxmlformats.org/drawingml/2006/wordprocessingDrawing" xmlns:w10="urn:schemas-microsoft-com:office:word" xmlns:w="http://schemas.openxmlformats.org/wordprocessingml/2006/main" xmlns:w14="http://schemas.microsoft.com/office/word/2010/wordml" xmlns:w15="http://schemas.microsoft.com/office/word/2012/wordml" xmlns:w16cex="http://schemas.microsoft.com/office/word/2018/wordml/cex" xmlns:w16cid="http://schemas.microsoft.com/office/word/2016/wordml/cid" xmlns:w16="http://schemas.microsoft.com/office/word/2018/wordml" xmlns:w16se="http://schemas.microsoft.com/office/word/2015/wordml/symex" xmlns:wpg="http://schemas.microsoft.com/office/word/2010/wordprocessingGroup" xmlns:wpi="http://schemas.microsoft.com/office/word/2010/wordprocessingInk" xmlns:wne="http://schemas.microsoft.com/office/word/2006/wordml" xmlns:wps="http://schemas.microsoft.com/office/word/2010/wordprocessingShape" mc:Ignorable="w14 w15 w16se w16cid w16 w16cex wp14">
+<w:document xmlns:wpc="http://schemas.microsoft.com/office/word/2010/wordprocessingCanvas" xmlns:cx="http://schemas.microsoft.com/office/drawing/2014/chartex" xmlns:cx1="http://schemas.microsoft.com/office/drawing/2015/9/8/chartex" xmlns:cx2="http://schemas.microsoft.com/office/drawing/2015/10/21/chartex" xmlns:cx3="http://schemas.microsoft.com/office/drawing/2016/5/9/chartex" xmlns:cx4="http://schemas.microsoft.com/office/drawing/2016/5/10/chartex" xmlns:cx5="http://schemas.microsoft.com/office/drawing/2016/5/11/chartex" xmlns:cx6="http://schemas.microsoft.com/office/drawing/2016/5/12/chartex" xmlns:cx7="http://schemas.microsoft.com/office/drawing/2016/5/13/chartex" xmlns:cx8="http://schemas.microsoft.com/office/drawing/2016/5/14/chartex" xmlns:mc="http://schemas.openxmlformats.org/markup-compatibility/2006" xmlns:aink="http://schemas.microsoft.com/office/drawing/2016/ink" xmlns:am3d="http://schemas.microsoft.com/office/drawing/2017/model3d" xmlns:o="urn:schemas-microsoft-com:office:office" xmlns:r="http://schemas.openxmlformats.org/officeDocument/2006/relationships" xmlns:m="http://schemas.openxmlformats.org/officeDocument/2006/math" xmlns:v="urn:schemas-microsoft-com:vml" xmlns:wp14="http://schemas.microsoft.com/office/word/2010/wordprocessingDrawing" xmlns:wp="http://schemas.openxmlformats.org/drawingml/2006/wordprocessingDrawing" xmlns:w10="urn:schemas-microsoft-com:office:word" xmlns:w="http://schemas.openxmlformats.org/wordprocessingml/2006/main" xmlns:w14="http://schemas.microsoft.com/office/word/2010/wordml" xmlns:w15="http://schemas.microsoft.com/office/word/2012/wordml" xmlns:w16cex="http://schemas.microsoft.com/office/word/2018/wordml/cex" xmlns:w16cid="http://schemas.microsoft.com/office/word/2016/wordml/cid" xmlns:w16="http://schemas.microsoft.com/office/word/2018/wordml" xmlns:w16sdtdh="http://schemas.microsoft.com/office/word/2020/wordml/sdtdatahash" xmlns:w16se="http://schemas.microsoft.com/office/word/2015/wordml/symex" xmlns:wpg="http://schemas.microsoft.com/office/word/2010/wordprocessingGroup" xmlns:wpi="http://schemas.microsoft.com/office/word/2010/wordprocessingInk" xmlns:wne="http://schemas.microsoft.com/office/word/2006/wordml" xmlns:wps="http://schemas.microsoft.com/office/word/2010/wordprocessingShape" mc:Ignorable="w14 w15 w16se w16cid w16 w16cex w16sdtdh wp14">
   <w:body>
     <w:p>
       <w:pPr>
@@ -30128,7 +30128,7 @@
 </file>
 
 <file path=word/endnotes.xml><?xml version="1.0" encoding="utf-8"?>
-<w:endnotes xmlns:wpc="http://schemas.microsoft.com/office/word/2010/wordprocessingCanvas" xmlns:cx="http://schemas.microsoft.com/office/drawing/2014/chartex" xmlns:cx1="http://schemas.microsoft.com/office/drawing/2015/9/8/chartex" xmlns:cx2="http://schemas.microsoft.com/office/drawing/2015/10/21/chartex" xmlns:cx3="http://schemas.microsoft.com/office/drawing/2016/5/9/chartex" xmlns:cx4="http://schemas.microsoft.com/office/drawing/2016/5/10/chartex" xmlns:cx5="http://schemas.microsoft.com/office/drawing/2016/5/11/chartex" xmlns:cx6="http://schemas.microsoft.com/office/drawing/2016/5/12/chartex" xmlns:cx7="http://schemas.microsoft.com/office/drawing/2016/5/13/chartex" xmlns:cx8="http://schemas.microsoft.com/office/drawing/2016/5/14/chartex" xmlns:mc="http://schemas.openxmlformats.org/markup-compatibility/2006" xmlns:aink="http://schemas.microsoft.com/office/drawing/2016/ink" xmlns:am3d="http://schemas.microsoft.com/office/drawing/2017/model3d" xmlns:o="urn:schemas-microsoft-com:office:office" xmlns:r="http://schemas.openxmlformats.org/officeDocument/2006/relationships" xmlns:m="http://schemas.openxmlformats.org/officeDocument/2006/math" xmlns:v="urn:schemas-microsoft-com:vml" xmlns:wp14="http://schemas.microsoft.com/office/word/2010/wordprocessingDrawing" xmlns:wp="http://schemas.openxmlformats.org/drawingml/2006/wordprocessingDrawing" xmlns:w10="urn:schemas-microsoft-com:office:word" xmlns:w="http://schemas.openxmlformats.org/wordprocessingml/2006/main" xmlns:w14="http://schemas.microsoft.com/office/word/2010/wordml" xmlns:w15="http://schemas.microsoft.com/office/word/2012/wordml" xmlns:w16cex="http://schemas.microsoft.com/office/word/2018/wordml/cex" xmlns:w16cid="http://schemas.microsoft.com/office/word/2016/wordml/cid" xmlns:w16="http://schemas.microsoft.com/office/word/2018/wordml" xmlns:w16se="http://schemas.microsoft.com/office/word/2015/wordml/symex" xmlns:wpg="http://schemas.microsoft.com/office/word/2010/wordprocessingGroup" xmlns:wpi="http://schemas.microsoft.com/office/word/2010/wordprocessingInk" xmlns:wne="http://schemas.microsoft.com/office/word/2006/wordml" xmlns:wps="http://schemas.microsoft.com/office/word/2010/wordprocessingShape" mc:Ignorable="w14 w15 w16se w16cid w16 w16cex wp14">
+<w:endnotes xmlns:wpc="http://schemas.microsoft.com/office/word/2010/wordprocessingCanvas" xmlns:cx="http://schemas.microsoft.com/office/drawing/2014/chartex" xmlns:cx1="http://schemas.microsoft.com/office/drawing/2015/9/8/chartex" xmlns:cx2="http://schemas.microsoft.com/office/drawing/2015/10/21/chartex" xmlns:cx3="http://schemas.microsoft.com/office/drawing/2016/5/9/chartex" xmlns:cx4="http://schemas.microsoft.com/office/drawing/2016/5/10/chartex" xmlns:cx5="http://schemas.microsoft.com/office/drawing/2016/5/11/chartex" xmlns:cx6="http://schemas.microsoft.com/office/drawing/2016/5/12/chartex" xmlns:cx7="http://schemas.microsoft.com/office/drawing/2016/5/13/chartex" xmlns:cx8="http://schemas.microsoft.com/office/drawing/2016/5/14/chartex" xmlns:mc="http://schemas.openxmlformats.org/markup-compatibility/2006" xmlns:aink="http://schemas.microsoft.com/office/drawing/2016/ink" xmlns:am3d="http://schemas.microsoft.com/office/drawing/2017/model3d" xmlns:o="urn:schemas-microsoft-com:office:office" xmlns:r="http://schemas.openxmlformats.org/officeDocument/2006/relationships" xmlns:m="http://schemas.openxmlformats.org/officeDocument/2006/math" xmlns:v="urn:schemas-microsoft-com:vml" xmlns:wp14="http://schemas.microsoft.com/office/word/2010/wordprocessingDrawing" xmlns:wp="http://schemas.openxmlformats.org/drawingml/2006/wordprocessingDrawing" xmlns:w10="urn:schemas-microsoft-com:office:word" xmlns:w="http://schemas.openxmlformats.org/wordprocessingml/2006/main" xmlns:w14="http://schemas.microsoft.com/office/word/2010/wordml" xmlns:w15="http://schemas.microsoft.com/office/word/2012/wordml" xmlns:w16cex="http://schemas.microsoft.com/office/word/2018/wordml/cex" xmlns:w16cid="http://schemas.microsoft.com/office/word/2016/wordml/cid" xmlns:w16="http://schemas.microsoft.com/office/word/2018/wordml" xmlns:w16sdtdh="http://schemas.microsoft.com/office/word/2020/wordml/sdtdatahash" xmlns:w16se="http://schemas.microsoft.com/office/word/2015/wordml/symex" xmlns:wpg="http://schemas.microsoft.com/office/word/2010/wordprocessingGroup" xmlns:wpi="http://schemas.microsoft.com/office/word/2010/wordprocessingInk" xmlns:wne="http://schemas.microsoft.com/office/word/2006/wordml" xmlns:wps="http://schemas.microsoft.com/office/word/2010/wordprocessingShape" mc:Ignorable="w14 w15 w16se w16cid w16 w16cex w16sdtdh wp14">
   <w:endnote w:type="separator" w:id="-1">
     <w:p>
       <w:pPr>
@@ -30167,7 +30167,7 @@
 </file>
 
 <file path=word/footer1.xml><?xml version="1.0" encoding="utf-8"?>
-<w:ftr xmlns:wpc="http://schemas.microsoft.com/office/word/2010/wordprocessingCanvas" xmlns:cx="http://schemas.microsoft.com/office/drawing/2014/chartex" xmlns:cx1="http://schemas.microsoft.com/office/drawing/2015/9/8/chartex" xmlns:cx2="http://schemas.microsoft.com/office/drawing/2015/10/21/chartex" xmlns:cx3="http://schemas.microsoft.com/office/drawing/2016/5/9/chartex" xmlns:cx4="http://schemas.microsoft.com/office/drawing/2016/5/10/chartex" xmlns:cx5="http://schemas.microsoft.com/office/drawing/2016/5/11/chartex" xmlns:cx6="http://schemas.microsoft.com/office/drawing/2016/5/12/chartex" xmlns:cx7="http://schemas.microsoft.com/office/drawing/2016/5/13/chartex" xmlns:cx8="http://schemas.microsoft.com/office/drawing/2016/5/14/chartex" xmlns:mc="http://schemas.openxmlformats.org/markup-compatibility/2006" xmlns:aink="http://schemas.microsoft.com/office/drawing/2016/ink" xmlns:am3d="http://schemas.microsoft.com/office/drawing/2017/model3d" xmlns:o="urn:schemas-microsoft-com:office:office" xmlns:r="http://schemas.openxmlformats.org/officeDocument/2006/relationships" xmlns:m="http://schemas.openxmlformats.org/officeDocument/2006/math" xmlns:v="urn:schemas-microsoft-com:vml" xmlns:wp14="http://schemas.microsoft.com/office/word/2010/wordprocessingDrawing" xmlns:wp="http://schemas.openxmlformats.org/drawingml/2006/wordprocessingDrawing" xmlns:w10="urn:schemas-microsoft-com:office:word" xmlns:w="http://schemas.openxmlformats.org/wordprocessingml/2006/main" xmlns:w14="http://schemas.microsoft.com/office/word/2010/wordml" xmlns:w15="http://schemas.microsoft.com/office/word/2012/wordml" xmlns:w16cex="http://schemas.microsoft.com/office/word/2018/wordml/cex" xmlns:w16cid="http://schemas.microsoft.com/office/word/2016/wordml/cid" xmlns:w16="http://schemas.microsoft.com/office/word/2018/wordml" xmlns:w16se="http://schemas.microsoft.com/office/word/2015/wordml/symex" xmlns:wpg="http://schemas.microsoft.com/office/word/2010/wordprocessingGroup" xmlns:wpi="http://schemas.microsoft.com/office/word/2010/wordprocessingInk" xmlns:wne="http://schemas.microsoft.com/office/word/2006/wordml" xmlns:wps="http://schemas.microsoft.com/office/word/2010/wordprocessingShape" mc:Ignorable="w14 w15 w16se w16cid w16 w16cex wp14">
+<w:ftr xmlns:wpc="http://schemas.microsoft.com/office/word/2010/wordprocessingCanvas" xmlns:cx="http://schemas.microsoft.com/office/drawing/2014/chartex" xmlns:cx1="http://schemas.microsoft.com/office/drawing/2015/9/8/chartex" xmlns:cx2="http://schemas.microsoft.com/office/drawing/2015/10/21/chartex" xmlns:cx3="http://schemas.microsoft.com/office/drawing/2016/5/9/chartex" xmlns:cx4="http://schemas.microsoft.com/office/drawing/2016/5/10/chartex" xmlns:cx5="http://schemas.microsoft.com/office/drawing/2016/5/11/chartex" xmlns:cx6="http://schemas.microsoft.com/office/drawing/2016/5/12/chartex" xmlns:cx7="http://schemas.microsoft.com/office/drawing/2016/5/13/chartex" xmlns:cx8="http://schemas.microsoft.com/office/drawing/2016/5/14/chartex" xmlns:mc="http://schemas.openxmlformats.org/markup-compatibility/2006" xmlns:aink="http://schemas.microsoft.com/office/drawing/2016/ink" xmlns:am3d="http://schemas.microsoft.com/office/drawing/2017/model3d" xmlns:o="urn:schemas-microsoft-com:office:office" xmlns:r="http://schemas.openxmlformats.org/officeDocument/2006/relationships" xmlns:m="http://schemas.openxmlformats.org/officeDocument/2006/math" xmlns:v="urn:schemas-microsoft-com:vml" xmlns:wp14="http://schemas.microsoft.com/office/word/2010/wordprocessingDrawing" xmlns:wp="http://schemas.openxmlformats.org/drawingml/2006/wordprocessingDrawing" xmlns:w10="urn:schemas-microsoft-com:office:word" xmlns:w="http://schemas.openxmlformats.org/wordprocessingml/2006/main" xmlns:w14="http://schemas.microsoft.com/office/word/2010/wordml" xmlns:w15="http://schemas.microsoft.com/office/word/2012/wordml" xmlns:w16cex="http://schemas.microsoft.com/office/word/2018/wordml/cex" xmlns:w16cid="http://schemas.microsoft.com/office/word/2016/wordml/cid" xmlns:w16="http://schemas.microsoft.com/office/word/2018/wordml" xmlns:w16sdtdh="http://schemas.microsoft.com/office/word/2020/wordml/sdtdatahash" xmlns:w16se="http://schemas.microsoft.com/office/word/2015/wordml/symex" xmlns:wpg="http://schemas.microsoft.com/office/word/2010/wordprocessingGroup" xmlns:wpi="http://schemas.microsoft.com/office/word/2010/wordprocessingInk" xmlns:wne="http://schemas.microsoft.com/office/word/2006/wordml" xmlns:wps="http://schemas.microsoft.com/office/word/2010/wordprocessingShape" mc:Ignorable="w14 w15 w16se w16cid w16 w16cex w16sdtdh wp14">
   <w:p>
     <w:pPr>
       <w:pStyle w:val="Bunntekst"/>
@@ -30205,7 +30205,7 @@
 </file>
 
 <file path=word/footer2.xml><?xml version="1.0" encoding="utf-8"?>
-<w:ftr xmlns:wpc="http://schemas.microsoft.com/office/word/2010/wordprocessingCanvas" xmlns:cx="http://schemas.microsoft.com/office/drawing/2014/chartex" xmlns:cx1="http://schemas.microsoft.com/office/drawing/2015/9/8/chartex" xmlns:cx2="http://schemas.microsoft.com/office/drawing/2015/10/21/chartex" xmlns:cx3="http://schemas.microsoft.com/office/drawing/2016/5/9/chartex" xmlns:cx4="http://schemas.microsoft.com/office/drawing/2016/5/10/chartex" xmlns:cx5="http://schemas.microsoft.com/office/drawing/2016/5/11/chartex" xmlns:cx6="http://schemas.microsoft.com/office/drawing/2016/5/12/chartex" xmlns:cx7="http://schemas.microsoft.com/office/drawing/2016/5/13/chartex" xmlns:cx8="http://schemas.microsoft.com/office/drawing/2016/5/14/chartex" xmlns:mc="http://schemas.openxmlformats.org/markup-compatibility/2006" xmlns:aink="http://schemas.microsoft.com/office/drawing/2016/ink" xmlns:am3d="http://schemas.microsoft.com/office/drawing/2017/model3d" xmlns:o="urn:schemas-microsoft-com:office:office" xmlns:r="http://schemas.openxmlformats.org/officeDocument/2006/relationships" xmlns:m="http://schemas.openxmlformats.org/officeDocument/2006/math" xmlns:v="urn:schemas-microsoft-com:vml" xmlns:wp14="http://schemas.microsoft.com/office/word/2010/wordprocessingDrawing" xmlns:wp="http://schemas.openxmlformats.org/drawingml/2006/wordprocessingDrawing" xmlns:w10="urn:schemas-microsoft-com:office:word" xmlns:w="http://schemas.openxmlformats.org/wordprocessingml/2006/main" xmlns:w14="http://schemas.microsoft.com/office/word/2010/wordml" xmlns:w15="http://schemas.microsoft.com/office/word/2012/wordml" xmlns:w16cex="http://schemas.microsoft.com/office/word/2018/wordml/cex" xmlns:w16cid="http://schemas.microsoft.com/office/word/2016/wordml/cid" xmlns:w16="http://schemas.microsoft.com/office/word/2018/wordml" xmlns:w16se="http://schemas.microsoft.com/office/word/2015/wordml/symex" xmlns:wpg="http://schemas.microsoft.com/office/word/2010/wordprocessingGroup" xmlns:wpi="http://schemas.microsoft.com/office/word/2010/wordprocessingInk" xmlns:wne="http://schemas.microsoft.com/office/word/2006/wordml" xmlns:wps="http://schemas.microsoft.com/office/word/2010/wordprocessingShape" mc:Ignorable="w14 w15 w16se w16cid w16 w16cex wp14">
+<w:ftr xmlns:wpc="http://schemas.microsoft.com/office/word/2010/wordprocessingCanvas" xmlns:cx="http://schemas.microsoft.com/office/drawing/2014/chartex" xmlns:cx1="http://schemas.microsoft.com/office/drawing/2015/9/8/chartex" xmlns:cx2="http://schemas.microsoft.com/office/drawing/2015/10/21/chartex" xmlns:cx3="http://schemas.microsoft.com/office/drawing/2016/5/9/chartex" xmlns:cx4="http://schemas.microsoft.com/office/drawing/2016/5/10/chartex" xmlns:cx5="http://schemas.microsoft.com/office/drawing/2016/5/11/chartex" xmlns:cx6="http://schemas.microsoft.com/office/drawing/2016/5/12/chartex" xmlns:cx7="http://schemas.microsoft.com/office/drawing/2016/5/13/chartex" xmlns:cx8="http://schemas.microsoft.com/office/drawing/2016/5/14/chartex" xmlns:mc="http://schemas.openxmlformats.org/markup-compatibility/2006" xmlns:aink="http://schemas.microsoft.com/office/drawing/2016/ink" xmlns:am3d="http://schemas.microsoft.com/office/drawing/2017/model3d" xmlns:o="urn:schemas-microsoft-com:office:office" xmlns:r="http://schemas.openxmlformats.org/officeDocument/2006/relationships" xmlns:m="http://schemas.openxmlformats.org/officeDocument/2006/math" xmlns:v="urn:schemas-microsoft-com:vml" xmlns:wp14="http://schemas.microsoft.com/office/word/2010/wordprocessingDrawing" xmlns:wp="http://schemas.openxmlformats.org/drawingml/2006/wordprocessingDrawing" xmlns:w10="urn:schemas-microsoft-com:office:word" xmlns:w="http://schemas.openxmlformats.org/wordprocessingml/2006/main" xmlns:w14="http://schemas.microsoft.com/office/word/2010/wordml" xmlns:w15="http://schemas.microsoft.com/office/word/2012/wordml" xmlns:w16cex="http://schemas.microsoft.com/office/word/2018/wordml/cex" xmlns:w16cid="http://schemas.microsoft.com/office/word/2016/wordml/cid" xmlns:w16="http://schemas.microsoft.com/office/word/2018/wordml" xmlns:w16sdtdh="http://schemas.microsoft.com/office/word/2020/wordml/sdtdatahash" xmlns:w16se="http://schemas.microsoft.com/office/word/2015/wordml/symex" xmlns:wpg="http://schemas.microsoft.com/office/word/2010/wordprocessingGroup" xmlns:wpi="http://schemas.microsoft.com/office/word/2010/wordprocessingInk" xmlns:wne="http://schemas.microsoft.com/office/word/2006/wordml" xmlns:wps="http://schemas.microsoft.com/office/word/2010/wordprocessingShape" mc:Ignorable="w14 w15 w16se w16cid w16 w16cex w16sdtdh wp14">
   <w:p>
     <w:pPr>
       <w:pStyle w:val="Bunntekst"/>
@@ -30427,7 +30427,27 @@
               <w:sz w:val="14"/>
               <w:lang w:val="sq-AL"/>
             </w:rPr>
-            <w:t>ersion 0.1.</w:t>
+            <w:t>ersion 0.</w:t>
+          </w:r>
+          <w:r>
+            <w:rPr>
+              <w:rFonts w:ascii="Helvetica" w:hAnsi="Helvetica" w:cs="Arial"/>
+              <w:b/>
+              <w:color w:val="1381C4"/>
+              <w:sz w:val="14"/>
+              <w:lang w:val="sq-AL"/>
+            </w:rPr>
+            <w:t>2</w:t>
+          </w:r>
+          <w:r>
+            <w:rPr>
+              <w:rFonts w:ascii="Helvetica" w:hAnsi="Helvetica" w:cs="Arial"/>
+              <w:b/>
+              <w:color w:val="1381C4"/>
+              <w:sz w:val="14"/>
+              <w:lang w:val="sq-AL"/>
+            </w:rPr>
+            <w:t>.</w:t>
           </w:r>
           <w:r>
             <w:rPr>
@@ -30483,7 +30503,7 @@
               <w:sz w:val="14"/>
               <w:lang w:val="en-US"/>
             </w:rPr>
-            <w:t>2021-04-07</w:t>
+            <w:t>2021-10-21</w:t>
           </w:r>
           <w:r>
             <w:rPr>
@@ -30597,7 +30617,7 @@
 </file>
 
 <file path=word/footer3.xml><?xml version="1.0" encoding="utf-8"?>
-<w:ftr xmlns:wpc="http://schemas.microsoft.com/office/word/2010/wordprocessingCanvas" xmlns:cx="http://schemas.microsoft.com/office/drawing/2014/chartex" xmlns:cx1="http://schemas.microsoft.com/office/drawing/2015/9/8/chartex" xmlns:cx2="http://schemas.microsoft.com/office/drawing/2015/10/21/chartex" xmlns:cx3="http://schemas.microsoft.com/office/drawing/2016/5/9/chartex" xmlns:cx4="http://schemas.microsoft.com/office/drawing/2016/5/10/chartex" xmlns:cx5="http://schemas.microsoft.com/office/drawing/2016/5/11/chartex" xmlns:cx6="http://schemas.microsoft.com/office/drawing/2016/5/12/chartex" xmlns:cx7="http://schemas.microsoft.com/office/drawing/2016/5/13/chartex" xmlns:cx8="http://schemas.microsoft.com/office/drawing/2016/5/14/chartex" xmlns:mc="http://schemas.openxmlformats.org/markup-compatibility/2006" xmlns:aink="http://schemas.microsoft.com/office/drawing/2016/ink" xmlns:am3d="http://schemas.microsoft.com/office/drawing/2017/model3d" xmlns:o="urn:schemas-microsoft-com:office:office" xmlns:r="http://schemas.openxmlformats.org/officeDocument/2006/relationships" xmlns:m="http://schemas.openxmlformats.org/officeDocument/2006/math" xmlns:v="urn:schemas-microsoft-com:vml" xmlns:wp14="http://schemas.microsoft.com/office/word/2010/wordprocessingDrawing" xmlns:wp="http://schemas.openxmlformats.org/drawingml/2006/wordprocessingDrawing" xmlns:w10="urn:schemas-microsoft-com:office:word" xmlns:w="http://schemas.openxmlformats.org/wordprocessingml/2006/main" xmlns:w14="http://schemas.microsoft.com/office/word/2010/wordml" xmlns:w15="http://schemas.microsoft.com/office/word/2012/wordml" xmlns:w16cex="http://schemas.microsoft.com/office/word/2018/wordml/cex" xmlns:w16cid="http://schemas.microsoft.com/office/word/2016/wordml/cid" xmlns:w16="http://schemas.microsoft.com/office/word/2018/wordml" xmlns:w16se="http://schemas.microsoft.com/office/word/2015/wordml/symex" xmlns:wpg="http://schemas.microsoft.com/office/word/2010/wordprocessingGroup" xmlns:wpi="http://schemas.microsoft.com/office/word/2010/wordprocessingInk" xmlns:wne="http://schemas.microsoft.com/office/word/2006/wordml" xmlns:wps="http://schemas.microsoft.com/office/word/2010/wordprocessingShape" mc:Ignorable="w14 w15 w16se w16cid w16 w16cex wp14">
+<w:ftr xmlns:wpc="http://schemas.microsoft.com/office/word/2010/wordprocessingCanvas" xmlns:cx="http://schemas.microsoft.com/office/drawing/2014/chartex" xmlns:cx1="http://schemas.microsoft.com/office/drawing/2015/9/8/chartex" xmlns:cx2="http://schemas.microsoft.com/office/drawing/2015/10/21/chartex" xmlns:cx3="http://schemas.microsoft.com/office/drawing/2016/5/9/chartex" xmlns:cx4="http://schemas.microsoft.com/office/drawing/2016/5/10/chartex" xmlns:cx5="http://schemas.microsoft.com/office/drawing/2016/5/11/chartex" xmlns:cx6="http://schemas.microsoft.com/office/drawing/2016/5/12/chartex" xmlns:cx7="http://schemas.microsoft.com/office/drawing/2016/5/13/chartex" xmlns:cx8="http://schemas.microsoft.com/office/drawing/2016/5/14/chartex" xmlns:mc="http://schemas.openxmlformats.org/markup-compatibility/2006" xmlns:aink="http://schemas.microsoft.com/office/drawing/2016/ink" xmlns:am3d="http://schemas.microsoft.com/office/drawing/2017/model3d" xmlns:o="urn:schemas-microsoft-com:office:office" xmlns:r="http://schemas.openxmlformats.org/officeDocument/2006/relationships" xmlns:m="http://schemas.openxmlformats.org/officeDocument/2006/math" xmlns:v="urn:schemas-microsoft-com:vml" xmlns:wp14="http://schemas.microsoft.com/office/word/2010/wordprocessingDrawing" xmlns:wp="http://schemas.openxmlformats.org/drawingml/2006/wordprocessingDrawing" xmlns:w10="urn:schemas-microsoft-com:office:word" xmlns:w="http://schemas.openxmlformats.org/wordprocessingml/2006/main" xmlns:w14="http://schemas.microsoft.com/office/word/2010/wordml" xmlns:w15="http://schemas.microsoft.com/office/word/2012/wordml" xmlns:w16cex="http://schemas.microsoft.com/office/word/2018/wordml/cex" xmlns:w16cid="http://schemas.microsoft.com/office/word/2016/wordml/cid" xmlns:w16="http://schemas.microsoft.com/office/word/2018/wordml" xmlns:w16sdtdh="http://schemas.microsoft.com/office/word/2020/wordml/sdtdatahash" xmlns:w16se="http://schemas.microsoft.com/office/word/2015/wordml/symex" xmlns:wpg="http://schemas.microsoft.com/office/word/2010/wordprocessingGroup" xmlns:wpi="http://schemas.microsoft.com/office/word/2010/wordprocessingInk" xmlns:wne="http://schemas.microsoft.com/office/word/2006/wordml" xmlns:wps="http://schemas.microsoft.com/office/word/2010/wordprocessingShape" mc:Ignorable="w14 w15 w16se w16cid w16 w16cex w16sdtdh wp14">
   <w:p>
     <w:pPr>
       <w:rPr>
@@ -30813,7 +30833,7 @@
 </file>
 
 <file path=word/footnotes.xml><?xml version="1.0" encoding="utf-8"?>
-<w:footnotes xmlns:wpc="http://schemas.microsoft.com/office/word/2010/wordprocessingCanvas" xmlns:cx="http://schemas.microsoft.com/office/drawing/2014/chartex" xmlns:cx1="http://schemas.microsoft.com/office/drawing/2015/9/8/chartex" xmlns:cx2="http://schemas.microsoft.com/office/drawing/2015/10/21/chartex" xmlns:cx3="http://schemas.microsoft.com/office/drawing/2016/5/9/chartex" xmlns:cx4="http://schemas.microsoft.com/office/drawing/2016/5/10/chartex" xmlns:cx5="http://schemas.microsoft.com/office/drawing/2016/5/11/chartex" xmlns:cx6="http://schemas.microsoft.com/office/drawing/2016/5/12/chartex" xmlns:cx7="http://schemas.microsoft.com/office/drawing/2016/5/13/chartex" xmlns:cx8="http://schemas.microsoft.com/office/drawing/2016/5/14/chartex" xmlns:mc="http://schemas.openxmlformats.org/markup-compatibility/2006" xmlns:aink="http://schemas.microsoft.com/office/drawing/2016/ink" xmlns:am3d="http://schemas.microsoft.com/office/drawing/2017/model3d" xmlns:o="urn:schemas-microsoft-com:office:office" xmlns:r="http://schemas.openxmlformats.org/officeDocument/2006/relationships" xmlns:m="http://schemas.openxmlformats.org/officeDocument/2006/math" xmlns:v="urn:schemas-microsoft-com:vml" xmlns:wp14="http://schemas.microsoft.com/office/word/2010/wordprocessingDrawing" xmlns:wp="http://schemas.openxmlformats.org/drawingml/2006/wordprocessingDrawing" xmlns:w10="urn:schemas-microsoft-com:office:word" xmlns:w="http://schemas.openxmlformats.org/wordprocessingml/2006/main" xmlns:w14="http://schemas.microsoft.com/office/word/2010/wordml" xmlns:w15="http://schemas.microsoft.com/office/word/2012/wordml" xmlns:w16cex="http://schemas.microsoft.com/office/word/2018/wordml/cex" xmlns:w16cid="http://schemas.microsoft.com/office/word/2016/wordml/cid" xmlns:w16="http://schemas.microsoft.com/office/word/2018/wordml" xmlns:w16se="http://schemas.microsoft.com/office/word/2015/wordml/symex" xmlns:wpg="http://schemas.microsoft.com/office/word/2010/wordprocessingGroup" xmlns:wpi="http://schemas.microsoft.com/office/word/2010/wordprocessingInk" xmlns:wne="http://schemas.microsoft.com/office/word/2006/wordml" xmlns:wps="http://schemas.microsoft.com/office/word/2010/wordprocessingShape" mc:Ignorable="w14 w15 w16se w16cid w16 w16cex wp14">
+<w:footnotes xmlns:wpc="http://schemas.microsoft.com/office/word/2010/wordprocessingCanvas" xmlns:cx="http://schemas.microsoft.com/office/drawing/2014/chartex" xmlns:cx1="http://schemas.microsoft.com/office/drawing/2015/9/8/chartex" xmlns:cx2="http://schemas.microsoft.com/office/drawing/2015/10/21/chartex" xmlns:cx3="http://schemas.microsoft.com/office/drawing/2016/5/9/chartex" xmlns:cx4="http://schemas.microsoft.com/office/drawing/2016/5/10/chartex" xmlns:cx5="http://schemas.microsoft.com/office/drawing/2016/5/11/chartex" xmlns:cx6="http://schemas.microsoft.com/office/drawing/2016/5/12/chartex" xmlns:cx7="http://schemas.microsoft.com/office/drawing/2016/5/13/chartex" xmlns:cx8="http://schemas.microsoft.com/office/drawing/2016/5/14/chartex" xmlns:mc="http://schemas.openxmlformats.org/markup-compatibility/2006" xmlns:aink="http://schemas.microsoft.com/office/drawing/2016/ink" xmlns:am3d="http://schemas.microsoft.com/office/drawing/2017/model3d" xmlns:o="urn:schemas-microsoft-com:office:office" xmlns:r="http://schemas.openxmlformats.org/officeDocument/2006/relationships" xmlns:m="http://schemas.openxmlformats.org/officeDocument/2006/math" xmlns:v="urn:schemas-microsoft-com:vml" xmlns:wp14="http://schemas.microsoft.com/office/word/2010/wordprocessingDrawing" xmlns:wp="http://schemas.openxmlformats.org/drawingml/2006/wordprocessingDrawing" xmlns:w10="urn:schemas-microsoft-com:office:word" xmlns:w="http://schemas.openxmlformats.org/wordprocessingml/2006/main" xmlns:w14="http://schemas.microsoft.com/office/word/2010/wordml" xmlns:w15="http://schemas.microsoft.com/office/word/2012/wordml" xmlns:w16cex="http://schemas.microsoft.com/office/word/2018/wordml/cex" xmlns:w16cid="http://schemas.microsoft.com/office/word/2016/wordml/cid" xmlns:w16="http://schemas.microsoft.com/office/word/2018/wordml" xmlns:w16sdtdh="http://schemas.microsoft.com/office/word/2020/wordml/sdtdatahash" xmlns:w16se="http://schemas.microsoft.com/office/word/2015/wordml/symex" xmlns:wpg="http://schemas.microsoft.com/office/word/2010/wordprocessingGroup" xmlns:wpi="http://schemas.microsoft.com/office/word/2010/wordprocessingInk" xmlns:wne="http://schemas.microsoft.com/office/word/2006/wordml" xmlns:wps="http://schemas.microsoft.com/office/word/2010/wordprocessingShape" mc:Ignorable="w14 w15 w16se w16cid w16 w16cex w16sdtdh wp14">
   <w:footnote w:type="separator" w:id="-1">
     <w:p>
       <w:pPr>
@@ -30852,7 +30872,7 @@
 </file>
 
 <file path=word/header1.xml><?xml version="1.0" encoding="utf-8"?>
-<w:hdr xmlns:wpc="http://schemas.microsoft.com/office/word/2010/wordprocessingCanvas" xmlns:cx="http://schemas.microsoft.com/office/drawing/2014/chartex" xmlns:cx1="http://schemas.microsoft.com/office/drawing/2015/9/8/chartex" xmlns:cx2="http://schemas.microsoft.com/office/drawing/2015/10/21/chartex" xmlns:cx3="http://schemas.microsoft.com/office/drawing/2016/5/9/chartex" xmlns:cx4="http://schemas.microsoft.com/office/drawing/2016/5/10/chartex" xmlns:cx5="http://schemas.microsoft.com/office/drawing/2016/5/11/chartex" xmlns:cx6="http://schemas.microsoft.com/office/drawing/2016/5/12/chartex" xmlns:cx7="http://schemas.microsoft.com/office/drawing/2016/5/13/chartex" xmlns:cx8="http://schemas.microsoft.com/office/drawing/2016/5/14/chartex" xmlns:mc="http://schemas.openxmlformats.org/markup-compatibility/2006" xmlns:aink="http://schemas.microsoft.com/office/drawing/2016/ink" xmlns:am3d="http://schemas.microsoft.com/office/drawing/2017/model3d" xmlns:o="urn:schemas-microsoft-com:office:office" xmlns:r="http://schemas.openxmlformats.org/officeDocument/2006/relationships" xmlns:m="http://schemas.openxmlformats.org/officeDocument/2006/math" xmlns:v="urn:schemas-microsoft-com:vml" xmlns:wp14="http://schemas.microsoft.com/office/word/2010/wordprocessingDrawing" xmlns:wp="http://schemas.openxmlformats.org/drawingml/2006/wordprocessingDrawing" xmlns:w10="urn:schemas-microsoft-com:office:word" xmlns:w="http://schemas.openxmlformats.org/wordprocessingml/2006/main" xmlns:w14="http://schemas.microsoft.com/office/word/2010/wordml" xmlns:w15="http://schemas.microsoft.com/office/word/2012/wordml" xmlns:w16cex="http://schemas.microsoft.com/office/word/2018/wordml/cex" xmlns:w16cid="http://schemas.microsoft.com/office/word/2016/wordml/cid" xmlns:w16="http://schemas.microsoft.com/office/word/2018/wordml" xmlns:w16se="http://schemas.microsoft.com/office/word/2015/wordml/symex" xmlns:wpg="http://schemas.microsoft.com/office/word/2010/wordprocessingGroup" xmlns:wpi="http://schemas.microsoft.com/office/word/2010/wordprocessingInk" xmlns:wne="http://schemas.microsoft.com/office/word/2006/wordml" xmlns:wps="http://schemas.microsoft.com/office/word/2010/wordprocessingShape" mc:Ignorable="w14 w15 w16se w16cid w16 w16cex wp14">
+<w:hdr xmlns:wpc="http://schemas.microsoft.com/office/word/2010/wordprocessingCanvas" xmlns:cx="http://schemas.microsoft.com/office/drawing/2014/chartex" xmlns:cx1="http://schemas.microsoft.com/office/drawing/2015/9/8/chartex" xmlns:cx2="http://schemas.microsoft.com/office/drawing/2015/10/21/chartex" xmlns:cx3="http://schemas.microsoft.com/office/drawing/2016/5/9/chartex" xmlns:cx4="http://schemas.microsoft.com/office/drawing/2016/5/10/chartex" xmlns:cx5="http://schemas.microsoft.com/office/drawing/2016/5/11/chartex" xmlns:cx6="http://schemas.microsoft.com/office/drawing/2016/5/12/chartex" xmlns:cx7="http://schemas.microsoft.com/office/drawing/2016/5/13/chartex" xmlns:cx8="http://schemas.microsoft.com/office/drawing/2016/5/14/chartex" xmlns:mc="http://schemas.openxmlformats.org/markup-compatibility/2006" xmlns:aink="http://schemas.microsoft.com/office/drawing/2016/ink" xmlns:am3d="http://schemas.microsoft.com/office/drawing/2017/model3d" xmlns:o="urn:schemas-microsoft-com:office:office" xmlns:r="http://schemas.openxmlformats.org/officeDocument/2006/relationships" xmlns:m="http://schemas.openxmlformats.org/officeDocument/2006/math" xmlns:v="urn:schemas-microsoft-com:vml" xmlns:wp14="http://schemas.microsoft.com/office/word/2010/wordprocessingDrawing" xmlns:wp="http://schemas.openxmlformats.org/drawingml/2006/wordprocessingDrawing" xmlns:w10="urn:schemas-microsoft-com:office:word" xmlns:w="http://schemas.openxmlformats.org/wordprocessingml/2006/main" xmlns:w14="http://schemas.microsoft.com/office/word/2010/wordml" xmlns:w15="http://schemas.microsoft.com/office/word/2012/wordml" xmlns:w16cex="http://schemas.microsoft.com/office/word/2018/wordml/cex" xmlns:w16cid="http://schemas.microsoft.com/office/word/2016/wordml/cid" xmlns:w16="http://schemas.microsoft.com/office/word/2018/wordml" xmlns:w16sdtdh="http://schemas.microsoft.com/office/word/2020/wordml/sdtdatahash" xmlns:w16se="http://schemas.microsoft.com/office/word/2015/wordml/symex" xmlns:wpg="http://schemas.microsoft.com/office/word/2010/wordprocessingGroup" xmlns:wpi="http://schemas.microsoft.com/office/word/2010/wordprocessingInk" xmlns:wne="http://schemas.microsoft.com/office/word/2006/wordml" xmlns:wps="http://schemas.microsoft.com/office/word/2010/wordprocessingShape" mc:Ignorable="w14 w15 w16se w16cid w16 w16cex w16sdtdh wp14">
   <w:p>
     <w:pPr>
       <w:pStyle w:val="Topptekst"/>
@@ -30886,7 +30906,7 @@
           </v:handles>
           <o:lock v:ext="edit" text="t" shapetype="t"/>
         </v:shapetype>
-        <v:shape id="PowerPlusWaterMarkObject1196647626" o:spid="_x0000_s2051" type="#_x0000_t136" alt="" style="position:absolute;margin-left:0;margin-top:0;width:466.3pt;height:233.15pt;rotation:315;z-index:-251652096;mso-wrap-edited:f;mso-width-percent:0;mso-height-percent:0;mso-position-horizontal:center;mso-position-horizontal-relative:margin;mso-position-vertical:center;mso-position-vertical-relative:margin;mso-width-percent:0;mso-height-percent:0" o:allowincell="f" fillcolor="silver" stroked="f">
+        <v:shape id="PowerPlusWaterMarkObject1196647626" o:spid="_x0000_s1027" type="#_x0000_t136" alt="" style="position:absolute;margin-left:0;margin-top:0;width:466.3pt;height:233.15pt;rotation:315;z-index:-251652096;mso-wrap-edited:f;mso-width-percent:0;mso-height-percent:0;mso-position-horizontal:center;mso-position-horizontal-relative:margin;mso-position-vertical:center;mso-position-vertical-relative:margin;mso-width-percent:0;mso-height-percent:0" o:allowincell="f" fillcolor="silver" stroked="f">
           <v:fill opacity=".5"/>
           <v:textpath style="font-family:&quot;Helvetica&quot;;font-size:1pt" string="BETA"/>
           <w10:wrap anchorx="margin" anchory="margin"/>
@@ -30898,7 +30918,7 @@
 </file>
 
 <file path=word/header2.xml><?xml version="1.0" encoding="utf-8"?>
-<w:hdr xmlns:wpc="http://schemas.microsoft.com/office/word/2010/wordprocessingCanvas" xmlns:cx="http://schemas.microsoft.com/office/drawing/2014/chartex" xmlns:cx1="http://schemas.microsoft.com/office/drawing/2015/9/8/chartex" xmlns:cx2="http://schemas.microsoft.com/office/drawing/2015/10/21/chartex" xmlns:cx3="http://schemas.microsoft.com/office/drawing/2016/5/9/chartex" xmlns:cx4="http://schemas.microsoft.com/office/drawing/2016/5/10/chartex" xmlns:cx5="http://schemas.microsoft.com/office/drawing/2016/5/11/chartex" xmlns:cx6="http://schemas.microsoft.com/office/drawing/2016/5/12/chartex" xmlns:cx7="http://schemas.microsoft.com/office/drawing/2016/5/13/chartex" xmlns:cx8="http://schemas.microsoft.com/office/drawing/2016/5/14/chartex" xmlns:mc="http://schemas.openxmlformats.org/markup-compatibility/2006" xmlns:aink="http://schemas.microsoft.com/office/drawing/2016/ink" xmlns:am3d="http://schemas.microsoft.com/office/drawing/2017/model3d" xmlns:o="urn:schemas-microsoft-com:office:office" xmlns:r="http://schemas.openxmlformats.org/officeDocument/2006/relationships" xmlns:m="http://schemas.openxmlformats.org/officeDocument/2006/math" xmlns:v="urn:schemas-microsoft-com:vml" xmlns:wp14="http://schemas.microsoft.com/office/word/2010/wordprocessingDrawing" xmlns:wp="http://schemas.openxmlformats.org/drawingml/2006/wordprocessingDrawing" xmlns:w10="urn:schemas-microsoft-com:office:word" xmlns:w="http://schemas.openxmlformats.org/wordprocessingml/2006/main" xmlns:w14="http://schemas.microsoft.com/office/word/2010/wordml" xmlns:w15="http://schemas.microsoft.com/office/word/2012/wordml" xmlns:w16cex="http://schemas.microsoft.com/office/word/2018/wordml/cex" xmlns:w16cid="http://schemas.microsoft.com/office/word/2016/wordml/cid" xmlns:w16="http://schemas.microsoft.com/office/word/2018/wordml" xmlns:w16se="http://schemas.microsoft.com/office/word/2015/wordml/symex" xmlns:wpg="http://schemas.microsoft.com/office/word/2010/wordprocessingGroup" xmlns:wpi="http://schemas.microsoft.com/office/word/2010/wordprocessingInk" xmlns:wne="http://schemas.microsoft.com/office/word/2006/wordml" xmlns:wps="http://schemas.microsoft.com/office/word/2010/wordprocessingShape" mc:Ignorable="w14 w15 w16se w16cid w16 w16cex wp14">
+<w:hdr xmlns:wpc="http://schemas.microsoft.com/office/word/2010/wordprocessingCanvas" xmlns:cx="http://schemas.microsoft.com/office/drawing/2014/chartex" xmlns:cx1="http://schemas.microsoft.com/office/drawing/2015/9/8/chartex" xmlns:cx2="http://schemas.microsoft.com/office/drawing/2015/10/21/chartex" xmlns:cx3="http://schemas.microsoft.com/office/drawing/2016/5/9/chartex" xmlns:cx4="http://schemas.microsoft.com/office/drawing/2016/5/10/chartex" xmlns:cx5="http://schemas.microsoft.com/office/drawing/2016/5/11/chartex" xmlns:cx6="http://schemas.microsoft.com/office/drawing/2016/5/12/chartex" xmlns:cx7="http://schemas.microsoft.com/office/drawing/2016/5/13/chartex" xmlns:cx8="http://schemas.microsoft.com/office/drawing/2016/5/14/chartex" xmlns:mc="http://schemas.openxmlformats.org/markup-compatibility/2006" xmlns:aink="http://schemas.microsoft.com/office/drawing/2016/ink" xmlns:am3d="http://schemas.microsoft.com/office/drawing/2017/model3d" xmlns:o="urn:schemas-microsoft-com:office:office" xmlns:r="http://schemas.openxmlformats.org/officeDocument/2006/relationships" xmlns:m="http://schemas.openxmlformats.org/officeDocument/2006/math" xmlns:v="urn:schemas-microsoft-com:vml" xmlns:wp14="http://schemas.microsoft.com/office/word/2010/wordprocessingDrawing" xmlns:wp="http://schemas.openxmlformats.org/drawingml/2006/wordprocessingDrawing" xmlns:w10="urn:schemas-microsoft-com:office:word" xmlns:w="http://schemas.openxmlformats.org/wordprocessingml/2006/main" xmlns:w14="http://schemas.microsoft.com/office/word/2010/wordml" xmlns:w15="http://schemas.microsoft.com/office/word/2012/wordml" xmlns:w16cex="http://schemas.microsoft.com/office/word/2018/wordml/cex" xmlns:w16cid="http://schemas.microsoft.com/office/word/2016/wordml/cid" xmlns:w16="http://schemas.microsoft.com/office/word/2018/wordml" xmlns:w16sdtdh="http://schemas.microsoft.com/office/word/2020/wordml/sdtdatahash" xmlns:w16se="http://schemas.microsoft.com/office/word/2015/wordml/symex" xmlns:wpg="http://schemas.microsoft.com/office/word/2010/wordprocessingGroup" xmlns:wpi="http://schemas.microsoft.com/office/word/2010/wordprocessingInk" xmlns:wne="http://schemas.microsoft.com/office/word/2006/wordml" xmlns:wps="http://schemas.microsoft.com/office/word/2010/wordprocessingShape" mc:Ignorable="w14 w15 w16se w16cid w16 w16cex w16sdtdh wp14">
   <w:p>
     <w:pPr>
       <w:pStyle w:val="Topptekst"/>
@@ -30933,7 +30953,7 @@
           </v:handles>
           <o:lock v:ext="edit" text="t" shapetype="t"/>
         </v:shapetype>
-        <v:shape id="PowerPlusWaterMarkObject1196647627" o:spid="_x0000_s2050" type="#_x0000_t136" alt="" style="position:absolute;left:0;text-align:left;margin-left:0;margin-top:0;width:466.3pt;height:233.15pt;rotation:315;z-index:-251650048;mso-wrap-edited:f;mso-width-percent:0;mso-height-percent:0;mso-position-horizontal:center;mso-position-horizontal-relative:margin;mso-position-vertical:center;mso-position-vertical-relative:margin;mso-width-percent:0;mso-height-percent:0" o:allowincell="f" fillcolor="silver" stroked="f">
+        <v:shape id="PowerPlusWaterMarkObject1196647627" o:spid="_x0000_s1026" type="#_x0000_t136" alt="" style="position:absolute;left:0;text-align:left;margin-left:0;margin-top:0;width:466.3pt;height:233.15pt;rotation:315;z-index:-251650048;mso-wrap-edited:f;mso-width-percent:0;mso-height-percent:0;mso-position-horizontal:center;mso-position-horizontal-relative:margin;mso-position-vertical:center;mso-position-vertical-relative:margin;mso-width-percent:0;mso-height-percent:0" o:allowincell="f" fillcolor="silver" stroked="f">
           <v:fill opacity=".5"/>
           <v:textpath style="font-family:&quot;Helvetica&quot;;font-size:1pt" string="BETA"/>
           <w10:wrap anchorx="margin" anchory="margin"/>
@@ -31001,7 +31021,7 @@
 </file>
 
 <file path=word/header3.xml><?xml version="1.0" encoding="utf-8"?>
-<w:hdr xmlns:wpc="http://schemas.microsoft.com/office/word/2010/wordprocessingCanvas" xmlns:cx="http://schemas.microsoft.com/office/drawing/2014/chartex" xmlns:cx1="http://schemas.microsoft.com/office/drawing/2015/9/8/chartex" xmlns:cx2="http://schemas.microsoft.com/office/drawing/2015/10/21/chartex" xmlns:cx3="http://schemas.microsoft.com/office/drawing/2016/5/9/chartex" xmlns:cx4="http://schemas.microsoft.com/office/drawing/2016/5/10/chartex" xmlns:cx5="http://schemas.microsoft.com/office/drawing/2016/5/11/chartex" xmlns:cx6="http://schemas.microsoft.com/office/drawing/2016/5/12/chartex" xmlns:cx7="http://schemas.microsoft.com/office/drawing/2016/5/13/chartex" xmlns:cx8="http://schemas.microsoft.com/office/drawing/2016/5/14/chartex" xmlns:mc="http://schemas.openxmlformats.org/markup-compatibility/2006" xmlns:aink="http://schemas.microsoft.com/office/drawing/2016/ink" xmlns:am3d="http://schemas.microsoft.com/office/drawing/2017/model3d" xmlns:o="urn:schemas-microsoft-com:office:office" xmlns:r="http://schemas.openxmlformats.org/officeDocument/2006/relationships" xmlns:m="http://schemas.openxmlformats.org/officeDocument/2006/math" xmlns:v="urn:schemas-microsoft-com:vml" xmlns:wp14="http://schemas.microsoft.com/office/word/2010/wordprocessingDrawing" xmlns:wp="http://schemas.openxmlformats.org/drawingml/2006/wordprocessingDrawing" xmlns:w10="urn:schemas-microsoft-com:office:word" xmlns:w="http://schemas.openxmlformats.org/wordprocessingml/2006/main" xmlns:w14="http://schemas.microsoft.com/office/word/2010/wordml" xmlns:w15="http://schemas.microsoft.com/office/word/2012/wordml" xmlns:w16cex="http://schemas.microsoft.com/office/word/2018/wordml/cex" xmlns:w16cid="http://schemas.microsoft.com/office/word/2016/wordml/cid" xmlns:w16="http://schemas.microsoft.com/office/word/2018/wordml" xmlns:w16se="http://schemas.microsoft.com/office/word/2015/wordml/symex" xmlns:wpg="http://schemas.microsoft.com/office/word/2010/wordprocessingGroup" xmlns:wpi="http://schemas.microsoft.com/office/word/2010/wordprocessingInk" xmlns:wne="http://schemas.microsoft.com/office/word/2006/wordml" xmlns:wps="http://schemas.microsoft.com/office/word/2010/wordprocessingShape" mc:Ignorable="w14 w15 w16se w16cid w16 w16cex wp14">
+<w:hdr xmlns:wpc="http://schemas.microsoft.com/office/word/2010/wordprocessingCanvas" xmlns:cx="http://schemas.microsoft.com/office/drawing/2014/chartex" xmlns:cx1="http://schemas.microsoft.com/office/drawing/2015/9/8/chartex" xmlns:cx2="http://schemas.microsoft.com/office/drawing/2015/10/21/chartex" xmlns:cx3="http://schemas.microsoft.com/office/drawing/2016/5/9/chartex" xmlns:cx4="http://schemas.microsoft.com/office/drawing/2016/5/10/chartex" xmlns:cx5="http://schemas.microsoft.com/office/drawing/2016/5/11/chartex" xmlns:cx6="http://schemas.microsoft.com/office/drawing/2016/5/12/chartex" xmlns:cx7="http://schemas.microsoft.com/office/drawing/2016/5/13/chartex" xmlns:cx8="http://schemas.microsoft.com/office/drawing/2016/5/14/chartex" xmlns:mc="http://schemas.openxmlformats.org/markup-compatibility/2006" xmlns:aink="http://schemas.microsoft.com/office/drawing/2016/ink" xmlns:am3d="http://schemas.microsoft.com/office/drawing/2017/model3d" xmlns:o="urn:schemas-microsoft-com:office:office" xmlns:r="http://schemas.openxmlformats.org/officeDocument/2006/relationships" xmlns:m="http://schemas.openxmlformats.org/officeDocument/2006/math" xmlns:v="urn:schemas-microsoft-com:vml" xmlns:wp14="http://schemas.microsoft.com/office/word/2010/wordprocessingDrawing" xmlns:wp="http://schemas.openxmlformats.org/drawingml/2006/wordprocessingDrawing" xmlns:w10="urn:schemas-microsoft-com:office:word" xmlns:w="http://schemas.openxmlformats.org/wordprocessingml/2006/main" xmlns:w14="http://schemas.microsoft.com/office/word/2010/wordml" xmlns:w15="http://schemas.microsoft.com/office/word/2012/wordml" xmlns:w16cex="http://schemas.microsoft.com/office/word/2018/wordml/cex" xmlns:w16cid="http://schemas.microsoft.com/office/word/2016/wordml/cid" xmlns:w16="http://schemas.microsoft.com/office/word/2018/wordml" xmlns:w16sdtdh="http://schemas.microsoft.com/office/word/2020/wordml/sdtdatahash" xmlns:w16se="http://schemas.microsoft.com/office/word/2015/wordml/symex" xmlns:wpg="http://schemas.microsoft.com/office/word/2010/wordprocessingGroup" xmlns:wpi="http://schemas.microsoft.com/office/word/2010/wordprocessingInk" xmlns:wne="http://schemas.microsoft.com/office/word/2006/wordml" xmlns:wps="http://schemas.microsoft.com/office/word/2010/wordprocessingShape" mc:Ignorable="w14 w15 w16se w16cid w16 w16cex w16sdtdh wp14">
   <w:p>
     <w:pPr>
       <w:pStyle w:val="Topptekst"/>
@@ -31036,7 +31056,7 @@
           </v:handles>
           <o:lock v:ext="edit" text="t" shapetype="t"/>
         </v:shapetype>
-        <v:shape id="PowerPlusWaterMarkObject1196647625" o:spid="_x0000_s2049" type="#_x0000_t136" alt="" style="position:absolute;left:0;text-align:left;margin-left:0;margin-top:0;width:466.3pt;height:233.15pt;rotation:315;z-index:-251654144;mso-wrap-edited:f;mso-width-percent:0;mso-height-percent:0;mso-position-horizontal:center;mso-position-horizontal-relative:margin;mso-position-vertical:center;mso-position-vertical-relative:margin;mso-width-percent:0;mso-height-percent:0" o:allowincell="f" fillcolor="silver" stroked="f">
+        <v:shape id="PowerPlusWaterMarkObject1196647625" o:spid="_x0000_s1025" type="#_x0000_t136" alt="" style="position:absolute;left:0;text-align:left;margin-left:0;margin-top:0;width:466.3pt;height:233.15pt;rotation:315;z-index:-251654144;mso-wrap-edited:f;mso-width-percent:0;mso-height-percent:0;mso-position-horizontal:center;mso-position-horizontal-relative:margin;mso-position-vertical:center;mso-position-vertical-relative:margin;mso-width-percent:0;mso-height-percent:0" o:allowincell="f" fillcolor="silver" stroked="f">
           <v:fill opacity=".5"/>
           <v:textpath style="font-family:&quot;Helvetica&quot;;font-size:1pt" string="BETA"/>
           <w10:wrap anchorx="margin" anchory="margin"/>
@@ -31113,7 +31133,7 @@
 </file>
 
 <file path=word/numbering.xml><?xml version="1.0" encoding="utf-8"?>
-<w:numbering xmlns:wpc="http://schemas.microsoft.com/office/word/2010/wordprocessingCanvas" xmlns:cx="http://schemas.microsoft.com/office/drawing/2014/chartex" xmlns:cx1="http://schemas.microsoft.com/office/drawing/2015/9/8/chartex" xmlns:cx2="http://schemas.microsoft.com/office/drawing/2015/10/21/chartex" xmlns:cx3="http://schemas.microsoft.com/office/drawing/2016/5/9/chartex" xmlns:cx4="http://schemas.microsoft.com/office/drawing/2016/5/10/chartex" xmlns:cx5="http://schemas.microsoft.com/office/drawing/2016/5/11/chartex" xmlns:cx6="http://schemas.microsoft.com/office/drawing/2016/5/12/chartex" xmlns:cx7="http://schemas.microsoft.com/office/drawing/2016/5/13/chartex" xmlns:cx8="http://schemas.microsoft.com/office/drawing/2016/5/14/chartex" xmlns:mc="http://schemas.openxmlformats.org/markup-compatibility/2006" xmlns:aink="http://schemas.microsoft.com/office/drawing/2016/ink" xmlns:am3d="http://schemas.microsoft.com/office/drawing/2017/model3d" xmlns:o="urn:schemas-microsoft-com:office:office" xmlns:r="http://schemas.openxmlformats.org/officeDocument/2006/relationships" xmlns:m="http://schemas.openxmlformats.org/officeDocument/2006/math" xmlns:v="urn:schemas-microsoft-com:vml" xmlns:wp14="http://schemas.microsoft.com/office/word/2010/wordprocessingDrawing" xmlns:wp="http://schemas.openxmlformats.org/drawingml/2006/wordprocessingDrawing" xmlns:w10="urn:schemas-microsoft-com:office:word" xmlns:w="http://schemas.openxmlformats.org/wordprocessingml/2006/main" xmlns:w14="http://schemas.microsoft.com/office/word/2010/wordml" xmlns:w15="http://schemas.microsoft.com/office/word/2012/wordml" xmlns:w16cex="http://schemas.microsoft.com/office/word/2018/wordml/cex" xmlns:w16cid="http://schemas.microsoft.com/office/word/2016/wordml/cid" xmlns:w16="http://schemas.microsoft.com/office/word/2018/wordml" xmlns:w16se="http://schemas.microsoft.com/office/word/2015/wordml/symex" xmlns:wpg="http://schemas.microsoft.com/office/word/2010/wordprocessingGroup" xmlns:wpi="http://schemas.microsoft.com/office/word/2010/wordprocessingInk" xmlns:wne="http://schemas.microsoft.com/office/word/2006/wordml" xmlns:wps="http://schemas.microsoft.com/office/word/2010/wordprocessingShape" mc:Ignorable="w14 w15 w16se w16cid w16 w16cex wp14">
+<w:numbering xmlns:wpc="http://schemas.microsoft.com/office/word/2010/wordprocessingCanvas" xmlns:cx="http://schemas.microsoft.com/office/drawing/2014/chartex" xmlns:cx1="http://schemas.microsoft.com/office/drawing/2015/9/8/chartex" xmlns:cx2="http://schemas.microsoft.com/office/drawing/2015/10/21/chartex" xmlns:cx3="http://schemas.microsoft.com/office/drawing/2016/5/9/chartex" xmlns:cx4="http://schemas.microsoft.com/office/drawing/2016/5/10/chartex" xmlns:cx5="http://schemas.microsoft.com/office/drawing/2016/5/11/chartex" xmlns:cx6="http://schemas.microsoft.com/office/drawing/2016/5/12/chartex" xmlns:cx7="http://schemas.microsoft.com/office/drawing/2016/5/13/chartex" xmlns:cx8="http://schemas.microsoft.com/office/drawing/2016/5/14/chartex" xmlns:mc="http://schemas.openxmlformats.org/markup-compatibility/2006" xmlns:aink="http://schemas.microsoft.com/office/drawing/2016/ink" xmlns:am3d="http://schemas.microsoft.com/office/drawing/2017/model3d" xmlns:o="urn:schemas-microsoft-com:office:office" xmlns:r="http://schemas.openxmlformats.org/officeDocument/2006/relationships" xmlns:m="http://schemas.openxmlformats.org/officeDocument/2006/math" xmlns:v="urn:schemas-microsoft-com:vml" xmlns:wp14="http://schemas.microsoft.com/office/word/2010/wordprocessingDrawing" xmlns:wp="http://schemas.openxmlformats.org/drawingml/2006/wordprocessingDrawing" xmlns:w10="urn:schemas-microsoft-com:office:word" xmlns:w="http://schemas.openxmlformats.org/wordprocessingml/2006/main" xmlns:w14="http://schemas.microsoft.com/office/word/2010/wordml" xmlns:w15="http://schemas.microsoft.com/office/word/2012/wordml" xmlns:w16cex="http://schemas.microsoft.com/office/word/2018/wordml/cex" xmlns:w16cid="http://schemas.microsoft.com/office/word/2016/wordml/cid" xmlns:w16="http://schemas.microsoft.com/office/word/2018/wordml" xmlns:w16sdtdh="http://schemas.microsoft.com/office/word/2020/wordml/sdtdatahash" xmlns:w16se="http://schemas.microsoft.com/office/word/2015/wordml/symex" xmlns:wpg="http://schemas.microsoft.com/office/word/2010/wordprocessingGroup" xmlns:wpi="http://schemas.microsoft.com/office/word/2010/wordprocessingInk" xmlns:wne="http://schemas.microsoft.com/office/word/2006/wordml" xmlns:wps="http://schemas.microsoft.com/office/word/2010/wordprocessingShape" mc:Ignorable="w14 w15 w16se w16cid w16 w16cex w16sdtdh wp14">
   <w:abstractNum w:abstractNumId="0" w15:restartNumberingAfterBreak="0">
     <w:nsid w:val="FFFFFF88"/>
     <w:multiLevelType w:val="singleLevel"/>
@@ -32622,7 +32642,7 @@
 </file>
 
 <file path=word/styles.xml><?xml version="1.0" encoding="utf-8"?>
-<w:styles xmlns:mc="http://schemas.openxmlformats.org/markup-compatibility/2006" xmlns:r="http://schemas.openxmlformats.org/officeDocument/2006/relationships" xmlns:w="http://schemas.openxmlformats.org/wordprocessingml/2006/main" xmlns:w14="http://schemas.microsoft.com/office/word/2010/wordml" xmlns:w15="http://schemas.microsoft.com/office/word/2012/wordml" xmlns:w16cex="http://schemas.microsoft.com/office/word/2018/wordml/cex" xmlns:w16cid="http://schemas.microsoft.com/office/word/2016/wordml/cid" xmlns:w16="http://schemas.microsoft.com/office/word/2018/wordml" xmlns:w16se="http://schemas.microsoft.com/office/word/2015/wordml/symex" mc:Ignorable="w14 w15 w16se w16cid w16 w16cex">
+<w:styles xmlns:mc="http://schemas.openxmlformats.org/markup-compatibility/2006" xmlns:r="http://schemas.openxmlformats.org/officeDocument/2006/relationships" xmlns:w="http://schemas.openxmlformats.org/wordprocessingml/2006/main" xmlns:w14="http://schemas.microsoft.com/office/word/2010/wordml" xmlns:w15="http://schemas.microsoft.com/office/word/2012/wordml" xmlns:w16cex="http://schemas.microsoft.com/office/word/2018/wordml/cex" xmlns:w16cid="http://schemas.microsoft.com/office/word/2016/wordml/cid" xmlns:w16="http://schemas.microsoft.com/office/word/2018/wordml" xmlns:w16sdtdh="http://schemas.microsoft.com/office/word/2020/wordml/sdtdatahash" xmlns:w16se="http://schemas.microsoft.com/office/word/2015/wordml/symex" mc:Ignorable="w14 w15 w16se w16cid w16 w16cex w16sdtdh">
   <w:docDefaults>
     <w:rPrDefault>
       <w:rPr>

</xml_diff>

<commit_message>
RELEASE: updated DOC, CHANGES.TXT, VERSION.TXT and version.txt
</commit_message>
<xml_diff>
--- a/bitvis_vip_axi/doc/axi_bfm_QuickRef.docx
+++ b/bitvis_vip_axi/doc/axi_bfm_QuickRef.docx
@@ -1,6 +1,6 @@
 
 <file path=word/document.xml><?xml version="1.0" encoding="utf-8"?>
-<w:document xmlns:wpc="http://schemas.microsoft.com/office/word/2010/wordprocessingCanvas" xmlns:cx="http://schemas.microsoft.com/office/drawing/2014/chartex" xmlns:cx1="http://schemas.microsoft.com/office/drawing/2015/9/8/chartex" xmlns:cx2="http://schemas.microsoft.com/office/drawing/2015/10/21/chartex" xmlns:cx3="http://schemas.microsoft.com/office/drawing/2016/5/9/chartex" xmlns:cx4="http://schemas.microsoft.com/office/drawing/2016/5/10/chartex" xmlns:cx5="http://schemas.microsoft.com/office/drawing/2016/5/11/chartex" xmlns:cx6="http://schemas.microsoft.com/office/drawing/2016/5/12/chartex" xmlns:cx7="http://schemas.microsoft.com/office/drawing/2016/5/13/chartex" xmlns:cx8="http://schemas.microsoft.com/office/drawing/2016/5/14/chartex" xmlns:mc="http://schemas.openxmlformats.org/markup-compatibility/2006" xmlns:aink="http://schemas.microsoft.com/office/drawing/2016/ink" xmlns:am3d="http://schemas.microsoft.com/office/drawing/2017/model3d" xmlns:o="urn:schemas-microsoft-com:office:office" xmlns:r="http://schemas.openxmlformats.org/officeDocument/2006/relationships" xmlns:m="http://schemas.openxmlformats.org/officeDocument/2006/math" xmlns:v="urn:schemas-microsoft-com:vml" xmlns:wp14="http://schemas.microsoft.com/office/word/2010/wordprocessingDrawing" xmlns:wp="http://schemas.openxmlformats.org/drawingml/2006/wordprocessingDrawing" xmlns:w10="urn:schemas-microsoft-com:office:word" xmlns:w="http://schemas.openxmlformats.org/wordprocessingml/2006/main" xmlns:w14="http://schemas.microsoft.com/office/word/2010/wordml" xmlns:w15="http://schemas.microsoft.com/office/word/2012/wordml" xmlns:w16cex="http://schemas.microsoft.com/office/word/2018/wordml/cex" xmlns:w16cid="http://schemas.microsoft.com/office/word/2016/wordml/cid" xmlns:w16="http://schemas.microsoft.com/office/word/2018/wordml" xmlns:w16sdtdh="http://schemas.microsoft.com/office/word/2020/wordml/sdtdatahash" xmlns:w16se="http://schemas.microsoft.com/office/word/2015/wordml/symex" xmlns:wpg="http://schemas.microsoft.com/office/word/2010/wordprocessingGroup" xmlns:wpi="http://schemas.microsoft.com/office/word/2010/wordprocessingInk" xmlns:wne="http://schemas.microsoft.com/office/word/2006/wordml" xmlns:wps="http://schemas.microsoft.com/office/word/2010/wordprocessingShape" mc:Ignorable="w14 w15 w16se w16cid w16 w16cex w16sdtdh wp14">
+<w:document xmlns:wpc="http://schemas.microsoft.com/office/word/2010/wordprocessingCanvas" xmlns:cx="http://schemas.microsoft.com/office/drawing/2014/chartex" xmlns:cx1="http://schemas.microsoft.com/office/drawing/2015/9/8/chartex" xmlns:cx2="http://schemas.microsoft.com/office/drawing/2015/10/21/chartex" xmlns:cx3="http://schemas.microsoft.com/office/drawing/2016/5/9/chartex" xmlns:cx4="http://schemas.microsoft.com/office/drawing/2016/5/10/chartex" xmlns:cx5="http://schemas.microsoft.com/office/drawing/2016/5/11/chartex" xmlns:cx6="http://schemas.microsoft.com/office/drawing/2016/5/12/chartex" xmlns:cx7="http://schemas.microsoft.com/office/drawing/2016/5/13/chartex" xmlns:cx8="http://schemas.microsoft.com/office/drawing/2016/5/14/chartex" xmlns:mc="http://schemas.openxmlformats.org/markup-compatibility/2006" xmlns:aink="http://schemas.microsoft.com/office/drawing/2016/ink" xmlns:am3d="http://schemas.microsoft.com/office/drawing/2017/model3d" xmlns:o="urn:schemas-microsoft-com:office:office" xmlns:oel="http://schemas.microsoft.com/office/2019/extlst" xmlns:r="http://schemas.openxmlformats.org/officeDocument/2006/relationships" xmlns:m="http://schemas.openxmlformats.org/officeDocument/2006/math" xmlns:v="urn:schemas-microsoft-com:vml" xmlns:wp14="http://schemas.microsoft.com/office/word/2010/wordprocessingDrawing" xmlns:wp="http://schemas.openxmlformats.org/drawingml/2006/wordprocessingDrawing" xmlns:w10="urn:schemas-microsoft-com:office:word" xmlns:w="http://schemas.openxmlformats.org/wordprocessingml/2006/main" xmlns:w14="http://schemas.microsoft.com/office/word/2010/wordml" xmlns:w15="http://schemas.microsoft.com/office/word/2012/wordml" xmlns:w16cex="http://schemas.microsoft.com/office/word/2018/wordml/cex" xmlns:w16cid="http://schemas.microsoft.com/office/word/2016/wordml/cid" xmlns:w16="http://schemas.microsoft.com/office/word/2018/wordml" xmlns:w16sdtdh="http://schemas.microsoft.com/office/word/2020/wordml/sdtdatahash" xmlns:w16se="http://schemas.microsoft.com/office/word/2015/wordml/symex" xmlns:wpg="http://schemas.microsoft.com/office/word/2010/wordprocessingGroup" xmlns:wpi="http://schemas.microsoft.com/office/word/2010/wordprocessingInk" xmlns:wne="http://schemas.microsoft.com/office/word/2006/wordml" xmlns:wps="http://schemas.microsoft.com/office/word/2010/wordprocessingShape" mc:Ignorable="w14 w15 w16se w16cid w16 w16cex w16sdtdh wp14">
   <w:body>
     <w:p>
       <w:pPr>
@@ -30128,7 +30128,7 @@
 </file>
 
 <file path=word/endnotes.xml><?xml version="1.0" encoding="utf-8"?>
-<w:endnotes xmlns:wpc="http://schemas.microsoft.com/office/word/2010/wordprocessingCanvas" xmlns:cx="http://schemas.microsoft.com/office/drawing/2014/chartex" xmlns:cx1="http://schemas.microsoft.com/office/drawing/2015/9/8/chartex" xmlns:cx2="http://schemas.microsoft.com/office/drawing/2015/10/21/chartex" xmlns:cx3="http://schemas.microsoft.com/office/drawing/2016/5/9/chartex" xmlns:cx4="http://schemas.microsoft.com/office/drawing/2016/5/10/chartex" xmlns:cx5="http://schemas.microsoft.com/office/drawing/2016/5/11/chartex" xmlns:cx6="http://schemas.microsoft.com/office/drawing/2016/5/12/chartex" xmlns:cx7="http://schemas.microsoft.com/office/drawing/2016/5/13/chartex" xmlns:cx8="http://schemas.microsoft.com/office/drawing/2016/5/14/chartex" xmlns:mc="http://schemas.openxmlformats.org/markup-compatibility/2006" xmlns:aink="http://schemas.microsoft.com/office/drawing/2016/ink" xmlns:am3d="http://schemas.microsoft.com/office/drawing/2017/model3d" xmlns:o="urn:schemas-microsoft-com:office:office" xmlns:r="http://schemas.openxmlformats.org/officeDocument/2006/relationships" xmlns:m="http://schemas.openxmlformats.org/officeDocument/2006/math" xmlns:v="urn:schemas-microsoft-com:vml" xmlns:wp14="http://schemas.microsoft.com/office/word/2010/wordprocessingDrawing" xmlns:wp="http://schemas.openxmlformats.org/drawingml/2006/wordprocessingDrawing" xmlns:w10="urn:schemas-microsoft-com:office:word" xmlns:w="http://schemas.openxmlformats.org/wordprocessingml/2006/main" xmlns:w14="http://schemas.microsoft.com/office/word/2010/wordml" xmlns:w15="http://schemas.microsoft.com/office/word/2012/wordml" xmlns:w16cex="http://schemas.microsoft.com/office/word/2018/wordml/cex" xmlns:w16cid="http://schemas.microsoft.com/office/word/2016/wordml/cid" xmlns:w16="http://schemas.microsoft.com/office/word/2018/wordml" xmlns:w16sdtdh="http://schemas.microsoft.com/office/word/2020/wordml/sdtdatahash" xmlns:w16se="http://schemas.microsoft.com/office/word/2015/wordml/symex" xmlns:wpg="http://schemas.microsoft.com/office/word/2010/wordprocessingGroup" xmlns:wpi="http://schemas.microsoft.com/office/word/2010/wordprocessingInk" xmlns:wne="http://schemas.microsoft.com/office/word/2006/wordml" xmlns:wps="http://schemas.microsoft.com/office/word/2010/wordprocessingShape" mc:Ignorable="w14 w15 w16se w16cid w16 w16cex w16sdtdh wp14">
+<w:endnotes xmlns:wpc="http://schemas.microsoft.com/office/word/2010/wordprocessingCanvas" xmlns:cx="http://schemas.microsoft.com/office/drawing/2014/chartex" xmlns:cx1="http://schemas.microsoft.com/office/drawing/2015/9/8/chartex" xmlns:cx2="http://schemas.microsoft.com/office/drawing/2015/10/21/chartex" xmlns:cx3="http://schemas.microsoft.com/office/drawing/2016/5/9/chartex" xmlns:cx4="http://schemas.microsoft.com/office/drawing/2016/5/10/chartex" xmlns:cx5="http://schemas.microsoft.com/office/drawing/2016/5/11/chartex" xmlns:cx6="http://schemas.microsoft.com/office/drawing/2016/5/12/chartex" xmlns:cx7="http://schemas.microsoft.com/office/drawing/2016/5/13/chartex" xmlns:cx8="http://schemas.microsoft.com/office/drawing/2016/5/14/chartex" xmlns:mc="http://schemas.openxmlformats.org/markup-compatibility/2006" xmlns:aink="http://schemas.microsoft.com/office/drawing/2016/ink" xmlns:am3d="http://schemas.microsoft.com/office/drawing/2017/model3d" xmlns:o="urn:schemas-microsoft-com:office:office" xmlns:oel="http://schemas.microsoft.com/office/2019/extlst" xmlns:r="http://schemas.openxmlformats.org/officeDocument/2006/relationships" xmlns:m="http://schemas.openxmlformats.org/officeDocument/2006/math" xmlns:v="urn:schemas-microsoft-com:vml" xmlns:wp14="http://schemas.microsoft.com/office/word/2010/wordprocessingDrawing" xmlns:wp="http://schemas.openxmlformats.org/drawingml/2006/wordprocessingDrawing" xmlns:w10="urn:schemas-microsoft-com:office:word" xmlns:w="http://schemas.openxmlformats.org/wordprocessingml/2006/main" xmlns:w14="http://schemas.microsoft.com/office/word/2010/wordml" xmlns:w15="http://schemas.microsoft.com/office/word/2012/wordml" xmlns:w16cex="http://schemas.microsoft.com/office/word/2018/wordml/cex" xmlns:w16cid="http://schemas.microsoft.com/office/word/2016/wordml/cid" xmlns:w16="http://schemas.microsoft.com/office/word/2018/wordml" xmlns:w16sdtdh="http://schemas.microsoft.com/office/word/2020/wordml/sdtdatahash" xmlns:w16se="http://schemas.microsoft.com/office/word/2015/wordml/symex" xmlns:wpg="http://schemas.microsoft.com/office/word/2010/wordprocessingGroup" xmlns:wpi="http://schemas.microsoft.com/office/word/2010/wordprocessingInk" xmlns:wne="http://schemas.microsoft.com/office/word/2006/wordml" xmlns:wps="http://schemas.microsoft.com/office/word/2010/wordprocessingShape" mc:Ignorable="w14 w15 w16se w16cid w16 w16cex w16sdtdh wp14">
   <w:endnote w:type="separator" w:id="-1">
     <w:p>
       <w:pPr>
@@ -30167,7 +30167,7 @@
 </file>
 
 <file path=word/footer1.xml><?xml version="1.0" encoding="utf-8"?>
-<w:ftr xmlns:wpc="http://schemas.microsoft.com/office/word/2010/wordprocessingCanvas" xmlns:cx="http://schemas.microsoft.com/office/drawing/2014/chartex" xmlns:cx1="http://schemas.microsoft.com/office/drawing/2015/9/8/chartex" xmlns:cx2="http://schemas.microsoft.com/office/drawing/2015/10/21/chartex" xmlns:cx3="http://schemas.microsoft.com/office/drawing/2016/5/9/chartex" xmlns:cx4="http://schemas.microsoft.com/office/drawing/2016/5/10/chartex" xmlns:cx5="http://schemas.microsoft.com/office/drawing/2016/5/11/chartex" xmlns:cx6="http://schemas.microsoft.com/office/drawing/2016/5/12/chartex" xmlns:cx7="http://schemas.microsoft.com/office/drawing/2016/5/13/chartex" xmlns:cx8="http://schemas.microsoft.com/office/drawing/2016/5/14/chartex" xmlns:mc="http://schemas.openxmlformats.org/markup-compatibility/2006" xmlns:aink="http://schemas.microsoft.com/office/drawing/2016/ink" xmlns:am3d="http://schemas.microsoft.com/office/drawing/2017/model3d" xmlns:o="urn:schemas-microsoft-com:office:office" xmlns:r="http://schemas.openxmlformats.org/officeDocument/2006/relationships" xmlns:m="http://schemas.openxmlformats.org/officeDocument/2006/math" xmlns:v="urn:schemas-microsoft-com:vml" xmlns:wp14="http://schemas.microsoft.com/office/word/2010/wordprocessingDrawing" xmlns:wp="http://schemas.openxmlformats.org/drawingml/2006/wordprocessingDrawing" xmlns:w10="urn:schemas-microsoft-com:office:word" xmlns:w="http://schemas.openxmlformats.org/wordprocessingml/2006/main" xmlns:w14="http://schemas.microsoft.com/office/word/2010/wordml" xmlns:w15="http://schemas.microsoft.com/office/word/2012/wordml" xmlns:w16cex="http://schemas.microsoft.com/office/word/2018/wordml/cex" xmlns:w16cid="http://schemas.microsoft.com/office/word/2016/wordml/cid" xmlns:w16="http://schemas.microsoft.com/office/word/2018/wordml" xmlns:w16sdtdh="http://schemas.microsoft.com/office/word/2020/wordml/sdtdatahash" xmlns:w16se="http://schemas.microsoft.com/office/word/2015/wordml/symex" xmlns:wpg="http://schemas.microsoft.com/office/word/2010/wordprocessingGroup" xmlns:wpi="http://schemas.microsoft.com/office/word/2010/wordprocessingInk" xmlns:wne="http://schemas.microsoft.com/office/word/2006/wordml" xmlns:wps="http://schemas.microsoft.com/office/word/2010/wordprocessingShape" mc:Ignorable="w14 w15 w16se w16cid w16 w16cex w16sdtdh wp14">
+<w:ftr xmlns:wpc="http://schemas.microsoft.com/office/word/2010/wordprocessingCanvas" xmlns:cx="http://schemas.microsoft.com/office/drawing/2014/chartex" xmlns:cx1="http://schemas.microsoft.com/office/drawing/2015/9/8/chartex" xmlns:cx2="http://schemas.microsoft.com/office/drawing/2015/10/21/chartex" xmlns:cx3="http://schemas.microsoft.com/office/drawing/2016/5/9/chartex" xmlns:cx4="http://schemas.microsoft.com/office/drawing/2016/5/10/chartex" xmlns:cx5="http://schemas.microsoft.com/office/drawing/2016/5/11/chartex" xmlns:cx6="http://schemas.microsoft.com/office/drawing/2016/5/12/chartex" xmlns:cx7="http://schemas.microsoft.com/office/drawing/2016/5/13/chartex" xmlns:cx8="http://schemas.microsoft.com/office/drawing/2016/5/14/chartex" xmlns:mc="http://schemas.openxmlformats.org/markup-compatibility/2006" xmlns:aink="http://schemas.microsoft.com/office/drawing/2016/ink" xmlns:am3d="http://schemas.microsoft.com/office/drawing/2017/model3d" xmlns:o="urn:schemas-microsoft-com:office:office" xmlns:oel="http://schemas.microsoft.com/office/2019/extlst" xmlns:r="http://schemas.openxmlformats.org/officeDocument/2006/relationships" xmlns:m="http://schemas.openxmlformats.org/officeDocument/2006/math" xmlns:v="urn:schemas-microsoft-com:vml" xmlns:wp14="http://schemas.microsoft.com/office/word/2010/wordprocessingDrawing" xmlns:wp="http://schemas.openxmlformats.org/drawingml/2006/wordprocessingDrawing" xmlns:w10="urn:schemas-microsoft-com:office:word" xmlns:w="http://schemas.openxmlformats.org/wordprocessingml/2006/main" xmlns:w14="http://schemas.microsoft.com/office/word/2010/wordml" xmlns:w15="http://schemas.microsoft.com/office/word/2012/wordml" xmlns:w16cex="http://schemas.microsoft.com/office/word/2018/wordml/cex" xmlns:w16cid="http://schemas.microsoft.com/office/word/2016/wordml/cid" xmlns:w16="http://schemas.microsoft.com/office/word/2018/wordml" xmlns:w16sdtdh="http://schemas.microsoft.com/office/word/2020/wordml/sdtdatahash" xmlns:w16se="http://schemas.microsoft.com/office/word/2015/wordml/symex" xmlns:wpg="http://schemas.microsoft.com/office/word/2010/wordprocessingGroup" xmlns:wpi="http://schemas.microsoft.com/office/word/2010/wordprocessingInk" xmlns:wne="http://schemas.microsoft.com/office/word/2006/wordml" xmlns:wps="http://schemas.microsoft.com/office/word/2010/wordprocessingShape" mc:Ignorable="w14 w15 w16se w16cid w16 w16cex w16sdtdh wp14">
   <w:p>
     <w:pPr>
       <w:pStyle w:val="Bunntekst"/>
@@ -30205,7 +30205,7 @@
 </file>
 
 <file path=word/footer2.xml><?xml version="1.0" encoding="utf-8"?>
-<w:ftr xmlns:wpc="http://schemas.microsoft.com/office/word/2010/wordprocessingCanvas" xmlns:cx="http://schemas.microsoft.com/office/drawing/2014/chartex" xmlns:cx1="http://schemas.microsoft.com/office/drawing/2015/9/8/chartex" xmlns:cx2="http://schemas.microsoft.com/office/drawing/2015/10/21/chartex" xmlns:cx3="http://schemas.microsoft.com/office/drawing/2016/5/9/chartex" xmlns:cx4="http://schemas.microsoft.com/office/drawing/2016/5/10/chartex" xmlns:cx5="http://schemas.microsoft.com/office/drawing/2016/5/11/chartex" xmlns:cx6="http://schemas.microsoft.com/office/drawing/2016/5/12/chartex" xmlns:cx7="http://schemas.microsoft.com/office/drawing/2016/5/13/chartex" xmlns:cx8="http://schemas.microsoft.com/office/drawing/2016/5/14/chartex" xmlns:mc="http://schemas.openxmlformats.org/markup-compatibility/2006" xmlns:aink="http://schemas.microsoft.com/office/drawing/2016/ink" xmlns:am3d="http://schemas.microsoft.com/office/drawing/2017/model3d" xmlns:o="urn:schemas-microsoft-com:office:office" xmlns:r="http://schemas.openxmlformats.org/officeDocument/2006/relationships" xmlns:m="http://schemas.openxmlformats.org/officeDocument/2006/math" xmlns:v="urn:schemas-microsoft-com:vml" xmlns:wp14="http://schemas.microsoft.com/office/word/2010/wordprocessingDrawing" xmlns:wp="http://schemas.openxmlformats.org/drawingml/2006/wordprocessingDrawing" xmlns:w10="urn:schemas-microsoft-com:office:word" xmlns:w="http://schemas.openxmlformats.org/wordprocessingml/2006/main" xmlns:w14="http://schemas.microsoft.com/office/word/2010/wordml" xmlns:w15="http://schemas.microsoft.com/office/word/2012/wordml" xmlns:w16cex="http://schemas.microsoft.com/office/word/2018/wordml/cex" xmlns:w16cid="http://schemas.microsoft.com/office/word/2016/wordml/cid" xmlns:w16="http://schemas.microsoft.com/office/word/2018/wordml" xmlns:w16sdtdh="http://schemas.microsoft.com/office/word/2020/wordml/sdtdatahash" xmlns:w16se="http://schemas.microsoft.com/office/word/2015/wordml/symex" xmlns:wpg="http://schemas.microsoft.com/office/word/2010/wordprocessingGroup" xmlns:wpi="http://schemas.microsoft.com/office/word/2010/wordprocessingInk" xmlns:wne="http://schemas.microsoft.com/office/word/2006/wordml" xmlns:wps="http://schemas.microsoft.com/office/word/2010/wordprocessingShape" mc:Ignorable="w14 w15 w16se w16cid w16 w16cex w16sdtdh wp14">
+<w:ftr xmlns:wpc="http://schemas.microsoft.com/office/word/2010/wordprocessingCanvas" xmlns:cx="http://schemas.microsoft.com/office/drawing/2014/chartex" xmlns:cx1="http://schemas.microsoft.com/office/drawing/2015/9/8/chartex" xmlns:cx2="http://schemas.microsoft.com/office/drawing/2015/10/21/chartex" xmlns:cx3="http://schemas.microsoft.com/office/drawing/2016/5/9/chartex" xmlns:cx4="http://schemas.microsoft.com/office/drawing/2016/5/10/chartex" xmlns:cx5="http://schemas.microsoft.com/office/drawing/2016/5/11/chartex" xmlns:cx6="http://schemas.microsoft.com/office/drawing/2016/5/12/chartex" xmlns:cx7="http://schemas.microsoft.com/office/drawing/2016/5/13/chartex" xmlns:cx8="http://schemas.microsoft.com/office/drawing/2016/5/14/chartex" xmlns:mc="http://schemas.openxmlformats.org/markup-compatibility/2006" xmlns:aink="http://schemas.microsoft.com/office/drawing/2016/ink" xmlns:am3d="http://schemas.microsoft.com/office/drawing/2017/model3d" xmlns:o="urn:schemas-microsoft-com:office:office" xmlns:oel="http://schemas.microsoft.com/office/2019/extlst" xmlns:r="http://schemas.openxmlformats.org/officeDocument/2006/relationships" xmlns:m="http://schemas.openxmlformats.org/officeDocument/2006/math" xmlns:v="urn:schemas-microsoft-com:vml" xmlns:wp14="http://schemas.microsoft.com/office/word/2010/wordprocessingDrawing" xmlns:wp="http://schemas.openxmlformats.org/drawingml/2006/wordprocessingDrawing" xmlns:w10="urn:schemas-microsoft-com:office:word" xmlns:w="http://schemas.openxmlformats.org/wordprocessingml/2006/main" xmlns:w14="http://schemas.microsoft.com/office/word/2010/wordml" xmlns:w15="http://schemas.microsoft.com/office/word/2012/wordml" xmlns:w16cex="http://schemas.microsoft.com/office/word/2018/wordml/cex" xmlns:w16cid="http://schemas.microsoft.com/office/word/2016/wordml/cid" xmlns:w16="http://schemas.microsoft.com/office/word/2018/wordml" xmlns:w16sdtdh="http://schemas.microsoft.com/office/word/2020/wordml/sdtdatahash" xmlns:w16se="http://schemas.microsoft.com/office/word/2015/wordml/symex" xmlns:wpg="http://schemas.microsoft.com/office/word/2010/wordprocessingGroup" xmlns:wpi="http://schemas.microsoft.com/office/word/2010/wordprocessingInk" xmlns:wne="http://schemas.microsoft.com/office/word/2006/wordml" xmlns:wps="http://schemas.microsoft.com/office/word/2010/wordprocessingShape" mc:Ignorable="w14 w15 w16se w16cid w16 w16cex w16sdtdh wp14">
   <w:p>
     <w:pPr>
       <w:pStyle w:val="Bunntekst"/>
@@ -30427,7 +30427,7 @@
               <w:sz w:val="14"/>
               <w:lang w:val="sq-AL"/>
             </w:rPr>
-            <w:t>ersion 0.</w:t>
+            <w:t xml:space="preserve">ersion </w:t>
           </w:r>
           <w:r>
             <w:rPr>
@@ -30437,7 +30437,27 @@
               <w:sz w:val="14"/>
               <w:lang w:val="sq-AL"/>
             </w:rPr>
-            <w:t>2</w:t>
+            <w:t>1</w:t>
+          </w:r>
+          <w:r>
+            <w:rPr>
+              <w:rFonts w:ascii="Helvetica" w:hAnsi="Helvetica" w:cs="Arial"/>
+              <w:b/>
+              <w:color w:val="1381C4"/>
+              <w:sz w:val="14"/>
+              <w:lang w:val="sq-AL"/>
+            </w:rPr>
+            <w:t>.</w:t>
+          </w:r>
+          <w:r>
+            <w:rPr>
+              <w:rFonts w:ascii="Helvetica" w:hAnsi="Helvetica" w:cs="Arial"/>
+              <w:b/>
+              <w:color w:val="1381C4"/>
+              <w:sz w:val="14"/>
+              <w:lang w:val="sq-AL"/>
+            </w:rPr>
+            <w:t>0</w:t>
           </w:r>
           <w:r>
             <w:rPr>
@@ -30503,7 +30523,7 @@
               <w:sz w:val="14"/>
               <w:lang w:val="en-US"/>
             </w:rPr>
-            <w:t>2021-10-21</w:t>
+            <w:t>2023-03-10</w:t>
           </w:r>
           <w:r>
             <w:rPr>
@@ -30617,7 +30637,7 @@
 </file>
 
 <file path=word/footer3.xml><?xml version="1.0" encoding="utf-8"?>
-<w:ftr xmlns:wpc="http://schemas.microsoft.com/office/word/2010/wordprocessingCanvas" xmlns:cx="http://schemas.microsoft.com/office/drawing/2014/chartex" xmlns:cx1="http://schemas.microsoft.com/office/drawing/2015/9/8/chartex" xmlns:cx2="http://schemas.microsoft.com/office/drawing/2015/10/21/chartex" xmlns:cx3="http://schemas.microsoft.com/office/drawing/2016/5/9/chartex" xmlns:cx4="http://schemas.microsoft.com/office/drawing/2016/5/10/chartex" xmlns:cx5="http://schemas.microsoft.com/office/drawing/2016/5/11/chartex" xmlns:cx6="http://schemas.microsoft.com/office/drawing/2016/5/12/chartex" xmlns:cx7="http://schemas.microsoft.com/office/drawing/2016/5/13/chartex" xmlns:cx8="http://schemas.microsoft.com/office/drawing/2016/5/14/chartex" xmlns:mc="http://schemas.openxmlformats.org/markup-compatibility/2006" xmlns:aink="http://schemas.microsoft.com/office/drawing/2016/ink" xmlns:am3d="http://schemas.microsoft.com/office/drawing/2017/model3d" xmlns:o="urn:schemas-microsoft-com:office:office" xmlns:r="http://schemas.openxmlformats.org/officeDocument/2006/relationships" xmlns:m="http://schemas.openxmlformats.org/officeDocument/2006/math" xmlns:v="urn:schemas-microsoft-com:vml" xmlns:wp14="http://schemas.microsoft.com/office/word/2010/wordprocessingDrawing" xmlns:wp="http://schemas.openxmlformats.org/drawingml/2006/wordprocessingDrawing" xmlns:w10="urn:schemas-microsoft-com:office:word" xmlns:w="http://schemas.openxmlformats.org/wordprocessingml/2006/main" xmlns:w14="http://schemas.microsoft.com/office/word/2010/wordml" xmlns:w15="http://schemas.microsoft.com/office/word/2012/wordml" xmlns:w16cex="http://schemas.microsoft.com/office/word/2018/wordml/cex" xmlns:w16cid="http://schemas.microsoft.com/office/word/2016/wordml/cid" xmlns:w16="http://schemas.microsoft.com/office/word/2018/wordml" xmlns:w16sdtdh="http://schemas.microsoft.com/office/word/2020/wordml/sdtdatahash" xmlns:w16se="http://schemas.microsoft.com/office/word/2015/wordml/symex" xmlns:wpg="http://schemas.microsoft.com/office/word/2010/wordprocessingGroup" xmlns:wpi="http://schemas.microsoft.com/office/word/2010/wordprocessingInk" xmlns:wne="http://schemas.microsoft.com/office/word/2006/wordml" xmlns:wps="http://schemas.microsoft.com/office/word/2010/wordprocessingShape" mc:Ignorable="w14 w15 w16se w16cid w16 w16cex w16sdtdh wp14">
+<w:ftr xmlns:wpc="http://schemas.microsoft.com/office/word/2010/wordprocessingCanvas" xmlns:cx="http://schemas.microsoft.com/office/drawing/2014/chartex" xmlns:cx1="http://schemas.microsoft.com/office/drawing/2015/9/8/chartex" xmlns:cx2="http://schemas.microsoft.com/office/drawing/2015/10/21/chartex" xmlns:cx3="http://schemas.microsoft.com/office/drawing/2016/5/9/chartex" xmlns:cx4="http://schemas.microsoft.com/office/drawing/2016/5/10/chartex" xmlns:cx5="http://schemas.microsoft.com/office/drawing/2016/5/11/chartex" xmlns:cx6="http://schemas.microsoft.com/office/drawing/2016/5/12/chartex" xmlns:cx7="http://schemas.microsoft.com/office/drawing/2016/5/13/chartex" xmlns:cx8="http://schemas.microsoft.com/office/drawing/2016/5/14/chartex" xmlns:mc="http://schemas.openxmlformats.org/markup-compatibility/2006" xmlns:aink="http://schemas.microsoft.com/office/drawing/2016/ink" xmlns:am3d="http://schemas.microsoft.com/office/drawing/2017/model3d" xmlns:o="urn:schemas-microsoft-com:office:office" xmlns:oel="http://schemas.microsoft.com/office/2019/extlst" xmlns:r="http://schemas.openxmlformats.org/officeDocument/2006/relationships" xmlns:m="http://schemas.openxmlformats.org/officeDocument/2006/math" xmlns:v="urn:schemas-microsoft-com:vml" xmlns:wp14="http://schemas.microsoft.com/office/word/2010/wordprocessingDrawing" xmlns:wp="http://schemas.openxmlformats.org/drawingml/2006/wordprocessingDrawing" xmlns:w10="urn:schemas-microsoft-com:office:word" xmlns:w="http://schemas.openxmlformats.org/wordprocessingml/2006/main" xmlns:w14="http://schemas.microsoft.com/office/word/2010/wordml" xmlns:w15="http://schemas.microsoft.com/office/word/2012/wordml" xmlns:w16cex="http://schemas.microsoft.com/office/word/2018/wordml/cex" xmlns:w16cid="http://schemas.microsoft.com/office/word/2016/wordml/cid" xmlns:w16="http://schemas.microsoft.com/office/word/2018/wordml" xmlns:w16sdtdh="http://schemas.microsoft.com/office/word/2020/wordml/sdtdatahash" xmlns:w16se="http://schemas.microsoft.com/office/word/2015/wordml/symex" xmlns:wpg="http://schemas.microsoft.com/office/word/2010/wordprocessingGroup" xmlns:wpi="http://schemas.microsoft.com/office/word/2010/wordprocessingInk" xmlns:wne="http://schemas.microsoft.com/office/word/2006/wordml" xmlns:wps="http://schemas.microsoft.com/office/word/2010/wordprocessingShape" mc:Ignorable="w14 w15 w16se w16cid w16 w16cex w16sdtdh wp14">
   <w:p>
     <w:pPr>
       <w:rPr>
@@ -30833,7 +30853,7 @@
 </file>
 
 <file path=word/footnotes.xml><?xml version="1.0" encoding="utf-8"?>
-<w:footnotes xmlns:wpc="http://schemas.microsoft.com/office/word/2010/wordprocessingCanvas" xmlns:cx="http://schemas.microsoft.com/office/drawing/2014/chartex" xmlns:cx1="http://schemas.microsoft.com/office/drawing/2015/9/8/chartex" xmlns:cx2="http://schemas.microsoft.com/office/drawing/2015/10/21/chartex" xmlns:cx3="http://schemas.microsoft.com/office/drawing/2016/5/9/chartex" xmlns:cx4="http://schemas.microsoft.com/office/drawing/2016/5/10/chartex" xmlns:cx5="http://schemas.microsoft.com/office/drawing/2016/5/11/chartex" xmlns:cx6="http://schemas.microsoft.com/office/drawing/2016/5/12/chartex" xmlns:cx7="http://schemas.microsoft.com/office/drawing/2016/5/13/chartex" xmlns:cx8="http://schemas.microsoft.com/office/drawing/2016/5/14/chartex" xmlns:mc="http://schemas.openxmlformats.org/markup-compatibility/2006" xmlns:aink="http://schemas.microsoft.com/office/drawing/2016/ink" xmlns:am3d="http://schemas.microsoft.com/office/drawing/2017/model3d" xmlns:o="urn:schemas-microsoft-com:office:office" xmlns:r="http://schemas.openxmlformats.org/officeDocument/2006/relationships" xmlns:m="http://schemas.openxmlformats.org/officeDocument/2006/math" xmlns:v="urn:schemas-microsoft-com:vml" xmlns:wp14="http://schemas.microsoft.com/office/word/2010/wordprocessingDrawing" xmlns:wp="http://schemas.openxmlformats.org/drawingml/2006/wordprocessingDrawing" xmlns:w10="urn:schemas-microsoft-com:office:word" xmlns:w="http://schemas.openxmlformats.org/wordprocessingml/2006/main" xmlns:w14="http://schemas.microsoft.com/office/word/2010/wordml" xmlns:w15="http://schemas.microsoft.com/office/word/2012/wordml" xmlns:w16cex="http://schemas.microsoft.com/office/word/2018/wordml/cex" xmlns:w16cid="http://schemas.microsoft.com/office/word/2016/wordml/cid" xmlns:w16="http://schemas.microsoft.com/office/word/2018/wordml" xmlns:w16sdtdh="http://schemas.microsoft.com/office/word/2020/wordml/sdtdatahash" xmlns:w16se="http://schemas.microsoft.com/office/word/2015/wordml/symex" xmlns:wpg="http://schemas.microsoft.com/office/word/2010/wordprocessingGroup" xmlns:wpi="http://schemas.microsoft.com/office/word/2010/wordprocessingInk" xmlns:wne="http://schemas.microsoft.com/office/word/2006/wordml" xmlns:wps="http://schemas.microsoft.com/office/word/2010/wordprocessingShape" mc:Ignorable="w14 w15 w16se w16cid w16 w16cex w16sdtdh wp14">
+<w:footnotes xmlns:wpc="http://schemas.microsoft.com/office/word/2010/wordprocessingCanvas" xmlns:cx="http://schemas.microsoft.com/office/drawing/2014/chartex" xmlns:cx1="http://schemas.microsoft.com/office/drawing/2015/9/8/chartex" xmlns:cx2="http://schemas.microsoft.com/office/drawing/2015/10/21/chartex" xmlns:cx3="http://schemas.microsoft.com/office/drawing/2016/5/9/chartex" xmlns:cx4="http://schemas.microsoft.com/office/drawing/2016/5/10/chartex" xmlns:cx5="http://schemas.microsoft.com/office/drawing/2016/5/11/chartex" xmlns:cx6="http://schemas.microsoft.com/office/drawing/2016/5/12/chartex" xmlns:cx7="http://schemas.microsoft.com/office/drawing/2016/5/13/chartex" xmlns:cx8="http://schemas.microsoft.com/office/drawing/2016/5/14/chartex" xmlns:mc="http://schemas.openxmlformats.org/markup-compatibility/2006" xmlns:aink="http://schemas.microsoft.com/office/drawing/2016/ink" xmlns:am3d="http://schemas.microsoft.com/office/drawing/2017/model3d" xmlns:o="urn:schemas-microsoft-com:office:office" xmlns:oel="http://schemas.microsoft.com/office/2019/extlst" xmlns:r="http://schemas.openxmlformats.org/officeDocument/2006/relationships" xmlns:m="http://schemas.openxmlformats.org/officeDocument/2006/math" xmlns:v="urn:schemas-microsoft-com:vml" xmlns:wp14="http://schemas.microsoft.com/office/word/2010/wordprocessingDrawing" xmlns:wp="http://schemas.openxmlformats.org/drawingml/2006/wordprocessingDrawing" xmlns:w10="urn:schemas-microsoft-com:office:word" xmlns:w="http://schemas.openxmlformats.org/wordprocessingml/2006/main" xmlns:w14="http://schemas.microsoft.com/office/word/2010/wordml" xmlns:w15="http://schemas.microsoft.com/office/word/2012/wordml" xmlns:w16cex="http://schemas.microsoft.com/office/word/2018/wordml/cex" xmlns:w16cid="http://schemas.microsoft.com/office/word/2016/wordml/cid" xmlns:w16="http://schemas.microsoft.com/office/word/2018/wordml" xmlns:w16sdtdh="http://schemas.microsoft.com/office/word/2020/wordml/sdtdatahash" xmlns:w16se="http://schemas.microsoft.com/office/word/2015/wordml/symex" xmlns:wpg="http://schemas.microsoft.com/office/word/2010/wordprocessingGroup" xmlns:wpi="http://schemas.microsoft.com/office/word/2010/wordprocessingInk" xmlns:wne="http://schemas.microsoft.com/office/word/2006/wordml" xmlns:wps="http://schemas.microsoft.com/office/word/2010/wordprocessingShape" mc:Ignorable="w14 w15 w16se w16cid w16 w16cex w16sdtdh wp14">
   <w:footnote w:type="separator" w:id="-1">
     <w:p>
       <w:pPr>
@@ -30872,94 +30892,22 @@
 </file>
 
 <file path=word/header1.xml><?xml version="1.0" encoding="utf-8"?>
-<w:hdr xmlns:wpc="http://schemas.microsoft.com/office/word/2010/wordprocessingCanvas" xmlns:cx="http://schemas.microsoft.com/office/drawing/2014/chartex" xmlns:cx1="http://schemas.microsoft.com/office/drawing/2015/9/8/chartex" xmlns:cx2="http://schemas.microsoft.com/office/drawing/2015/10/21/chartex" xmlns:cx3="http://schemas.microsoft.com/office/drawing/2016/5/9/chartex" xmlns:cx4="http://schemas.microsoft.com/office/drawing/2016/5/10/chartex" xmlns:cx5="http://schemas.microsoft.com/office/drawing/2016/5/11/chartex" xmlns:cx6="http://schemas.microsoft.com/office/drawing/2016/5/12/chartex" xmlns:cx7="http://schemas.microsoft.com/office/drawing/2016/5/13/chartex" xmlns:cx8="http://schemas.microsoft.com/office/drawing/2016/5/14/chartex" xmlns:mc="http://schemas.openxmlformats.org/markup-compatibility/2006" xmlns:aink="http://schemas.microsoft.com/office/drawing/2016/ink" xmlns:am3d="http://schemas.microsoft.com/office/drawing/2017/model3d" xmlns:o="urn:schemas-microsoft-com:office:office" xmlns:r="http://schemas.openxmlformats.org/officeDocument/2006/relationships" xmlns:m="http://schemas.openxmlformats.org/officeDocument/2006/math" xmlns:v="urn:schemas-microsoft-com:vml" xmlns:wp14="http://schemas.microsoft.com/office/word/2010/wordprocessingDrawing" xmlns:wp="http://schemas.openxmlformats.org/drawingml/2006/wordprocessingDrawing" xmlns:w10="urn:schemas-microsoft-com:office:word" xmlns:w="http://schemas.openxmlformats.org/wordprocessingml/2006/main" xmlns:w14="http://schemas.microsoft.com/office/word/2010/wordml" xmlns:w15="http://schemas.microsoft.com/office/word/2012/wordml" xmlns:w16cex="http://schemas.microsoft.com/office/word/2018/wordml/cex" xmlns:w16cid="http://schemas.microsoft.com/office/word/2016/wordml/cid" xmlns:w16="http://schemas.microsoft.com/office/word/2018/wordml" xmlns:w16sdtdh="http://schemas.microsoft.com/office/word/2020/wordml/sdtdatahash" xmlns:w16se="http://schemas.microsoft.com/office/word/2015/wordml/symex" xmlns:wpg="http://schemas.microsoft.com/office/word/2010/wordprocessingGroup" xmlns:wpi="http://schemas.microsoft.com/office/word/2010/wordprocessingInk" xmlns:wne="http://schemas.microsoft.com/office/word/2006/wordml" xmlns:wps="http://schemas.microsoft.com/office/word/2010/wordprocessingShape" mc:Ignorable="w14 w15 w16se w16cid w16 w16cex w16sdtdh wp14">
+<w:hdr xmlns:wpc="http://schemas.microsoft.com/office/word/2010/wordprocessingCanvas" xmlns:cx="http://schemas.microsoft.com/office/drawing/2014/chartex" xmlns:cx1="http://schemas.microsoft.com/office/drawing/2015/9/8/chartex" xmlns:cx2="http://schemas.microsoft.com/office/drawing/2015/10/21/chartex" xmlns:cx3="http://schemas.microsoft.com/office/drawing/2016/5/9/chartex" xmlns:cx4="http://schemas.microsoft.com/office/drawing/2016/5/10/chartex" xmlns:cx5="http://schemas.microsoft.com/office/drawing/2016/5/11/chartex" xmlns:cx6="http://schemas.microsoft.com/office/drawing/2016/5/12/chartex" xmlns:cx7="http://schemas.microsoft.com/office/drawing/2016/5/13/chartex" xmlns:cx8="http://schemas.microsoft.com/office/drawing/2016/5/14/chartex" xmlns:mc="http://schemas.openxmlformats.org/markup-compatibility/2006" xmlns:aink="http://schemas.microsoft.com/office/drawing/2016/ink" xmlns:am3d="http://schemas.microsoft.com/office/drawing/2017/model3d" xmlns:o="urn:schemas-microsoft-com:office:office" xmlns:oel="http://schemas.microsoft.com/office/2019/extlst" xmlns:r="http://schemas.openxmlformats.org/officeDocument/2006/relationships" xmlns:m="http://schemas.openxmlformats.org/officeDocument/2006/math" xmlns:v="urn:schemas-microsoft-com:vml" xmlns:wp14="http://schemas.microsoft.com/office/word/2010/wordprocessingDrawing" xmlns:wp="http://schemas.openxmlformats.org/drawingml/2006/wordprocessingDrawing" xmlns:w10="urn:schemas-microsoft-com:office:word" xmlns:w="http://schemas.openxmlformats.org/wordprocessingml/2006/main" xmlns:w14="http://schemas.microsoft.com/office/word/2010/wordml" xmlns:w15="http://schemas.microsoft.com/office/word/2012/wordml" xmlns:w16cex="http://schemas.microsoft.com/office/word/2018/wordml/cex" xmlns:w16cid="http://schemas.microsoft.com/office/word/2016/wordml/cid" xmlns:w16="http://schemas.microsoft.com/office/word/2018/wordml" xmlns:w16sdtdh="http://schemas.microsoft.com/office/word/2020/wordml/sdtdatahash" xmlns:w16se="http://schemas.microsoft.com/office/word/2015/wordml/symex" xmlns:wpg="http://schemas.microsoft.com/office/word/2010/wordprocessingGroup" xmlns:wpi="http://schemas.microsoft.com/office/word/2010/wordprocessingInk" xmlns:wne="http://schemas.microsoft.com/office/word/2006/wordml" xmlns:wps="http://schemas.microsoft.com/office/word/2010/wordprocessingShape" mc:Ignorable="w14 w15 w16se w16cid w16 w16cex w16sdtdh wp14">
   <w:p>
     <w:pPr>
       <w:pStyle w:val="Topptekst"/>
     </w:pPr>
-    <w:r>
-      <w:rPr>
-        <w:noProof/>
-      </w:rPr>
-      <w:pict w14:anchorId="009EE269">
-        <v:shapetype id="_x0000_t136" coordsize="21600,21600" o:spt="136" adj="10800" path="m@7,l@8,m@5,21600l@6,21600e">
-          <v:formulas>
-            <v:f eqn="sum #0 0 10800"/>
-            <v:f eqn="prod #0 2 1"/>
-            <v:f eqn="sum 21600 0 @1"/>
-            <v:f eqn="sum 0 0 @2"/>
-            <v:f eqn="sum 21600 0 @3"/>
-            <v:f eqn="if @0 @3 0"/>
-            <v:f eqn="if @0 21600 @1"/>
-            <v:f eqn="if @0 0 @2"/>
-            <v:f eqn="if @0 @4 21600"/>
-            <v:f eqn="mid @5 @6"/>
-            <v:f eqn="mid @8 @5"/>
-            <v:f eqn="mid @7 @8"/>
-            <v:f eqn="mid @6 @7"/>
-            <v:f eqn="sum @6 0 @5"/>
-          </v:formulas>
-          <v:path textpathok="t" o:connecttype="custom" o:connectlocs="@9,0;@10,10800;@11,21600;@12,10800" o:connectangles="270,180,90,0"/>
-          <v:textpath on="t" fitshape="t"/>
-          <v:handles>
-            <v:h position="#0,bottomRight" xrange="6629,14971"/>
-          </v:handles>
-          <o:lock v:ext="edit" text="t" shapetype="t"/>
-        </v:shapetype>
-        <v:shape id="PowerPlusWaterMarkObject1196647626" o:spid="_x0000_s1027" type="#_x0000_t136" alt="" style="position:absolute;margin-left:0;margin-top:0;width:466.3pt;height:233.15pt;rotation:315;z-index:-251652096;mso-wrap-edited:f;mso-width-percent:0;mso-height-percent:0;mso-position-horizontal:center;mso-position-horizontal-relative:margin;mso-position-vertical:center;mso-position-vertical-relative:margin;mso-width-percent:0;mso-height-percent:0" o:allowincell="f" fillcolor="silver" stroked="f">
-          <v:fill opacity=".5"/>
-          <v:textpath style="font-family:&quot;Helvetica&quot;;font-size:1pt" string="BETA"/>
-          <w10:wrap anchorx="margin" anchory="margin"/>
-        </v:shape>
-      </w:pict>
-    </w:r>
   </w:p>
 </w:hdr>
 </file>
 
 <file path=word/header2.xml><?xml version="1.0" encoding="utf-8"?>
-<w:hdr xmlns:wpc="http://schemas.microsoft.com/office/word/2010/wordprocessingCanvas" xmlns:cx="http://schemas.microsoft.com/office/drawing/2014/chartex" xmlns:cx1="http://schemas.microsoft.com/office/drawing/2015/9/8/chartex" xmlns:cx2="http://schemas.microsoft.com/office/drawing/2015/10/21/chartex" xmlns:cx3="http://schemas.microsoft.com/office/drawing/2016/5/9/chartex" xmlns:cx4="http://schemas.microsoft.com/office/drawing/2016/5/10/chartex" xmlns:cx5="http://schemas.microsoft.com/office/drawing/2016/5/11/chartex" xmlns:cx6="http://schemas.microsoft.com/office/drawing/2016/5/12/chartex" xmlns:cx7="http://schemas.microsoft.com/office/drawing/2016/5/13/chartex" xmlns:cx8="http://schemas.microsoft.com/office/drawing/2016/5/14/chartex" xmlns:mc="http://schemas.openxmlformats.org/markup-compatibility/2006" xmlns:aink="http://schemas.microsoft.com/office/drawing/2016/ink" xmlns:am3d="http://schemas.microsoft.com/office/drawing/2017/model3d" xmlns:o="urn:schemas-microsoft-com:office:office" xmlns:r="http://schemas.openxmlformats.org/officeDocument/2006/relationships" xmlns:m="http://schemas.openxmlformats.org/officeDocument/2006/math" xmlns:v="urn:schemas-microsoft-com:vml" xmlns:wp14="http://schemas.microsoft.com/office/word/2010/wordprocessingDrawing" xmlns:wp="http://schemas.openxmlformats.org/drawingml/2006/wordprocessingDrawing" xmlns:w10="urn:schemas-microsoft-com:office:word" xmlns:w="http://schemas.openxmlformats.org/wordprocessingml/2006/main" xmlns:w14="http://schemas.microsoft.com/office/word/2010/wordml" xmlns:w15="http://schemas.microsoft.com/office/word/2012/wordml" xmlns:w16cex="http://schemas.microsoft.com/office/word/2018/wordml/cex" xmlns:w16cid="http://schemas.microsoft.com/office/word/2016/wordml/cid" xmlns:w16="http://schemas.microsoft.com/office/word/2018/wordml" xmlns:w16sdtdh="http://schemas.microsoft.com/office/word/2020/wordml/sdtdatahash" xmlns:w16se="http://schemas.microsoft.com/office/word/2015/wordml/symex" xmlns:wpg="http://schemas.microsoft.com/office/word/2010/wordprocessingGroup" xmlns:wpi="http://schemas.microsoft.com/office/word/2010/wordprocessingInk" xmlns:wne="http://schemas.microsoft.com/office/word/2006/wordml" xmlns:wps="http://schemas.microsoft.com/office/word/2010/wordprocessingShape" mc:Ignorable="w14 w15 w16se w16cid w16 w16cex w16sdtdh wp14">
+<w:hdr xmlns:wpc="http://schemas.microsoft.com/office/word/2010/wordprocessingCanvas" xmlns:cx="http://schemas.microsoft.com/office/drawing/2014/chartex" xmlns:cx1="http://schemas.microsoft.com/office/drawing/2015/9/8/chartex" xmlns:cx2="http://schemas.microsoft.com/office/drawing/2015/10/21/chartex" xmlns:cx3="http://schemas.microsoft.com/office/drawing/2016/5/9/chartex" xmlns:cx4="http://schemas.microsoft.com/office/drawing/2016/5/10/chartex" xmlns:cx5="http://schemas.microsoft.com/office/drawing/2016/5/11/chartex" xmlns:cx6="http://schemas.microsoft.com/office/drawing/2016/5/12/chartex" xmlns:cx7="http://schemas.microsoft.com/office/drawing/2016/5/13/chartex" xmlns:cx8="http://schemas.microsoft.com/office/drawing/2016/5/14/chartex" xmlns:mc="http://schemas.openxmlformats.org/markup-compatibility/2006" xmlns:aink="http://schemas.microsoft.com/office/drawing/2016/ink" xmlns:am3d="http://schemas.microsoft.com/office/drawing/2017/model3d" xmlns:o="urn:schemas-microsoft-com:office:office" xmlns:oel="http://schemas.microsoft.com/office/2019/extlst" xmlns:r="http://schemas.openxmlformats.org/officeDocument/2006/relationships" xmlns:m="http://schemas.openxmlformats.org/officeDocument/2006/math" xmlns:v="urn:schemas-microsoft-com:vml" xmlns:wp14="http://schemas.microsoft.com/office/word/2010/wordprocessingDrawing" xmlns:wp="http://schemas.openxmlformats.org/drawingml/2006/wordprocessingDrawing" xmlns:w10="urn:schemas-microsoft-com:office:word" xmlns:w="http://schemas.openxmlformats.org/wordprocessingml/2006/main" xmlns:w14="http://schemas.microsoft.com/office/word/2010/wordml" xmlns:w15="http://schemas.microsoft.com/office/word/2012/wordml" xmlns:w16cex="http://schemas.microsoft.com/office/word/2018/wordml/cex" xmlns:w16cid="http://schemas.microsoft.com/office/word/2016/wordml/cid" xmlns:w16="http://schemas.microsoft.com/office/word/2018/wordml" xmlns:w16sdtdh="http://schemas.microsoft.com/office/word/2020/wordml/sdtdatahash" xmlns:w16se="http://schemas.microsoft.com/office/word/2015/wordml/symex" xmlns:wpg="http://schemas.microsoft.com/office/word/2010/wordprocessingGroup" xmlns:wpi="http://schemas.microsoft.com/office/word/2010/wordprocessingInk" xmlns:wne="http://schemas.microsoft.com/office/word/2006/wordml" xmlns:wps="http://schemas.microsoft.com/office/word/2010/wordprocessingShape" mc:Ignorable="w14 w15 w16se w16cid w16 w16cex w16sdtdh wp14">
   <w:p>
     <w:pPr>
       <w:pStyle w:val="Topptekst"/>
       <w:jc w:val="right"/>
     </w:pPr>
-    <w:r>
-      <w:rPr>
-        <w:noProof/>
-      </w:rPr>
-      <w:pict w14:anchorId="6F5FA486">
-        <v:shapetype id="_x0000_t136" coordsize="21600,21600" o:spt="136" adj="10800" path="m@7,l@8,m@5,21600l@6,21600e">
-          <v:formulas>
-            <v:f eqn="sum #0 0 10800"/>
-            <v:f eqn="prod #0 2 1"/>
-            <v:f eqn="sum 21600 0 @1"/>
-            <v:f eqn="sum 0 0 @2"/>
-            <v:f eqn="sum 21600 0 @3"/>
-            <v:f eqn="if @0 @3 0"/>
-            <v:f eqn="if @0 21600 @1"/>
-            <v:f eqn="if @0 0 @2"/>
-            <v:f eqn="if @0 @4 21600"/>
-            <v:f eqn="mid @5 @6"/>
-            <v:f eqn="mid @8 @5"/>
-            <v:f eqn="mid @7 @8"/>
-            <v:f eqn="mid @6 @7"/>
-            <v:f eqn="sum @6 0 @5"/>
-          </v:formulas>
-          <v:path textpathok="t" o:connecttype="custom" o:connectlocs="@9,0;@10,10800;@11,21600;@12,10800" o:connectangles="270,180,90,0"/>
-          <v:textpath on="t" fitshape="t"/>
-          <v:handles>
-            <v:h position="#0,bottomRight" xrange="6629,14971"/>
-          </v:handles>
-          <o:lock v:ext="edit" text="t" shapetype="t"/>
-        </v:shapetype>
-        <v:shape id="PowerPlusWaterMarkObject1196647627" o:spid="_x0000_s1026" type="#_x0000_t136" alt="" style="position:absolute;left:0;text-align:left;margin-left:0;margin-top:0;width:466.3pt;height:233.15pt;rotation:315;z-index:-251650048;mso-wrap-edited:f;mso-width-percent:0;mso-height-percent:0;mso-position-horizontal:center;mso-position-horizontal-relative:margin;mso-position-vertical:center;mso-position-vertical-relative:margin;mso-width-percent:0;mso-height-percent:0" o:allowincell="f" fillcolor="silver" stroked="f">
-          <v:fill opacity=".5"/>
-          <v:textpath style="font-family:&quot;Helvetica&quot;;font-size:1pt" string="BETA"/>
-          <w10:wrap anchorx="margin" anchory="margin"/>
-        </v:shape>
-      </w:pict>
-    </w:r>
     <w:r>
       <w:rPr>
         <w:rFonts w:ascii="Verdana" w:hAnsi="Verdana"/>
@@ -31021,48 +30969,12 @@
 </file>
 
 <file path=word/header3.xml><?xml version="1.0" encoding="utf-8"?>
-<w:hdr xmlns:wpc="http://schemas.microsoft.com/office/word/2010/wordprocessingCanvas" xmlns:cx="http://schemas.microsoft.com/office/drawing/2014/chartex" xmlns:cx1="http://schemas.microsoft.com/office/drawing/2015/9/8/chartex" xmlns:cx2="http://schemas.microsoft.com/office/drawing/2015/10/21/chartex" xmlns:cx3="http://schemas.microsoft.com/office/drawing/2016/5/9/chartex" xmlns:cx4="http://schemas.microsoft.com/office/drawing/2016/5/10/chartex" xmlns:cx5="http://schemas.microsoft.com/office/drawing/2016/5/11/chartex" xmlns:cx6="http://schemas.microsoft.com/office/drawing/2016/5/12/chartex" xmlns:cx7="http://schemas.microsoft.com/office/drawing/2016/5/13/chartex" xmlns:cx8="http://schemas.microsoft.com/office/drawing/2016/5/14/chartex" xmlns:mc="http://schemas.openxmlformats.org/markup-compatibility/2006" xmlns:aink="http://schemas.microsoft.com/office/drawing/2016/ink" xmlns:am3d="http://schemas.microsoft.com/office/drawing/2017/model3d" xmlns:o="urn:schemas-microsoft-com:office:office" xmlns:r="http://schemas.openxmlformats.org/officeDocument/2006/relationships" xmlns:m="http://schemas.openxmlformats.org/officeDocument/2006/math" xmlns:v="urn:schemas-microsoft-com:vml" xmlns:wp14="http://schemas.microsoft.com/office/word/2010/wordprocessingDrawing" xmlns:wp="http://schemas.openxmlformats.org/drawingml/2006/wordprocessingDrawing" xmlns:w10="urn:schemas-microsoft-com:office:word" xmlns:w="http://schemas.openxmlformats.org/wordprocessingml/2006/main" xmlns:w14="http://schemas.microsoft.com/office/word/2010/wordml" xmlns:w15="http://schemas.microsoft.com/office/word/2012/wordml" xmlns:w16cex="http://schemas.microsoft.com/office/word/2018/wordml/cex" xmlns:w16cid="http://schemas.microsoft.com/office/word/2016/wordml/cid" xmlns:w16="http://schemas.microsoft.com/office/word/2018/wordml" xmlns:w16sdtdh="http://schemas.microsoft.com/office/word/2020/wordml/sdtdatahash" xmlns:w16se="http://schemas.microsoft.com/office/word/2015/wordml/symex" xmlns:wpg="http://schemas.microsoft.com/office/word/2010/wordprocessingGroup" xmlns:wpi="http://schemas.microsoft.com/office/word/2010/wordprocessingInk" xmlns:wne="http://schemas.microsoft.com/office/word/2006/wordml" xmlns:wps="http://schemas.microsoft.com/office/word/2010/wordprocessingShape" mc:Ignorable="w14 w15 w16se w16cid w16 w16cex w16sdtdh wp14">
+<w:hdr xmlns:wpc="http://schemas.microsoft.com/office/word/2010/wordprocessingCanvas" xmlns:cx="http://schemas.microsoft.com/office/drawing/2014/chartex" xmlns:cx1="http://schemas.microsoft.com/office/drawing/2015/9/8/chartex" xmlns:cx2="http://schemas.microsoft.com/office/drawing/2015/10/21/chartex" xmlns:cx3="http://schemas.microsoft.com/office/drawing/2016/5/9/chartex" xmlns:cx4="http://schemas.microsoft.com/office/drawing/2016/5/10/chartex" xmlns:cx5="http://schemas.microsoft.com/office/drawing/2016/5/11/chartex" xmlns:cx6="http://schemas.microsoft.com/office/drawing/2016/5/12/chartex" xmlns:cx7="http://schemas.microsoft.com/office/drawing/2016/5/13/chartex" xmlns:cx8="http://schemas.microsoft.com/office/drawing/2016/5/14/chartex" xmlns:mc="http://schemas.openxmlformats.org/markup-compatibility/2006" xmlns:aink="http://schemas.microsoft.com/office/drawing/2016/ink" xmlns:am3d="http://schemas.microsoft.com/office/drawing/2017/model3d" xmlns:o="urn:schemas-microsoft-com:office:office" xmlns:oel="http://schemas.microsoft.com/office/2019/extlst" xmlns:r="http://schemas.openxmlformats.org/officeDocument/2006/relationships" xmlns:m="http://schemas.openxmlformats.org/officeDocument/2006/math" xmlns:v="urn:schemas-microsoft-com:vml" xmlns:wp14="http://schemas.microsoft.com/office/word/2010/wordprocessingDrawing" xmlns:wp="http://schemas.openxmlformats.org/drawingml/2006/wordprocessingDrawing" xmlns:w10="urn:schemas-microsoft-com:office:word" xmlns:w="http://schemas.openxmlformats.org/wordprocessingml/2006/main" xmlns:w14="http://schemas.microsoft.com/office/word/2010/wordml" xmlns:w15="http://schemas.microsoft.com/office/word/2012/wordml" xmlns:w16cex="http://schemas.microsoft.com/office/word/2018/wordml/cex" xmlns:w16cid="http://schemas.microsoft.com/office/word/2016/wordml/cid" xmlns:w16="http://schemas.microsoft.com/office/word/2018/wordml" xmlns:w16sdtdh="http://schemas.microsoft.com/office/word/2020/wordml/sdtdatahash" xmlns:w16se="http://schemas.microsoft.com/office/word/2015/wordml/symex" xmlns:wpg="http://schemas.microsoft.com/office/word/2010/wordprocessingGroup" xmlns:wpi="http://schemas.microsoft.com/office/word/2010/wordprocessingInk" xmlns:wne="http://schemas.microsoft.com/office/word/2006/wordml" xmlns:wps="http://schemas.microsoft.com/office/word/2010/wordprocessingShape" mc:Ignorable="w14 w15 w16se w16cid w16 w16cex w16sdtdh wp14">
   <w:p>
     <w:pPr>
       <w:pStyle w:val="Topptekst"/>
       <w:jc w:val="right"/>
     </w:pPr>
-    <w:r>
-      <w:rPr>
-        <w:noProof/>
-      </w:rPr>
-      <w:pict w14:anchorId="60CE327C">
-        <v:shapetype id="_x0000_t136" coordsize="21600,21600" o:spt="136" adj="10800" path="m@7,l@8,m@5,21600l@6,21600e">
-          <v:formulas>
-            <v:f eqn="sum #0 0 10800"/>
-            <v:f eqn="prod #0 2 1"/>
-            <v:f eqn="sum 21600 0 @1"/>
-            <v:f eqn="sum 0 0 @2"/>
-            <v:f eqn="sum 21600 0 @3"/>
-            <v:f eqn="if @0 @3 0"/>
-            <v:f eqn="if @0 21600 @1"/>
-            <v:f eqn="if @0 0 @2"/>
-            <v:f eqn="if @0 @4 21600"/>
-            <v:f eqn="mid @5 @6"/>
-            <v:f eqn="mid @8 @5"/>
-            <v:f eqn="mid @7 @8"/>
-            <v:f eqn="mid @6 @7"/>
-            <v:f eqn="sum @6 0 @5"/>
-          </v:formulas>
-          <v:path textpathok="t" o:connecttype="custom" o:connectlocs="@9,0;@10,10800;@11,21600;@12,10800" o:connectangles="270,180,90,0"/>
-          <v:textpath on="t" fitshape="t"/>
-          <v:handles>
-            <v:h position="#0,bottomRight" xrange="6629,14971"/>
-          </v:handles>
-          <o:lock v:ext="edit" text="t" shapetype="t"/>
-        </v:shapetype>
-        <v:shape id="PowerPlusWaterMarkObject1196647625" o:spid="_x0000_s1025" type="#_x0000_t136" alt="" style="position:absolute;left:0;text-align:left;margin-left:0;margin-top:0;width:466.3pt;height:233.15pt;rotation:315;z-index:-251654144;mso-wrap-edited:f;mso-width-percent:0;mso-height-percent:0;mso-position-horizontal:center;mso-position-horizontal-relative:margin;mso-position-vertical:center;mso-position-vertical-relative:margin;mso-width-percent:0;mso-height-percent:0" o:allowincell="f" fillcolor="silver" stroked="f">
-          <v:fill opacity=".5"/>
-          <v:textpath style="font-family:&quot;Helvetica&quot;;font-size:1pt" string="BETA"/>
-          <w10:wrap anchorx="margin" anchory="margin"/>
-        </v:shape>
-      </w:pict>
-    </w:r>
     <w:r>
       <w:rPr>
         <w:rFonts w:ascii="Verdana" w:hAnsi="Verdana"/>
@@ -31133,7 +31045,7 @@
 </file>
 
 <file path=word/numbering.xml><?xml version="1.0" encoding="utf-8"?>
-<w:numbering xmlns:wpc="http://schemas.microsoft.com/office/word/2010/wordprocessingCanvas" xmlns:cx="http://schemas.microsoft.com/office/drawing/2014/chartex" xmlns:cx1="http://schemas.microsoft.com/office/drawing/2015/9/8/chartex" xmlns:cx2="http://schemas.microsoft.com/office/drawing/2015/10/21/chartex" xmlns:cx3="http://schemas.microsoft.com/office/drawing/2016/5/9/chartex" xmlns:cx4="http://schemas.microsoft.com/office/drawing/2016/5/10/chartex" xmlns:cx5="http://schemas.microsoft.com/office/drawing/2016/5/11/chartex" xmlns:cx6="http://schemas.microsoft.com/office/drawing/2016/5/12/chartex" xmlns:cx7="http://schemas.microsoft.com/office/drawing/2016/5/13/chartex" xmlns:cx8="http://schemas.microsoft.com/office/drawing/2016/5/14/chartex" xmlns:mc="http://schemas.openxmlformats.org/markup-compatibility/2006" xmlns:aink="http://schemas.microsoft.com/office/drawing/2016/ink" xmlns:am3d="http://schemas.microsoft.com/office/drawing/2017/model3d" xmlns:o="urn:schemas-microsoft-com:office:office" xmlns:r="http://schemas.openxmlformats.org/officeDocument/2006/relationships" xmlns:m="http://schemas.openxmlformats.org/officeDocument/2006/math" xmlns:v="urn:schemas-microsoft-com:vml" xmlns:wp14="http://schemas.microsoft.com/office/word/2010/wordprocessingDrawing" xmlns:wp="http://schemas.openxmlformats.org/drawingml/2006/wordprocessingDrawing" xmlns:w10="urn:schemas-microsoft-com:office:word" xmlns:w="http://schemas.openxmlformats.org/wordprocessingml/2006/main" xmlns:w14="http://schemas.microsoft.com/office/word/2010/wordml" xmlns:w15="http://schemas.microsoft.com/office/word/2012/wordml" xmlns:w16cex="http://schemas.microsoft.com/office/word/2018/wordml/cex" xmlns:w16cid="http://schemas.microsoft.com/office/word/2016/wordml/cid" xmlns:w16="http://schemas.microsoft.com/office/word/2018/wordml" xmlns:w16sdtdh="http://schemas.microsoft.com/office/word/2020/wordml/sdtdatahash" xmlns:w16se="http://schemas.microsoft.com/office/word/2015/wordml/symex" xmlns:wpg="http://schemas.microsoft.com/office/word/2010/wordprocessingGroup" xmlns:wpi="http://schemas.microsoft.com/office/word/2010/wordprocessingInk" xmlns:wne="http://schemas.microsoft.com/office/word/2006/wordml" xmlns:wps="http://schemas.microsoft.com/office/word/2010/wordprocessingShape" mc:Ignorable="w14 w15 w16se w16cid w16 w16cex w16sdtdh wp14">
+<w:numbering xmlns:wpc="http://schemas.microsoft.com/office/word/2010/wordprocessingCanvas" xmlns:cx="http://schemas.microsoft.com/office/drawing/2014/chartex" xmlns:cx1="http://schemas.microsoft.com/office/drawing/2015/9/8/chartex" xmlns:cx2="http://schemas.microsoft.com/office/drawing/2015/10/21/chartex" xmlns:cx3="http://schemas.microsoft.com/office/drawing/2016/5/9/chartex" xmlns:cx4="http://schemas.microsoft.com/office/drawing/2016/5/10/chartex" xmlns:cx5="http://schemas.microsoft.com/office/drawing/2016/5/11/chartex" xmlns:cx6="http://schemas.microsoft.com/office/drawing/2016/5/12/chartex" xmlns:cx7="http://schemas.microsoft.com/office/drawing/2016/5/13/chartex" xmlns:cx8="http://schemas.microsoft.com/office/drawing/2016/5/14/chartex" xmlns:mc="http://schemas.openxmlformats.org/markup-compatibility/2006" xmlns:aink="http://schemas.microsoft.com/office/drawing/2016/ink" xmlns:am3d="http://schemas.microsoft.com/office/drawing/2017/model3d" xmlns:o="urn:schemas-microsoft-com:office:office" xmlns:oel="http://schemas.microsoft.com/office/2019/extlst" xmlns:r="http://schemas.openxmlformats.org/officeDocument/2006/relationships" xmlns:m="http://schemas.openxmlformats.org/officeDocument/2006/math" xmlns:v="urn:schemas-microsoft-com:vml" xmlns:wp14="http://schemas.microsoft.com/office/word/2010/wordprocessingDrawing" xmlns:wp="http://schemas.openxmlformats.org/drawingml/2006/wordprocessingDrawing" xmlns:w10="urn:schemas-microsoft-com:office:word" xmlns:w="http://schemas.openxmlformats.org/wordprocessingml/2006/main" xmlns:w14="http://schemas.microsoft.com/office/word/2010/wordml" xmlns:w15="http://schemas.microsoft.com/office/word/2012/wordml" xmlns:w16cex="http://schemas.microsoft.com/office/word/2018/wordml/cex" xmlns:w16cid="http://schemas.microsoft.com/office/word/2016/wordml/cid" xmlns:w16="http://schemas.microsoft.com/office/word/2018/wordml" xmlns:w16sdtdh="http://schemas.microsoft.com/office/word/2020/wordml/sdtdatahash" xmlns:w16se="http://schemas.microsoft.com/office/word/2015/wordml/symex" xmlns:wpg="http://schemas.microsoft.com/office/word/2010/wordprocessingGroup" xmlns:wpi="http://schemas.microsoft.com/office/word/2010/wordprocessingInk" xmlns:wne="http://schemas.microsoft.com/office/word/2006/wordml" xmlns:wps="http://schemas.microsoft.com/office/word/2010/wordprocessingShape" mc:Ignorable="w14 w15 w16se w16cid w16 w16cex w16sdtdh wp14">
   <w:abstractNum w:abstractNumId="0" w15:restartNumberingAfterBreak="0">
     <w:nsid w:val="FFFFFF88"/>
     <w:multiLevelType w:val="singleLevel"/>
@@ -32595,46 +32507,46 @@
       </w:rPr>
     </w:lvl>
   </w:abstractNum>
-  <w:num w:numId="1">
+  <w:num w:numId="1" w16cid:durableId="2142839645">
     <w:abstractNumId w:val="11"/>
   </w:num>
-  <w:num w:numId="2">
+  <w:num w:numId="2" w16cid:durableId="770508686">
     <w:abstractNumId w:val="0"/>
   </w:num>
-  <w:num w:numId="3">
+  <w:num w:numId="3" w16cid:durableId="2013145048">
     <w:abstractNumId w:val="12"/>
   </w:num>
-  <w:num w:numId="4">
+  <w:num w:numId="4" w16cid:durableId="1259563938">
     <w:abstractNumId w:val="6"/>
   </w:num>
-  <w:num w:numId="5">
+  <w:num w:numId="5" w16cid:durableId="1411269686">
     <w:abstractNumId w:val="5"/>
   </w:num>
-  <w:num w:numId="6">
+  <w:num w:numId="6" w16cid:durableId="1970891748">
     <w:abstractNumId w:val="8"/>
   </w:num>
-  <w:num w:numId="7">
+  <w:num w:numId="7" w16cid:durableId="448278145">
     <w:abstractNumId w:val="3"/>
   </w:num>
-  <w:num w:numId="8">
+  <w:num w:numId="8" w16cid:durableId="1344480777">
     <w:abstractNumId w:val="9"/>
   </w:num>
-  <w:num w:numId="9">
+  <w:num w:numId="9" w16cid:durableId="1016074734">
     <w:abstractNumId w:val="10"/>
   </w:num>
-  <w:num w:numId="10">
+  <w:num w:numId="10" w16cid:durableId="399208083">
     <w:abstractNumId w:val="2"/>
   </w:num>
-  <w:num w:numId="11">
+  <w:num w:numId="11" w16cid:durableId="2076736929">
     <w:abstractNumId w:val="13"/>
   </w:num>
-  <w:num w:numId="12">
+  <w:num w:numId="12" w16cid:durableId="1778057697">
     <w:abstractNumId w:val="1"/>
   </w:num>
-  <w:num w:numId="13">
+  <w:num w:numId="13" w16cid:durableId="1174688572">
     <w:abstractNumId w:val="4"/>
   </w:num>
-  <w:num w:numId="14">
+  <w:num w:numId="14" w16cid:durableId="1019503375">
     <w:abstractNumId w:val="7"/>
   </w:num>
   <w:numIdMacAtCleanup w:val="10"/>

</xml_diff>